<commit_message>
Create Flask server with: reading and saving images, creating responses. Create frontend for that
</commit_message>
<xml_diff>
--- a/Report_files/Реферат.docx
+++ b/Report_files/Реферат.docx
@@ -1362,7 +1362,7 @@
         </w:rPr>
         <w:t xml:space="preserve"> - </w:t>
       </w:r>
-      <w:hyperlink r:id="rId5" w:tooltip="Злокачественная опухоль" w:history="1">
+      <w:hyperlink r:id="rId6" w:tooltip="Злокачественная опухоль" w:history="1">
         <w:r>
           <w:rPr>
             <w:rFonts w:ascii="Helvetica Neue" w:eastAsia="Times New Roman" w:hAnsi="Helvetica Neue" w:cs="Times New Roman"/>
@@ -1384,7 +1384,7 @@
         </w:rPr>
         <w:t>, развивающаяся из </w:t>
       </w:r>
-      <w:hyperlink r:id="rId6" w:tooltip="Меланоциты" w:history="1">
+      <w:hyperlink r:id="rId7" w:tooltip="Меланоциты" w:history="1">
         <w:r>
           <w:rPr>
             <w:rFonts w:ascii="Helvetica Neue" w:eastAsia="Times New Roman" w:hAnsi="Helvetica Neue" w:cs="Times New Roman"/>
@@ -1406,7 +1406,7 @@
         </w:rPr>
         <w:t> — </w:t>
       </w:r>
-      <w:hyperlink r:id="rId7" w:tooltip="Биологические пигменты" w:history="1">
+      <w:hyperlink r:id="rId8" w:tooltip="Биологические пигменты" w:history="1">
         <w:r>
           <w:rPr>
             <w:rFonts w:ascii="Helvetica Neue" w:eastAsia="Times New Roman" w:hAnsi="Helvetica Neue" w:cs="Times New Roman"/>
@@ -1428,7 +1428,7 @@
         </w:rPr>
         <w:t> </w:t>
       </w:r>
-      <w:hyperlink r:id="rId8" w:tooltip="Клетка" w:history="1">
+      <w:hyperlink r:id="rId9" w:tooltip="Клетка" w:history="1">
         <w:r>
           <w:rPr>
             <w:rFonts w:ascii="Helvetica Neue" w:eastAsia="Times New Roman" w:hAnsi="Helvetica Neue" w:cs="Times New Roman"/>
@@ -1450,7 +1450,7 @@
         </w:rPr>
         <w:t>, продуцирующих </w:t>
       </w:r>
-      <w:hyperlink r:id="rId9" w:tooltip="Меланины" w:history="1">
+      <w:hyperlink r:id="rId10" w:tooltip="Меланины" w:history="1">
         <w:r>
           <w:rPr>
             <w:rFonts w:ascii="Helvetica Neue" w:eastAsia="Times New Roman" w:hAnsi="Helvetica Neue" w:cs="Times New Roman"/>
@@ -1472,7 +1472,7 @@
         </w:rPr>
         <w:t>. Наряду с плоскоклеточным и базальноклеточным раком кожи относится к злокачественным опухолям кожи. Преимущественно локализуется в </w:t>
       </w:r>
-      <w:hyperlink r:id="rId10" w:tooltip="Кожа" w:history="1">
+      <w:hyperlink r:id="rId11" w:tooltip="Кожа" w:history="1">
         <w:r>
           <w:rPr>
             <w:rFonts w:ascii="Helvetica Neue" w:eastAsia="Times New Roman" w:hAnsi="Helvetica Neue" w:cs="Times New Roman"/>
@@ -1494,7 +1494,7 @@
         </w:rPr>
         <w:t>, реже — </w:t>
       </w:r>
-      <w:hyperlink r:id="rId11" w:tooltip="Сетчатка" w:history="1">
+      <w:hyperlink r:id="rId12" w:tooltip="Сетчатка" w:history="1">
         <w:r>
           <w:rPr>
             <w:rFonts w:ascii="Helvetica Neue" w:eastAsia="Times New Roman" w:hAnsi="Helvetica Neue" w:cs="Times New Roman"/>
@@ -1516,7 +1516,7 @@
         </w:rPr>
         <w:t>, </w:t>
       </w:r>
-      <w:hyperlink r:id="rId12" w:tooltip="Слизистая оболочка" w:history="1">
+      <w:hyperlink r:id="rId13" w:tooltip="Слизистая оболочка" w:history="1">
         <w:r>
           <w:rPr>
             <w:rFonts w:ascii="Helvetica Neue" w:eastAsia="Times New Roman" w:hAnsi="Helvetica Neue" w:cs="Times New Roman"/>
@@ -1538,7 +1538,7 @@
         </w:rPr>
         <w:t> (полость рта, </w:t>
       </w:r>
-      <w:hyperlink r:id="rId13" w:tooltip="Влагалище женщины" w:history="1">
+      <w:hyperlink r:id="rId14" w:tooltip="Влагалище женщины" w:history="1">
         <w:r>
           <w:rPr>
             <w:rFonts w:ascii="Helvetica Neue" w:eastAsia="Times New Roman" w:hAnsi="Helvetica Neue" w:cs="Times New Roman"/>
@@ -1560,7 +1560,7 @@
         </w:rPr>
         <w:t>, </w:t>
       </w:r>
-      <w:hyperlink r:id="rId14" w:tooltip="Прямая кишка человека" w:history="1">
+      <w:hyperlink r:id="rId15" w:tooltip="Прямая кишка человека" w:history="1">
         <w:r>
           <w:rPr>
             <w:rFonts w:ascii="Helvetica Neue" w:eastAsia="Times New Roman" w:hAnsi="Helvetica Neue" w:cs="Times New Roman"/>
@@ -1582,7 +1582,7 @@
         </w:rPr>
         <w:t>). Одна из наиболее опасных злокачественных опухолей человека, часто рецидивирующая и </w:t>
       </w:r>
-      <w:hyperlink r:id="rId15" w:tooltip="Метастаз" w:history="1">
+      <w:hyperlink r:id="rId16" w:tooltip="Метастаз" w:history="1">
         <w:r>
           <w:rPr>
             <w:rFonts w:ascii="Helvetica Neue" w:eastAsia="Times New Roman" w:hAnsi="Helvetica Neue" w:cs="Times New Roman"/>
@@ -2164,7 +2164,7 @@
         </w:rPr>
         <w:t xml:space="preserve"> (</w:t>
       </w:r>
-      <w:hyperlink r:id="rId16" w:tooltip="Патологическая анатомия" w:history="1">
+      <w:hyperlink r:id="rId17" w:tooltip="Патологическая анатомия" w:history="1">
         <w:r>
           <w:rPr>
             <w:rFonts w:ascii="Helvetica Neue" w:eastAsia="Times New Roman" w:hAnsi="Helvetica Neue" w:cs="Times New Roman"/>
@@ -2186,7 +2186,7 @@
         </w:rPr>
         <w:t>), так как точный </w:t>
       </w:r>
-      <w:hyperlink r:id="rId17" w:tooltip="Диагноз" w:history="1">
+      <w:hyperlink r:id="rId18" w:tooltip="Диагноз" w:history="1">
         <w:r>
           <w:rPr>
             <w:rFonts w:ascii="Helvetica Neue" w:eastAsia="Times New Roman" w:hAnsi="Helvetica Neue" w:cs="Times New Roman"/>
@@ -2208,7 +2208,7 @@
         </w:rPr>
         <w:t> </w:t>
       </w:r>
-      <w:hyperlink r:id="rId18" w:tooltip="Рак (заболевание)" w:history="1">
+      <w:hyperlink r:id="rId19" w:tooltip="Рак (заболевание)" w:history="1">
         <w:r>
           <w:rPr>
             <w:rFonts w:ascii="Helvetica Neue" w:eastAsia="Times New Roman" w:hAnsi="Helvetica Neue" w:cs="Times New Roman"/>
@@ -2545,7 +2545,7 @@
         </w:rPr>
         <w:t> </w:t>
       </w:r>
-      <w:hyperlink r:id="rId19" w:tooltip="Контраст" w:history="1">
+      <w:hyperlink r:id="rId20" w:tooltip="Контраст" w:history="1">
         <w:r>
           <w:rPr>
             <w:rFonts w:ascii="Helvetica Neue" w:hAnsi="Helvetica Neue"/>
@@ -2633,7 +2633,7 @@
         </w:rPr>
         <w:t>размещённой в плоскости изображения и ограничивающей поток фонового рассеянного света излучаемого не из фокальной плоскости объектива</w:t>
       </w:r>
-      <w:hyperlink r:id="rId20" w:anchor="cite_note-Pawley_2006-1" w:history="1">
+      <w:hyperlink r:id="rId21" w:anchor="cite_note-Pawley_2006-1" w:history="1">
         <w:r>
           <w:rPr>
             <w:rFonts w:ascii="Helvetica Neue" w:hAnsi="Helvetica Neue"/>
@@ -3650,7 +3650,7 @@
                     <pic:cNvPicPr/>
                   </pic:nvPicPr>
                   <pic:blipFill>
-                    <a:blip r:embed="rId21"/>
+                    <a:blip r:embed="rId22"/>
                     <a:stretch>
                       <a:fillRect/>
                     </a:stretch>
@@ -3726,7 +3726,7 @@
                     </pic:cNvPicPr>
                   </pic:nvPicPr>
                   <pic:blipFill>
-                    <a:blip r:embed="rId22">
+                    <a:blip r:embed="rId23">
                       <a:extLst>
                         <a:ext uri="{28A0092B-C50C-407E-A947-70E740481C1C}">
                           <a14:useLocalDpi xmlns:a14="http://schemas.microsoft.com/office/drawing/2010/main" val="0"/>
@@ -4036,7 +4036,7 @@
                     <pic:cNvPicPr/>
                   </pic:nvPicPr>
                   <pic:blipFill>
-                    <a:blip r:embed="rId23"/>
+                    <a:blip r:embed="rId24"/>
                     <a:stretch>
                       <a:fillRect/>
                     </a:stretch>
@@ -4093,7 +4093,7 @@
                     <pic:cNvPicPr/>
                   </pic:nvPicPr>
                   <pic:blipFill>
-                    <a:blip r:embed="rId24"/>
+                    <a:blip r:embed="rId25"/>
                     <a:stretch>
                       <a:fillRect/>
                     </a:stretch>
@@ -4188,7 +4188,7 @@
                     </pic:cNvPicPr>
                   </pic:nvPicPr>
                   <pic:blipFill>
-                    <a:blip r:embed="rId25">
+                    <a:blip r:embed="rId26">
                       <a:extLst>
                         <a:ext uri="{28A0092B-C50C-407E-A947-70E740481C1C}">
                           <a14:useLocalDpi xmlns:a14="http://schemas.microsoft.com/office/drawing/2010/main" val="0"/>
@@ -4264,7 +4264,7 @@
                     <pic:cNvPicPr/>
                   </pic:nvPicPr>
                   <pic:blipFill>
-                    <a:blip r:embed="rId26"/>
+                    <a:blip r:embed="rId27"/>
                     <a:stretch>
                       <a:fillRect/>
                     </a:stretch>
@@ -4356,7 +4356,7 @@
                     <pic:cNvPicPr/>
                   </pic:nvPicPr>
                   <pic:blipFill>
-                    <a:blip r:embed="rId27"/>
+                    <a:blip r:embed="rId28"/>
                     <a:stretch>
                       <a:fillRect/>
                     </a:stretch>
@@ -4412,7 +4412,7 @@
                     </pic:cNvPicPr>
                   </pic:nvPicPr>
                   <pic:blipFill>
-                    <a:blip r:embed="rId28">
+                    <a:blip r:embed="rId29">
                       <a:extLst>
                         <a:ext uri="{28A0092B-C50C-407E-A947-70E740481C1C}">
                           <a14:useLocalDpi xmlns:a14="http://schemas.microsoft.com/office/drawing/2010/main" val="0"/>
@@ -4603,6 +4603,22 @@
         <w:ind w:firstLine="708"/>
       </w:pPr>
       <w:r>
+        <w:t xml:space="preserve">При генерации выборки я взял ещё один класс данных. </w:t>
+      </w:r>
+    </w:p>
+    <w:p>
+      <w:pPr>
+        <w:ind w:firstLine="708"/>
+      </w:pPr>
+      <w:r>
+        <w:t xml:space="preserve">Рассказать про то каким образом были сгенерированы данные. </w:t>
+      </w:r>
+    </w:p>
+    <w:p>
+      <w:pPr>
+        <w:ind w:firstLine="708"/>
+      </w:pPr>
+      <w:r>
         <w:t xml:space="preserve">Топология: </w:t>
       </w:r>
     </w:p>
@@ -4630,7 +4646,7 @@
                     <pic:cNvPicPr/>
                   </pic:nvPicPr>
                   <pic:blipFill>
-                    <a:blip r:embed="rId29"/>
+                    <a:blip r:embed="rId30"/>
                     <a:stretch>
                       <a:fillRect/>
                     </a:stretch>
@@ -4673,7 +4689,6 @@
         </w:rPr>
       </w:pPr>
       <w:r>
-        <w:lastRenderedPageBreak/>
         <w:t xml:space="preserve">График </w:t>
       </w:r>
       <w:r>
@@ -4709,10 +4724,10 @@
                     <pic:cNvPicPr/>
                   </pic:nvPicPr>
                   <pic:blipFill>
-                    <a:blip r:embed="rId30">
+                    <a:blip r:embed="rId31">
                       <a:extLst>
                         <a:ext uri="{96DAC541-7B7A-43D3-8B79-37D633B846F1}">
-                          <asvg:svgBlip xmlns:asvg="http://schemas.microsoft.com/office/drawing/2016/SVG/main" r:embed="rId31"/>
+                          <asvg:svgBlip xmlns:asvg="http://schemas.microsoft.com/office/drawing/2016/SVG/main" r:embed="rId32"/>
                         </a:ext>
                       </a:extLst>
                     </a:blip>
@@ -4843,6 +4858,818 @@
     <w:p>
       <w:pPr>
         <w:ind w:firstLine="708"/>
+      </w:pPr>
+    </w:p>
+    <w:p>
+      <w:pPr>
+        <w:ind w:firstLine="708"/>
+      </w:pPr>
+    </w:p>
+    <w:p>
+      <w:pPr>
+        <w:ind w:firstLine="708"/>
+      </w:pPr>
+    </w:p>
+    <w:p>
+      <w:pPr>
+        <w:ind w:firstLine="708"/>
+      </w:pPr>
+    </w:p>
+    <w:p>
+      <w:r>
+        <w:lastRenderedPageBreak/>
+        <w:br w:type="page"/>
+      </w:r>
+    </w:p>
+    <w:p>
+      <w:pPr>
+        <w:ind w:firstLine="708"/>
+        <w:rPr>
+          <w:lang w:val="en-US"/>
+        </w:rPr>
+      </w:pPr>
+      <w:r>
+        <w:rPr>
+          <w:lang w:val="en-US"/>
+        </w:rPr>
+        <w:lastRenderedPageBreak/>
+        <w:t xml:space="preserve">V 1.3 </w:t>
+      </w:r>
+    </w:p>
+    <w:p>
+      <w:pPr>
+        <w:ind w:firstLine="708"/>
+        <w:rPr>
+          <w:lang w:val="en-US"/>
+        </w:rPr>
+      </w:pPr>
+      <w:r>
+        <w:rPr>
+          <w:lang w:val="en-US"/>
+        </w:rPr>
+        <w:t>Add</w:t>
+      </w:r>
+      <w:r>
+        <w:rPr>
+          <w:lang w:val="en-US"/>
+        </w:rPr>
+        <w:t xml:space="preserve"> </w:t>
+      </w:r>
+      <w:r>
+        <w:rPr>
+          <w:lang w:val="en-US"/>
+        </w:rPr>
+        <w:t>3 types of 4</w:t>
+      </w:r>
+      <w:r>
+        <w:rPr>
+          <w:vertAlign w:val="superscript"/>
+          <w:lang w:val="en-US"/>
+        </w:rPr>
+        <w:t>th</w:t>
+      </w:r>
+      <w:r>
+        <w:rPr>
+          <w:lang w:val="en-US"/>
+        </w:rPr>
+        <w:t xml:space="preserve"> channel – </w:t>
+      </w:r>
+    </w:p>
+    <w:p>
+      <w:pPr>
+        <w:pStyle w:val="ListParagraph"/>
+        <w:numPr>
+          <w:ilvl w:val="0"/>
+          <w:numId w:val="19"/>
+        </w:numPr>
+      </w:pPr>
+      <w:r>
+        <w:t xml:space="preserve">Серый с повышенной яркостью </w:t>
+      </w:r>
+      <w:r>
+        <w:t xml:space="preserve">- </w:t>
+      </w:r>
+      <w:r>
+        <w:rPr>
+          <w:lang w:val="en-US"/>
+        </w:rPr>
+        <w:t>increase</w:t>
+      </w:r>
+      <w:r>
+        <w:t>_</w:t>
+      </w:r>
+      <w:r>
+        <w:rPr>
+          <w:lang w:val="en-US"/>
+        </w:rPr>
+        <w:t>brightness</w:t>
+      </w:r>
+      <w:r>
+        <w:t>…</w:t>
+      </w:r>
+    </w:p>
+    <w:p>
+      <w:pPr>
+        <w:pStyle w:val="ListParagraph"/>
+        <w:numPr>
+          <w:ilvl w:val="0"/>
+          <w:numId w:val="19"/>
+        </w:numPr>
+        <w:rPr>
+          <w:lang w:val="en-US"/>
+        </w:rPr>
+      </w:pPr>
+      <w:r>
+        <w:rPr>
+          <w:lang w:val="en-US"/>
+        </w:rPr>
+        <w:t>Simple</w:t>
+      </w:r>
+      <w:r>
+        <w:rPr>
+          <w:lang w:val="en-US"/>
+        </w:rPr>
+        <w:t xml:space="preserve"> </w:t>
+      </w:r>
+      <w:r>
+        <w:rPr>
+          <w:lang w:val="en-US"/>
+        </w:rPr>
+        <w:t>ADAPTIVE</w:t>
+      </w:r>
+      <w:r>
+        <w:rPr>
+          <w:lang w:val="en-US"/>
+        </w:rPr>
+        <w:t>_</w:t>
+      </w:r>
+      <w:r>
+        <w:rPr>
+          <w:lang w:val="en-US"/>
+        </w:rPr>
+        <w:t>THRESH</w:t>
+      </w:r>
+      <w:r>
+        <w:rPr>
+          <w:lang w:val="en-US"/>
+        </w:rPr>
+        <w:t>_</w:t>
+      </w:r>
+      <w:r>
+        <w:rPr>
+          <w:lang w:val="en-US"/>
+        </w:rPr>
+        <w:t>MEAN</w:t>
+      </w:r>
+      <w:r>
+        <w:rPr>
+          <w:lang w:val="en-US"/>
+        </w:rPr>
+        <w:t>_</w:t>
+      </w:r>
+      <w:r>
+        <w:rPr>
+          <w:lang w:val="en-US"/>
+        </w:rPr>
+        <w:t>C</w:t>
+      </w:r>
+      <w:r>
+        <w:rPr>
+          <w:lang w:val="en-US"/>
+        </w:rPr>
+        <w:t>…</w:t>
+      </w:r>
+    </w:p>
+    <w:p>
+      <w:pPr>
+        <w:pStyle w:val="ListParagraph"/>
+        <w:numPr>
+          <w:ilvl w:val="0"/>
+          <w:numId w:val="19"/>
+        </w:numPr>
+        <w:rPr>
+          <w:lang w:val="en-US"/>
+        </w:rPr>
+      </w:pPr>
+      <w:proofErr w:type="spellStart"/>
+      <w:r>
+        <w:rPr>
+          <w:lang w:val="en-US"/>
+        </w:rPr>
+        <w:t>thresholding_feature</w:t>
+      </w:r>
+      <w:proofErr w:type="spellEnd"/>
+      <w:r>
+        <w:rPr>
+          <w:lang w:val="en-US"/>
+        </w:rPr>
+        <w:t xml:space="preserve"> – </w:t>
+      </w:r>
+      <w:proofErr w:type="spellStart"/>
+      <w:r>
+        <w:rPr>
+          <w:lang w:val="en-US"/>
+        </w:rPr>
+        <w:t>comdination</w:t>
+      </w:r>
+      <w:proofErr w:type="spellEnd"/>
+      <w:r>
+        <w:rPr>
+          <w:lang w:val="en-US"/>
+        </w:rPr>
+        <w:t xml:space="preserve"> of </w:t>
+      </w:r>
+      <w:proofErr w:type="spellStart"/>
+      <w:r>
+        <w:rPr>
+          <w:lang w:val="en-US"/>
+        </w:rPr>
+        <w:t>threasholding</w:t>
+      </w:r>
+      <w:proofErr w:type="spellEnd"/>
+      <w:r>
+        <w:rPr>
+          <w:lang w:val="en-US"/>
+        </w:rPr>
+        <w:t xml:space="preserve"> transformation</w:t>
+      </w:r>
+      <w:r>
+        <w:rPr>
+          <w:lang w:val="en-US"/>
+        </w:rPr>
+        <w:t>…</w:t>
+      </w:r>
+    </w:p>
+    <w:p>
+      <w:r>
+        <w:t xml:space="preserve">Записать результаты по каждому виду 4го канала. </w:t>
+      </w:r>
+    </w:p>
+    <w:p>
+      <w:r>
+        <w:t xml:space="preserve">Пункт работа над топологией модели: </w:t>
+      </w:r>
+    </w:p>
+    <w:p>
+      <w:r>
+        <w:t xml:space="preserve">Эмпирическим путем было </w:t>
+      </w:r>
+      <w:proofErr w:type="spellStart"/>
+      <w:r>
+        <w:t>выясненно</w:t>
+      </w:r>
+      <w:proofErr w:type="spellEnd"/>
+      <w:r>
+        <w:t xml:space="preserve"> что оптимально на различных вариациях работают два типа моделей</w:t>
+      </w:r>
+      <w:r>
+        <w:t xml:space="preserve">. </w:t>
+      </w:r>
+    </w:p>
+    <w:p>
+      <w:pPr>
+        <w:pStyle w:val="ListParagraph"/>
+        <w:numPr>
+          <w:ilvl w:val="0"/>
+          <w:numId w:val="20"/>
+        </w:numPr>
+      </w:pPr>
+      <w:r>
+        <w:t>(</w:t>
+      </w:r>
+      <w:proofErr w:type="spellStart"/>
+      <w:r>
+        <w:t>сверточный</w:t>
+      </w:r>
+      <w:proofErr w:type="spellEnd"/>
+      <w:r>
+        <w:t xml:space="preserve"> слой + активационный слой + слой </w:t>
+      </w:r>
+      <w:proofErr w:type="spellStart"/>
+      <w:proofErr w:type="gramStart"/>
+      <w:r>
+        <w:t>пулинга</w:t>
+      </w:r>
+      <w:proofErr w:type="spellEnd"/>
+      <w:r>
+        <w:t xml:space="preserve"> )</w:t>
+      </w:r>
+      <w:proofErr w:type="gramEnd"/>
+      <w:r>
+        <w:t xml:space="preserve"> х </w:t>
+      </w:r>
+      <w:r>
+        <w:rPr>
+          <w:lang w:val="en-US"/>
+        </w:rPr>
+        <w:t>n</w:t>
+      </w:r>
+      <w:r>
+        <w:t xml:space="preserve"> </w:t>
+      </w:r>
+    </w:p>
+    <w:p>
+      <w:pPr>
+        <w:pStyle w:val="ListParagraph"/>
+        <w:numPr>
+          <w:ilvl w:val="0"/>
+          <w:numId w:val="20"/>
+        </w:numPr>
+      </w:pPr>
+      <w:r>
+        <w:t>(</w:t>
+      </w:r>
+      <w:proofErr w:type="spellStart"/>
+      <w:r>
+        <w:t>сверточный</w:t>
+      </w:r>
+      <w:proofErr w:type="spellEnd"/>
+      <w:r>
+        <w:t xml:space="preserve"> слой + </w:t>
+      </w:r>
+      <w:proofErr w:type="spellStart"/>
+      <w:r>
+        <w:t>сверточный</w:t>
+      </w:r>
+      <w:proofErr w:type="spellEnd"/>
+      <w:r>
+        <w:t xml:space="preserve"> </w:t>
+      </w:r>
+      <w:proofErr w:type="gramStart"/>
+      <w:r>
+        <w:t>слой  +</w:t>
+      </w:r>
+      <w:proofErr w:type="gramEnd"/>
+      <w:r>
+        <w:t xml:space="preserve"> активационный слой + слой </w:t>
+      </w:r>
+      <w:proofErr w:type="spellStart"/>
+      <w:r>
+        <w:t>пулинга</w:t>
+      </w:r>
+      <w:proofErr w:type="spellEnd"/>
+      <w:r>
+        <w:t xml:space="preserve"> ) х </w:t>
+      </w:r>
+      <w:r>
+        <w:rPr>
+          <w:lang w:val="en-US"/>
+        </w:rPr>
+        <w:t>n</w:t>
+      </w:r>
+      <w:r>
+        <w:t xml:space="preserve"> </w:t>
+      </w:r>
+    </w:p>
+    <w:p>
+      <w:r>
+        <w:t>Если я успею, то сделать:</w:t>
+      </w:r>
+      <w:bookmarkStart w:id="0" w:name="_GoBack"/>
+      <w:bookmarkEnd w:id="0"/>
+    </w:p>
+    <w:p>
+      <w:r>
+        <w:t xml:space="preserve">2) Расширить каждый класс ~ 500 - 700 сгенерированных изображений с </w:t>
+      </w:r>
+      <w:proofErr w:type="spellStart"/>
+      <w:r>
+        <w:t>афинными</w:t>
+      </w:r>
+      <w:proofErr w:type="spellEnd"/>
+      <w:r>
+        <w:t xml:space="preserve"> преобразованиями из opencv2 </w:t>
+      </w:r>
+    </w:p>
+    <w:p>
+      <w:r>
+        <w:t xml:space="preserve">3) Подтянуть параметры оптимизатора </w:t>
+      </w:r>
+    </w:p>
+    <w:p>
+      <w:r>
+        <w:t xml:space="preserve">4) Попробовать по 2 </w:t>
+      </w:r>
+      <w:proofErr w:type="spellStart"/>
+      <w:r>
+        <w:t>сверточных</w:t>
+      </w:r>
+      <w:proofErr w:type="spellEnd"/>
+      <w:r>
+        <w:t xml:space="preserve"> слоя перед </w:t>
+      </w:r>
+      <w:proofErr w:type="spellStart"/>
+      <w:r>
+        <w:t>pooling</w:t>
+      </w:r>
+      <w:proofErr w:type="spellEnd"/>
+    </w:p>
+    <w:p>
+      <w:r>
+        <w:t>5) Определить больше различных метрик для оценки качества обучения модели</w:t>
+      </w:r>
+    </w:p>
+    <w:p/>
+    <w:p>
+      <w:r>
+        <w:t>Остановимся на данном моменте</w:t>
+      </w:r>
+      <w:r>
+        <w:t xml:space="preserve"> для подведения результатов работы:</w:t>
+      </w:r>
+    </w:p>
+    <w:p>
+      <w:pPr>
+        <w:ind w:firstLine="708"/>
+      </w:pPr>
+      <w:r>
+        <w:t>Построим</w:t>
+      </w:r>
+      <w:r>
+        <w:t xml:space="preserve"> сравнительную таблицу точности для каждой из разновидностей сети </w:t>
+      </w:r>
+    </w:p>
+    <w:tbl>
+      <w:tblPr>
+        <w:tblStyle w:val="TableGrid"/>
+        <w:tblW w:w="0" w:type="auto"/>
+        <w:tblLook w:val="04A0" w:firstRow="1" w:lastRow="0" w:firstColumn="1" w:lastColumn="0" w:noHBand="0" w:noVBand="1"/>
+      </w:tblPr>
+      <w:tblGrid>
+        <w:gridCol w:w="1196"/>
+        <w:gridCol w:w="1196"/>
+        <w:gridCol w:w="1196"/>
+        <w:gridCol w:w="1196"/>
+        <w:gridCol w:w="1196"/>
+        <w:gridCol w:w="1197"/>
+        <w:gridCol w:w="1197"/>
+        <w:gridCol w:w="1197"/>
+      </w:tblGrid>
+      <w:tr>
+        <w:tc>
+          <w:tcPr>
+            <w:tcW w:w="1196" w:type="dxa"/>
+          </w:tcPr>
+          <w:p/>
+        </w:tc>
+        <w:tc>
+          <w:tcPr>
+            <w:tcW w:w="1196" w:type="dxa"/>
+          </w:tcPr>
+          <w:p/>
+        </w:tc>
+        <w:tc>
+          <w:tcPr>
+            <w:tcW w:w="1196" w:type="dxa"/>
+          </w:tcPr>
+          <w:p/>
+        </w:tc>
+        <w:tc>
+          <w:tcPr>
+            <w:tcW w:w="1196" w:type="dxa"/>
+          </w:tcPr>
+          <w:p/>
+        </w:tc>
+        <w:tc>
+          <w:tcPr>
+            <w:tcW w:w="1196" w:type="dxa"/>
+          </w:tcPr>
+          <w:p/>
+        </w:tc>
+        <w:tc>
+          <w:tcPr>
+            <w:tcW w:w="1197" w:type="dxa"/>
+          </w:tcPr>
+          <w:p/>
+        </w:tc>
+        <w:tc>
+          <w:tcPr>
+            <w:tcW w:w="1197" w:type="dxa"/>
+          </w:tcPr>
+          <w:p/>
+        </w:tc>
+        <w:tc>
+          <w:tcPr>
+            <w:tcW w:w="1197" w:type="dxa"/>
+          </w:tcPr>
+          <w:p/>
+        </w:tc>
+      </w:tr>
+      <w:tr>
+        <w:tc>
+          <w:tcPr>
+            <w:tcW w:w="1196" w:type="dxa"/>
+          </w:tcPr>
+          <w:p/>
+        </w:tc>
+        <w:tc>
+          <w:tcPr>
+            <w:tcW w:w="1196" w:type="dxa"/>
+          </w:tcPr>
+          <w:p/>
+        </w:tc>
+        <w:tc>
+          <w:tcPr>
+            <w:tcW w:w="1196" w:type="dxa"/>
+          </w:tcPr>
+          <w:p/>
+        </w:tc>
+        <w:tc>
+          <w:tcPr>
+            <w:tcW w:w="1196" w:type="dxa"/>
+          </w:tcPr>
+          <w:p/>
+        </w:tc>
+        <w:tc>
+          <w:tcPr>
+            <w:tcW w:w="1196" w:type="dxa"/>
+          </w:tcPr>
+          <w:p/>
+        </w:tc>
+        <w:tc>
+          <w:tcPr>
+            <w:tcW w:w="1197" w:type="dxa"/>
+          </w:tcPr>
+          <w:p/>
+        </w:tc>
+        <w:tc>
+          <w:tcPr>
+            <w:tcW w:w="1197" w:type="dxa"/>
+          </w:tcPr>
+          <w:p/>
+        </w:tc>
+        <w:tc>
+          <w:tcPr>
+            <w:tcW w:w="1197" w:type="dxa"/>
+          </w:tcPr>
+          <w:p/>
+        </w:tc>
+      </w:tr>
+      <w:tr>
+        <w:tc>
+          <w:tcPr>
+            <w:tcW w:w="1196" w:type="dxa"/>
+          </w:tcPr>
+          <w:p/>
+        </w:tc>
+        <w:tc>
+          <w:tcPr>
+            <w:tcW w:w="1196" w:type="dxa"/>
+          </w:tcPr>
+          <w:p/>
+        </w:tc>
+        <w:tc>
+          <w:tcPr>
+            <w:tcW w:w="1196" w:type="dxa"/>
+          </w:tcPr>
+          <w:p/>
+        </w:tc>
+        <w:tc>
+          <w:tcPr>
+            <w:tcW w:w="1196" w:type="dxa"/>
+          </w:tcPr>
+          <w:p/>
+        </w:tc>
+        <w:tc>
+          <w:tcPr>
+            <w:tcW w:w="1196" w:type="dxa"/>
+          </w:tcPr>
+          <w:p/>
+        </w:tc>
+        <w:tc>
+          <w:tcPr>
+            <w:tcW w:w="1197" w:type="dxa"/>
+          </w:tcPr>
+          <w:p/>
+        </w:tc>
+        <w:tc>
+          <w:tcPr>
+            <w:tcW w:w="1197" w:type="dxa"/>
+          </w:tcPr>
+          <w:p/>
+        </w:tc>
+        <w:tc>
+          <w:tcPr>
+            <w:tcW w:w="1197" w:type="dxa"/>
+          </w:tcPr>
+          <w:p/>
+        </w:tc>
+      </w:tr>
+      <w:tr>
+        <w:tc>
+          <w:tcPr>
+            <w:tcW w:w="1196" w:type="dxa"/>
+          </w:tcPr>
+          <w:p/>
+        </w:tc>
+        <w:tc>
+          <w:tcPr>
+            <w:tcW w:w="1196" w:type="dxa"/>
+          </w:tcPr>
+          <w:p/>
+        </w:tc>
+        <w:tc>
+          <w:tcPr>
+            <w:tcW w:w="1196" w:type="dxa"/>
+          </w:tcPr>
+          <w:p/>
+        </w:tc>
+        <w:tc>
+          <w:tcPr>
+            <w:tcW w:w="1196" w:type="dxa"/>
+          </w:tcPr>
+          <w:p/>
+        </w:tc>
+        <w:tc>
+          <w:tcPr>
+            <w:tcW w:w="1196" w:type="dxa"/>
+          </w:tcPr>
+          <w:p/>
+        </w:tc>
+        <w:tc>
+          <w:tcPr>
+            <w:tcW w:w="1197" w:type="dxa"/>
+          </w:tcPr>
+          <w:p/>
+        </w:tc>
+        <w:tc>
+          <w:tcPr>
+            <w:tcW w:w="1197" w:type="dxa"/>
+          </w:tcPr>
+          <w:p/>
+        </w:tc>
+        <w:tc>
+          <w:tcPr>
+            <w:tcW w:w="1197" w:type="dxa"/>
+          </w:tcPr>
+          <w:p/>
+        </w:tc>
+      </w:tr>
+      <w:tr>
+        <w:tc>
+          <w:tcPr>
+            <w:tcW w:w="1196" w:type="dxa"/>
+          </w:tcPr>
+          <w:p/>
+        </w:tc>
+        <w:tc>
+          <w:tcPr>
+            <w:tcW w:w="1196" w:type="dxa"/>
+          </w:tcPr>
+          <w:p/>
+        </w:tc>
+        <w:tc>
+          <w:tcPr>
+            <w:tcW w:w="1196" w:type="dxa"/>
+          </w:tcPr>
+          <w:p/>
+        </w:tc>
+        <w:tc>
+          <w:tcPr>
+            <w:tcW w:w="1196" w:type="dxa"/>
+          </w:tcPr>
+          <w:p/>
+        </w:tc>
+        <w:tc>
+          <w:tcPr>
+            <w:tcW w:w="1196" w:type="dxa"/>
+          </w:tcPr>
+          <w:p/>
+        </w:tc>
+        <w:tc>
+          <w:tcPr>
+            <w:tcW w:w="1197" w:type="dxa"/>
+          </w:tcPr>
+          <w:p/>
+        </w:tc>
+        <w:tc>
+          <w:tcPr>
+            <w:tcW w:w="1197" w:type="dxa"/>
+          </w:tcPr>
+          <w:p/>
+        </w:tc>
+        <w:tc>
+          <w:tcPr>
+            <w:tcW w:w="1197" w:type="dxa"/>
+          </w:tcPr>
+          <w:p/>
+        </w:tc>
+      </w:tr>
+      <w:tr>
+        <w:tc>
+          <w:tcPr>
+            <w:tcW w:w="1196" w:type="dxa"/>
+          </w:tcPr>
+          <w:p/>
+        </w:tc>
+        <w:tc>
+          <w:tcPr>
+            <w:tcW w:w="1196" w:type="dxa"/>
+          </w:tcPr>
+          <w:p/>
+        </w:tc>
+        <w:tc>
+          <w:tcPr>
+            <w:tcW w:w="1196" w:type="dxa"/>
+          </w:tcPr>
+          <w:p/>
+        </w:tc>
+        <w:tc>
+          <w:tcPr>
+            <w:tcW w:w="1196" w:type="dxa"/>
+          </w:tcPr>
+          <w:p/>
+        </w:tc>
+        <w:tc>
+          <w:tcPr>
+            <w:tcW w:w="1196" w:type="dxa"/>
+          </w:tcPr>
+          <w:p/>
+        </w:tc>
+        <w:tc>
+          <w:tcPr>
+            <w:tcW w:w="1197" w:type="dxa"/>
+          </w:tcPr>
+          <w:p/>
+        </w:tc>
+        <w:tc>
+          <w:tcPr>
+            <w:tcW w:w="1197" w:type="dxa"/>
+          </w:tcPr>
+          <w:p/>
+        </w:tc>
+        <w:tc>
+          <w:tcPr>
+            <w:tcW w:w="1197" w:type="dxa"/>
+          </w:tcPr>
+          <w:p/>
+        </w:tc>
+      </w:tr>
+      <w:tr>
+        <w:tc>
+          <w:tcPr>
+            <w:tcW w:w="1196" w:type="dxa"/>
+          </w:tcPr>
+          <w:p/>
+        </w:tc>
+        <w:tc>
+          <w:tcPr>
+            <w:tcW w:w="1196" w:type="dxa"/>
+          </w:tcPr>
+          <w:p/>
+        </w:tc>
+        <w:tc>
+          <w:tcPr>
+            <w:tcW w:w="1196" w:type="dxa"/>
+          </w:tcPr>
+          <w:p/>
+        </w:tc>
+        <w:tc>
+          <w:tcPr>
+            <w:tcW w:w="1196" w:type="dxa"/>
+          </w:tcPr>
+          <w:p/>
+        </w:tc>
+        <w:tc>
+          <w:tcPr>
+            <w:tcW w:w="1196" w:type="dxa"/>
+          </w:tcPr>
+          <w:p/>
+        </w:tc>
+        <w:tc>
+          <w:tcPr>
+            <w:tcW w:w="1197" w:type="dxa"/>
+          </w:tcPr>
+          <w:p/>
+        </w:tc>
+        <w:tc>
+          <w:tcPr>
+            <w:tcW w:w="1197" w:type="dxa"/>
+          </w:tcPr>
+          <w:p/>
+        </w:tc>
+        <w:tc>
+          <w:tcPr>
+            <w:tcW w:w="1197" w:type="dxa"/>
+          </w:tcPr>
+          <w:p/>
+        </w:tc>
+      </w:tr>
+    </w:tbl>
+    <w:p/>
+    <w:p>
+      <w:pPr>
+        <w:ind w:firstLine="708"/>
+      </w:pPr>
+    </w:p>
+    <w:p>
+      <w:pPr>
+        <w:ind w:firstLine="708"/>
+      </w:pPr>
+    </w:p>
+    <w:p>
+      <w:pPr>
+        <w:ind w:firstLine="708"/>
         <w:rPr>
           <w:rFonts w:ascii="Helvetica Neue" w:hAnsi="Helvetica Neue"/>
           <w:color w:val="000000"/>
@@ -4913,12 +5740,7 @@
         </w:numPr>
       </w:pPr>
       <w:r>
-        <w:t>Рассказать про пигментные поражения кожи. 1- 2 слайда. П</w:t>
-      </w:r>
-      <w:bookmarkStart w:id="0" w:name="_GoBack"/>
-      <w:bookmarkEnd w:id="0"/>
-      <w:r>
-        <w:t xml:space="preserve">оказать, что они из себя представляют. В данной задаче мы имеем </w:t>
+        <w:t xml:space="preserve">Рассказать про пигментные поражения кожи. 1- 2 слайда. Показать, что они из себя представляют. В данной задаче мы имеем </w:t>
       </w:r>
     </w:p>
     <w:p>
@@ -5021,6 +5843,95 @@
 <file path=word/numbering.xml><?xml version="1.0" encoding="utf-8"?>
 <w:numbering xmlns:wpc="http://schemas.microsoft.com/office/word/2010/wordprocessingCanvas" xmlns:cx="http://schemas.microsoft.com/office/drawing/2014/chartex" xmlns:cx1="http://schemas.microsoft.com/office/drawing/2015/9/8/chartex" xmlns:cx2="http://schemas.microsoft.com/office/drawing/2015/10/21/chartex" xmlns:cx3="http://schemas.microsoft.com/office/drawing/2016/5/9/chartex" xmlns:cx4="http://schemas.microsoft.com/office/drawing/2016/5/10/chartex" xmlns:cx5="http://schemas.microsoft.com/office/drawing/2016/5/11/chartex" xmlns:cx6="http://schemas.microsoft.com/office/drawing/2016/5/12/chartex" xmlns:cx7="http://schemas.microsoft.com/office/drawing/2016/5/13/chartex" xmlns:cx8="http://schemas.microsoft.com/office/drawing/2016/5/14/chartex" xmlns:mc="http://schemas.openxmlformats.org/markup-compatibility/2006" xmlns:aink="http://schemas.microsoft.com/office/drawing/2016/ink" xmlns:am3d="http://schemas.microsoft.com/office/drawing/2017/model3d" xmlns:o="urn:schemas-microsoft-com:office:office" xmlns:r="http://schemas.openxmlformats.org/officeDocument/2006/relationships" xmlns:m="http://schemas.openxmlformats.org/officeDocument/2006/math" xmlns:v="urn:schemas-microsoft-com:vml" xmlns:wp14="http://schemas.microsoft.com/office/word/2010/wordprocessingDrawing" xmlns:wp="http://schemas.openxmlformats.org/drawingml/2006/wordprocessingDrawing" xmlns:w10="urn:schemas-microsoft-com:office:word" xmlns:w="http://schemas.openxmlformats.org/wordprocessingml/2006/main" xmlns:w14="http://schemas.microsoft.com/office/word/2010/wordml" xmlns:w15="http://schemas.microsoft.com/office/word/2012/wordml" xmlns:w16cid="http://schemas.microsoft.com/office/word/2016/wordml/cid" xmlns:w16se="http://schemas.microsoft.com/office/word/2015/wordml/symex" xmlns:wpg="http://schemas.microsoft.com/office/word/2010/wordprocessingGroup" xmlns:wpi="http://schemas.microsoft.com/office/word/2010/wordprocessingInk" xmlns:wne="http://schemas.microsoft.com/office/word/2006/wordml" xmlns:wps="http://schemas.microsoft.com/office/word/2010/wordprocessingShape" mc:Ignorable="w14 w15 w16se w16cid wp14">
   <w:abstractNum w:abstractNumId="0" w15:restartNumberingAfterBreak="0">
+    <w:nsid w:val="09594C09"/>
+    <w:multiLevelType w:val="hybridMultilevel"/>
+    <w:tmpl w:val="DA4893A6"/>
+    <w:lvl w:ilvl="0" w:tplc="23CEF252">
+      <w:start w:val="1"/>
+      <w:numFmt w:val="decimal"/>
+      <w:lvlText w:val="%1)"/>
+      <w:lvlJc w:val="left"/>
+      <w:pPr>
+        <w:ind w:left="1068" w:hanging="360"/>
+      </w:pPr>
+      <w:rPr>
+        <w:rFonts w:hint="default"/>
+      </w:rPr>
+    </w:lvl>
+    <w:lvl w:ilvl="1" w:tplc="04190019" w:tentative="1">
+      <w:start w:val="1"/>
+      <w:numFmt w:val="lowerLetter"/>
+      <w:lvlText w:val="%2."/>
+      <w:lvlJc w:val="left"/>
+      <w:pPr>
+        <w:ind w:left="1788" w:hanging="360"/>
+      </w:pPr>
+    </w:lvl>
+    <w:lvl w:ilvl="2" w:tplc="0419001B" w:tentative="1">
+      <w:start w:val="1"/>
+      <w:numFmt w:val="lowerRoman"/>
+      <w:lvlText w:val="%3."/>
+      <w:lvlJc w:val="right"/>
+      <w:pPr>
+        <w:ind w:left="2508" w:hanging="180"/>
+      </w:pPr>
+    </w:lvl>
+    <w:lvl w:ilvl="3" w:tplc="0419000F" w:tentative="1">
+      <w:start w:val="1"/>
+      <w:numFmt w:val="decimal"/>
+      <w:lvlText w:val="%4."/>
+      <w:lvlJc w:val="left"/>
+      <w:pPr>
+        <w:ind w:left="3228" w:hanging="360"/>
+      </w:pPr>
+    </w:lvl>
+    <w:lvl w:ilvl="4" w:tplc="04190019" w:tentative="1">
+      <w:start w:val="1"/>
+      <w:numFmt w:val="lowerLetter"/>
+      <w:lvlText w:val="%5."/>
+      <w:lvlJc w:val="left"/>
+      <w:pPr>
+        <w:ind w:left="3948" w:hanging="360"/>
+      </w:pPr>
+    </w:lvl>
+    <w:lvl w:ilvl="5" w:tplc="0419001B" w:tentative="1">
+      <w:start w:val="1"/>
+      <w:numFmt w:val="lowerRoman"/>
+      <w:lvlText w:val="%6."/>
+      <w:lvlJc w:val="right"/>
+      <w:pPr>
+        <w:ind w:left="4668" w:hanging="180"/>
+      </w:pPr>
+    </w:lvl>
+    <w:lvl w:ilvl="6" w:tplc="0419000F" w:tentative="1">
+      <w:start w:val="1"/>
+      <w:numFmt w:val="decimal"/>
+      <w:lvlText w:val="%7."/>
+      <w:lvlJc w:val="left"/>
+      <w:pPr>
+        <w:ind w:left="5388" w:hanging="360"/>
+      </w:pPr>
+    </w:lvl>
+    <w:lvl w:ilvl="7" w:tplc="04190019" w:tentative="1">
+      <w:start w:val="1"/>
+      <w:numFmt w:val="lowerLetter"/>
+      <w:lvlText w:val="%8."/>
+      <w:lvlJc w:val="left"/>
+      <w:pPr>
+        <w:ind w:left="6108" w:hanging="360"/>
+      </w:pPr>
+    </w:lvl>
+    <w:lvl w:ilvl="8" w:tplc="0419001B" w:tentative="1">
+      <w:start w:val="1"/>
+      <w:numFmt w:val="lowerRoman"/>
+      <w:lvlText w:val="%9."/>
+      <w:lvlJc w:val="right"/>
+      <w:pPr>
+        <w:ind w:left="6828" w:hanging="180"/>
+      </w:pPr>
+    </w:lvl>
+  </w:abstractNum>
+  <w:abstractNum w:abstractNumId="1" w15:restartNumberingAfterBreak="0">
     <w:nsid w:val="09720C81"/>
     <w:multiLevelType w:val="hybridMultilevel"/>
     <w:tmpl w:val="C4740FBC"/>
@@ -5109,7 +6020,7 @@
       </w:pPr>
     </w:lvl>
   </w:abstractNum>
-  <w:abstractNum w:abstractNumId="1" w15:restartNumberingAfterBreak="0">
+  <w:abstractNum w:abstractNumId="2" w15:restartNumberingAfterBreak="0">
     <w:nsid w:val="0B8E6BBB"/>
     <w:multiLevelType w:val="hybridMultilevel"/>
     <w:tmpl w:val="92428954"/>
@@ -5198,7 +6109,7 @@
       </w:pPr>
     </w:lvl>
   </w:abstractNum>
-  <w:abstractNum w:abstractNumId="2" w15:restartNumberingAfterBreak="0">
+  <w:abstractNum w:abstractNumId="3" w15:restartNumberingAfterBreak="0">
     <w:nsid w:val="110511A7"/>
     <w:multiLevelType w:val="hybridMultilevel"/>
     <w:tmpl w:val="0EC4D8C0"/>
@@ -5287,7 +6198,7 @@
       </w:pPr>
     </w:lvl>
   </w:abstractNum>
-  <w:abstractNum w:abstractNumId="3" w15:restartNumberingAfterBreak="0">
+  <w:abstractNum w:abstractNumId="4" w15:restartNumberingAfterBreak="0">
     <w:nsid w:val="16E045AE"/>
     <w:multiLevelType w:val="hybridMultilevel"/>
     <w:tmpl w:val="EBFCAE06"/>
@@ -5376,7 +6287,7 @@
       </w:pPr>
     </w:lvl>
   </w:abstractNum>
-  <w:abstractNum w:abstractNumId="4" w15:restartNumberingAfterBreak="0">
+  <w:abstractNum w:abstractNumId="5" w15:restartNumberingAfterBreak="0">
     <w:nsid w:val="2A343A07"/>
     <w:multiLevelType w:val="hybridMultilevel"/>
     <w:tmpl w:val="DE80716E"/>
@@ -5462,7 +6373,7 @@
       </w:pPr>
     </w:lvl>
   </w:abstractNum>
-  <w:abstractNum w:abstractNumId="5" w15:restartNumberingAfterBreak="0">
+  <w:abstractNum w:abstractNumId="6" w15:restartNumberingAfterBreak="0">
     <w:nsid w:val="2DF957C8"/>
     <w:multiLevelType w:val="hybridMultilevel"/>
     <w:tmpl w:val="D3E20C78"/>
@@ -5551,7 +6462,7 @@
       </w:pPr>
     </w:lvl>
   </w:abstractNum>
-  <w:abstractNum w:abstractNumId="6" w15:restartNumberingAfterBreak="0">
+  <w:abstractNum w:abstractNumId="7" w15:restartNumberingAfterBreak="0">
     <w:nsid w:val="32867ACE"/>
     <w:multiLevelType w:val="hybridMultilevel"/>
     <w:tmpl w:val="F232F98A"/>
@@ -5641,7 +6552,7 @@
       </w:pPr>
     </w:lvl>
   </w:abstractNum>
-  <w:abstractNum w:abstractNumId="7" w15:restartNumberingAfterBreak="0">
+  <w:abstractNum w:abstractNumId="8" w15:restartNumberingAfterBreak="0">
     <w:nsid w:val="369A6C46"/>
     <w:multiLevelType w:val="hybridMultilevel"/>
     <w:tmpl w:val="F232F98A"/>
@@ -5731,7 +6642,7 @@
       </w:pPr>
     </w:lvl>
   </w:abstractNum>
-  <w:abstractNum w:abstractNumId="8" w15:restartNumberingAfterBreak="0">
+  <w:abstractNum w:abstractNumId="9" w15:restartNumberingAfterBreak="0">
     <w:nsid w:val="39790952"/>
     <w:multiLevelType w:val="hybridMultilevel"/>
     <w:tmpl w:val="2B860AA8"/>
@@ -5820,7 +6731,7 @@
       </w:pPr>
     </w:lvl>
   </w:abstractNum>
-  <w:abstractNum w:abstractNumId="9" w15:restartNumberingAfterBreak="0">
+  <w:abstractNum w:abstractNumId="10" w15:restartNumberingAfterBreak="0">
     <w:nsid w:val="3B8B7770"/>
     <w:multiLevelType w:val="hybridMultilevel"/>
     <w:tmpl w:val="E902A1D8"/>
@@ -5909,7 +6820,7 @@
       </w:pPr>
     </w:lvl>
   </w:abstractNum>
-  <w:abstractNum w:abstractNumId="10" w15:restartNumberingAfterBreak="0">
+  <w:abstractNum w:abstractNumId="11" w15:restartNumberingAfterBreak="0">
     <w:nsid w:val="3BC529C1"/>
     <w:multiLevelType w:val="hybridMultilevel"/>
     <w:tmpl w:val="87DC75A2"/>
@@ -5998,7 +6909,7 @@
       </w:pPr>
     </w:lvl>
   </w:abstractNum>
-  <w:abstractNum w:abstractNumId="11" w15:restartNumberingAfterBreak="0">
+  <w:abstractNum w:abstractNumId="12" w15:restartNumberingAfterBreak="0">
     <w:nsid w:val="42A744BD"/>
     <w:multiLevelType w:val="hybridMultilevel"/>
     <w:tmpl w:val="EF368DBC"/>
@@ -6087,7 +6998,7 @@
       </w:pPr>
     </w:lvl>
   </w:abstractNum>
-  <w:abstractNum w:abstractNumId="12" w15:restartNumberingAfterBreak="0">
+  <w:abstractNum w:abstractNumId="13" w15:restartNumberingAfterBreak="0">
     <w:nsid w:val="45727501"/>
     <w:multiLevelType w:val="hybridMultilevel"/>
     <w:tmpl w:val="02B07FF0"/>
@@ -6200,7 +7111,96 @@
       </w:rPr>
     </w:lvl>
   </w:abstractNum>
-  <w:abstractNum w:abstractNumId="13" w15:restartNumberingAfterBreak="0">
+  <w:abstractNum w:abstractNumId="14" w15:restartNumberingAfterBreak="0">
+    <w:nsid w:val="46E20AF1"/>
+    <w:multiLevelType w:val="hybridMultilevel"/>
+    <w:tmpl w:val="A3768288"/>
+    <w:lvl w:ilvl="0" w:tplc="04190011">
+      <w:start w:val="1"/>
+      <w:numFmt w:val="decimal"/>
+      <w:lvlText w:val="%1)"/>
+      <w:lvlJc w:val="left"/>
+      <w:pPr>
+        <w:ind w:left="720" w:hanging="360"/>
+      </w:pPr>
+      <w:rPr>
+        <w:rFonts w:hint="default"/>
+      </w:rPr>
+    </w:lvl>
+    <w:lvl w:ilvl="1" w:tplc="04190019" w:tentative="1">
+      <w:start w:val="1"/>
+      <w:numFmt w:val="lowerLetter"/>
+      <w:lvlText w:val="%2."/>
+      <w:lvlJc w:val="left"/>
+      <w:pPr>
+        <w:ind w:left="1440" w:hanging="360"/>
+      </w:pPr>
+    </w:lvl>
+    <w:lvl w:ilvl="2" w:tplc="0419001B" w:tentative="1">
+      <w:start w:val="1"/>
+      <w:numFmt w:val="lowerRoman"/>
+      <w:lvlText w:val="%3."/>
+      <w:lvlJc w:val="right"/>
+      <w:pPr>
+        <w:ind w:left="2160" w:hanging="180"/>
+      </w:pPr>
+    </w:lvl>
+    <w:lvl w:ilvl="3" w:tplc="0419000F" w:tentative="1">
+      <w:start w:val="1"/>
+      <w:numFmt w:val="decimal"/>
+      <w:lvlText w:val="%4."/>
+      <w:lvlJc w:val="left"/>
+      <w:pPr>
+        <w:ind w:left="2880" w:hanging="360"/>
+      </w:pPr>
+    </w:lvl>
+    <w:lvl w:ilvl="4" w:tplc="04190019" w:tentative="1">
+      <w:start w:val="1"/>
+      <w:numFmt w:val="lowerLetter"/>
+      <w:lvlText w:val="%5."/>
+      <w:lvlJc w:val="left"/>
+      <w:pPr>
+        <w:ind w:left="3600" w:hanging="360"/>
+      </w:pPr>
+    </w:lvl>
+    <w:lvl w:ilvl="5" w:tplc="0419001B" w:tentative="1">
+      <w:start w:val="1"/>
+      <w:numFmt w:val="lowerRoman"/>
+      <w:lvlText w:val="%6."/>
+      <w:lvlJc w:val="right"/>
+      <w:pPr>
+        <w:ind w:left="4320" w:hanging="180"/>
+      </w:pPr>
+    </w:lvl>
+    <w:lvl w:ilvl="6" w:tplc="0419000F" w:tentative="1">
+      <w:start w:val="1"/>
+      <w:numFmt w:val="decimal"/>
+      <w:lvlText w:val="%7."/>
+      <w:lvlJc w:val="left"/>
+      <w:pPr>
+        <w:ind w:left="5040" w:hanging="360"/>
+      </w:pPr>
+    </w:lvl>
+    <w:lvl w:ilvl="7" w:tplc="04190019" w:tentative="1">
+      <w:start w:val="1"/>
+      <w:numFmt w:val="lowerLetter"/>
+      <w:lvlText w:val="%8."/>
+      <w:lvlJc w:val="left"/>
+      <w:pPr>
+        <w:ind w:left="5760" w:hanging="360"/>
+      </w:pPr>
+    </w:lvl>
+    <w:lvl w:ilvl="8" w:tplc="0419001B" w:tentative="1">
+      <w:start w:val="1"/>
+      <w:numFmt w:val="lowerRoman"/>
+      <w:lvlText w:val="%9."/>
+      <w:lvlJc w:val="right"/>
+      <w:pPr>
+        <w:ind w:left="6480" w:hanging="180"/>
+      </w:pPr>
+    </w:lvl>
+  </w:abstractNum>
+  <w:abstractNum w:abstractNumId="15" w15:restartNumberingAfterBreak="0">
     <w:nsid w:val="5E966AE6"/>
     <w:multiLevelType w:val="multilevel"/>
     <w:tmpl w:val="9F585FDA"/>
@@ -6313,7 +7313,7 @@
       </w:rPr>
     </w:lvl>
   </w:abstractNum>
-  <w:abstractNum w:abstractNumId="14" w15:restartNumberingAfterBreak="0">
+  <w:abstractNum w:abstractNumId="16" w15:restartNumberingAfterBreak="0">
     <w:nsid w:val="66D828E4"/>
     <w:multiLevelType w:val="hybridMultilevel"/>
     <w:tmpl w:val="8964658C"/>
@@ -6402,7 +7402,7 @@
       </w:pPr>
     </w:lvl>
   </w:abstractNum>
-  <w:abstractNum w:abstractNumId="15" w15:restartNumberingAfterBreak="0">
+  <w:abstractNum w:abstractNumId="17" w15:restartNumberingAfterBreak="0">
     <w:nsid w:val="67CA048F"/>
     <w:multiLevelType w:val="hybridMultilevel"/>
     <w:tmpl w:val="D90AD070"/>
@@ -6491,7 +7491,7 @@
       </w:pPr>
     </w:lvl>
   </w:abstractNum>
-  <w:abstractNum w:abstractNumId="16" w15:restartNumberingAfterBreak="0">
+  <w:abstractNum w:abstractNumId="18" w15:restartNumberingAfterBreak="0">
     <w:nsid w:val="70F52F0E"/>
     <w:multiLevelType w:val="hybridMultilevel"/>
     <w:tmpl w:val="D41EFF6E"/>
@@ -6580,7 +7580,7 @@
       </w:pPr>
     </w:lvl>
   </w:abstractNum>
-  <w:abstractNum w:abstractNumId="17" w15:restartNumberingAfterBreak="0">
+  <w:abstractNum w:abstractNumId="19" w15:restartNumberingAfterBreak="0">
     <w:nsid w:val="7CB039AB"/>
     <w:multiLevelType w:val="hybridMultilevel"/>
     <w:tmpl w:val="0128C582"/>
@@ -6670,58 +7670,64 @@
     </w:lvl>
   </w:abstractNum>
   <w:num w:numId="1">
+    <w:abstractNumId w:val="5"/>
+  </w:num>
+  <w:num w:numId="2">
+    <w:abstractNumId w:val="12"/>
+  </w:num>
+  <w:num w:numId="3">
+    <w:abstractNumId w:val="17"/>
+  </w:num>
+  <w:num w:numId="4">
+    <w:abstractNumId w:val="19"/>
+  </w:num>
+  <w:num w:numId="5">
+    <w:abstractNumId w:val="10"/>
+  </w:num>
+  <w:num w:numId="6">
     <w:abstractNumId w:val="4"/>
   </w:num>
-  <w:num w:numId="2">
+  <w:num w:numId="7">
+    <w:abstractNumId w:val="7"/>
+  </w:num>
+  <w:num w:numId="8">
+    <w:abstractNumId w:val="8"/>
+  </w:num>
+  <w:num w:numId="9">
+    <w:abstractNumId w:val="15"/>
+  </w:num>
+  <w:num w:numId="10">
     <w:abstractNumId w:val="11"/>
   </w:num>
-  <w:num w:numId="3">
-    <w:abstractNumId w:val="15"/>
+  <w:num w:numId="11">
+    <w:abstractNumId w:val="3"/>
   </w:num>
-  <w:num w:numId="4">
-    <w:abstractNumId w:val="17"/>
+  <w:num w:numId="12">
+    <w:abstractNumId w:val="6"/>
   </w:num>
-  <w:num w:numId="5">
+  <w:num w:numId="13">
+    <w:abstractNumId w:val="16"/>
+  </w:num>
+  <w:num w:numId="14">
+    <w:abstractNumId w:val="2"/>
+  </w:num>
+  <w:num w:numId="15">
+    <w:abstractNumId w:val="13"/>
+  </w:num>
+  <w:num w:numId="16">
+    <w:abstractNumId w:val="18"/>
+  </w:num>
+  <w:num w:numId="17">
     <w:abstractNumId w:val="9"/>
   </w:num>
-  <w:num w:numId="6">
-    <w:abstractNumId w:val="3"/>
-  </w:num>
-  <w:num w:numId="7">
-    <w:abstractNumId w:val="6"/>
-  </w:num>
-  <w:num w:numId="8">
-    <w:abstractNumId w:val="7"/>
-  </w:num>
-  <w:num w:numId="9">
-    <w:abstractNumId w:val="13"/>
-  </w:num>
-  <w:num w:numId="10">
-    <w:abstractNumId w:val="10"/>
-  </w:num>
-  <w:num w:numId="11">
-    <w:abstractNumId w:val="2"/>
-  </w:num>
-  <w:num w:numId="12">
-    <w:abstractNumId w:val="5"/>
-  </w:num>
-  <w:num w:numId="13">
-    <w:abstractNumId w:val="14"/>
-  </w:num>
-  <w:num w:numId="14">
+  <w:num w:numId="18">
     <w:abstractNumId w:val="1"/>
   </w:num>
-  <w:num w:numId="15">
-    <w:abstractNumId w:val="12"/>
+  <w:num w:numId="19">
+    <w:abstractNumId w:val="0"/>
   </w:num>
-  <w:num w:numId="16">
-    <w:abstractNumId w:val="16"/>
-  </w:num>
-  <w:num w:numId="17">
-    <w:abstractNumId w:val="8"/>
-  </w:num>
-  <w:num w:numId="18">
-    <w:abstractNumId w:val="0"/>
+  <w:num w:numId="20">
+    <w:abstractNumId w:val="14"/>
   </w:num>
 </w:numbering>
 </file>
@@ -7500,4 +8506,16 @@
   <a:objectDefaults/>
   <a:extraClrSchemeLst/>
 </a:theme>
+</file>
+
+<file path=customXml/item1.xml><?xml version="1.0" encoding="utf-8"?>
+<b:Sources xmlns:b="http://schemas.openxmlformats.org/officeDocument/2006/bibliography" xmlns="http://schemas.openxmlformats.org/officeDocument/2006/bibliography" SelectedStyle="\APASixthEditionOfficeOnline.xsl" StyleName="APA" Version="6"/>
+</file>
+
+<file path=customXml/itemProps1.xml><?xml version="1.0" encoding="utf-8"?>
+<ds:datastoreItem xmlns:ds="http://schemas.openxmlformats.org/officeDocument/2006/customXml" ds:itemID="{49136BA2-FBE6-40C7-9A7D-03899ADE084C}">
+  <ds:schemaRefs>
+    <ds:schemaRef ds:uri="http://schemas.openxmlformats.org/officeDocument/2006/bibliography"/>
+  </ds:schemaRefs>
+</ds:datastoreItem>
 </file>
</xml_diff>

<commit_message>
Stable and 0.86 acc v1.2 working model(without 4th channel) predreliz version
</commit_message>
<xml_diff>
--- a/Report_files/Реферат.docx
+++ b/Report_files/Реферат.docx
@@ -5225,8 +5225,6 @@
       <w:r>
         <w:t>Если я успею, то сделать:</w:t>
       </w:r>
-      <w:bookmarkStart w:id="0" w:name="_GoBack"/>
-      <w:bookmarkEnd w:id="0"/>
     </w:p>
     <w:p>
       <w:r>
@@ -5670,14 +5668,775 @@
     <w:p>
       <w:pPr>
         <w:ind w:firstLine="708"/>
-        <w:rPr>
-          <w:rFonts w:ascii="Helvetica Neue" w:hAnsi="Helvetica Neue"/>
-          <w:color w:val="000000"/>
-          <w:sz w:val="21"/>
-          <w:szCs w:val="21"/>
-        </w:rPr>
-      </w:pPr>
-      <w:r>
+      </w:pPr>
+    </w:p>
+    <w:p>
+      <w:pPr>
+        <w:ind w:firstLine="708"/>
+      </w:pPr>
+    </w:p>
+    <w:p>
+      <w:pPr>
+        <w:ind w:firstLine="708"/>
+      </w:pPr>
+    </w:p>
+    <w:p>
+      <w:pPr>
+        <w:ind w:firstLine="708"/>
+      </w:pPr>
+    </w:p>
+    <w:p>
+      <w:pPr>
+        <w:ind w:firstLine="708"/>
+        <w:jc w:val="center"/>
+        <w:rPr>
+          <w:sz w:val="48"/>
+          <w:szCs w:val="48"/>
+          <w:highlight w:val="red"/>
+        </w:rPr>
+      </w:pPr>
+      <w:r>
+        <w:rPr>
+          <w:sz w:val="48"/>
+          <w:szCs w:val="48"/>
+          <w:highlight w:val="red"/>
+        </w:rPr>
+        <w:lastRenderedPageBreak/>
+        <w:t>Итоговое тестирование моделей</w:t>
+      </w:r>
+    </w:p>
+    <w:p>
+      <w:pPr>
+        <w:rPr>
+          <w:sz w:val="28"/>
+          <w:szCs w:val="28"/>
+        </w:rPr>
+      </w:pPr>
+    </w:p>
+    <w:p>
+      <w:pPr>
+        <w:rPr>
+          <w:sz w:val="28"/>
+          <w:szCs w:val="28"/>
+        </w:rPr>
+      </w:pPr>
+      <w:r>
+        <w:rPr>
+          <w:sz w:val="28"/>
+          <w:szCs w:val="28"/>
+        </w:rPr>
+        <w:t>1</w:t>
+      </w:r>
+      <w:r>
+        <w:rPr>
+          <w:sz w:val="28"/>
+          <w:szCs w:val="28"/>
+        </w:rPr>
+        <w:t xml:space="preserve">) Попробовать по 2 </w:t>
+      </w:r>
+      <w:proofErr w:type="spellStart"/>
+      <w:r>
+        <w:rPr>
+          <w:sz w:val="28"/>
+          <w:szCs w:val="28"/>
+        </w:rPr>
+        <w:t>сверточных</w:t>
+      </w:r>
+      <w:proofErr w:type="spellEnd"/>
+      <w:r>
+        <w:rPr>
+          <w:sz w:val="28"/>
+          <w:szCs w:val="28"/>
+        </w:rPr>
+        <w:t xml:space="preserve"> слоя перед </w:t>
+      </w:r>
+      <w:proofErr w:type="spellStart"/>
+      <w:r>
+        <w:rPr>
+          <w:sz w:val="28"/>
+          <w:szCs w:val="28"/>
+        </w:rPr>
+        <w:t>pooling</w:t>
+      </w:r>
+      <w:proofErr w:type="spellEnd"/>
+    </w:p>
+    <w:p>
+      <w:pPr>
+        <w:rPr>
+          <w:sz w:val="28"/>
+          <w:szCs w:val="28"/>
+        </w:rPr>
+      </w:pPr>
+      <w:r>
+        <w:rPr>
+          <w:sz w:val="28"/>
+          <w:szCs w:val="28"/>
+        </w:rPr>
+        <w:t xml:space="preserve"> - попробовал </w:t>
+      </w:r>
+      <w:r>
+        <w:rPr>
+          <w:sz w:val="28"/>
+          <w:szCs w:val="28"/>
+        </w:rPr>
+        <w:t xml:space="preserve">не дало результатов прогнать ещё раз чтобы было что показать </w:t>
+      </w:r>
+    </w:p>
+    <w:p>
+      <w:pPr>
+        <w:rPr>
+          <w:sz w:val="28"/>
+          <w:szCs w:val="28"/>
+        </w:rPr>
+      </w:pPr>
+      <w:r>
+        <w:rPr>
+          <w:sz w:val="28"/>
+          <w:szCs w:val="28"/>
+        </w:rPr>
+        <w:t xml:space="preserve">2) Результаты тестирования по каждой из моделей </w:t>
+      </w:r>
+    </w:p>
+    <w:p>
+      <w:pPr>
+        <w:pStyle w:val="ListParagraph"/>
+        <w:numPr>
+          <w:ilvl w:val="0"/>
+          <w:numId w:val="21"/>
+        </w:numPr>
+        <w:rPr>
+          <w:sz w:val="28"/>
+          <w:szCs w:val="28"/>
+          <w:lang w:val="en-US"/>
+        </w:rPr>
+      </w:pPr>
+      <w:r>
+        <w:rPr>
+          <w:sz w:val="28"/>
+          <w:szCs w:val="28"/>
+          <w:lang w:val="en-US"/>
+        </w:rPr>
+        <w:t>Accuracy and loss – train, validation, test</w:t>
+      </w:r>
+    </w:p>
+    <w:p>
+      <w:pPr>
+        <w:pStyle w:val="ListParagraph"/>
+        <w:numPr>
+          <w:ilvl w:val="0"/>
+          <w:numId w:val="21"/>
+        </w:numPr>
+        <w:rPr>
+          <w:sz w:val="28"/>
+          <w:szCs w:val="28"/>
+          <w:lang w:val="en-US"/>
+        </w:rPr>
+      </w:pPr>
+      <w:r>
+        <w:rPr>
+          <w:sz w:val="28"/>
+          <w:szCs w:val="28"/>
+          <w:lang w:val="en-US"/>
+        </w:rPr>
+        <w:t>Accuracy and loss graphics for train and validation datasets</w:t>
+      </w:r>
+    </w:p>
+    <w:p>
+      <w:pPr>
+        <w:pStyle w:val="ListParagraph"/>
+        <w:numPr>
+          <w:ilvl w:val="0"/>
+          <w:numId w:val="21"/>
+        </w:numPr>
+        <w:rPr>
+          <w:sz w:val="28"/>
+          <w:szCs w:val="28"/>
+          <w:lang w:val="en-US"/>
+        </w:rPr>
+      </w:pPr>
+      <w:proofErr w:type="spellStart"/>
+      <w:r>
+        <w:rPr>
+          <w:sz w:val="28"/>
+          <w:szCs w:val="28"/>
+          <w:lang w:val="en-US"/>
+        </w:rPr>
+        <w:t>Consfusion</w:t>
+      </w:r>
+      <w:proofErr w:type="spellEnd"/>
+      <w:r>
+        <w:rPr>
+          <w:sz w:val="28"/>
+          <w:szCs w:val="28"/>
+          <w:lang w:val="en-US"/>
+        </w:rPr>
+        <w:t xml:space="preserve"> Matrix</w:t>
+      </w:r>
+    </w:p>
+    <w:p>
+      <w:pPr>
+        <w:pStyle w:val="ListParagraph"/>
+        <w:numPr>
+          <w:ilvl w:val="0"/>
+          <w:numId w:val="21"/>
+        </w:numPr>
+        <w:rPr>
+          <w:sz w:val="28"/>
+          <w:szCs w:val="28"/>
+        </w:rPr>
+      </w:pPr>
+      <w:r>
+        <w:rPr>
+          <w:sz w:val="28"/>
+          <w:szCs w:val="28"/>
+        </w:rPr>
+        <w:t>which category has much incorrect predictions</w:t>
+      </w:r>
+    </w:p>
+    <w:p>
+      <w:pPr>
+        <w:ind w:left="360"/>
+        <w:rPr>
+          <w:sz w:val="28"/>
+          <w:szCs w:val="28"/>
+          <w:lang w:val="en-US"/>
+        </w:rPr>
+      </w:pPr>
+    </w:p>
+    <w:p>
+      <w:pPr>
+        <w:rPr>
+          <w:sz w:val="48"/>
+          <w:szCs w:val="48"/>
+          <w:lang w:val="en-US"/>
+        </w:rPr>
+      </w:pPr>
+      <w:r>
+        <w:rPr>
+          <w:sz w:val="48"/>
+          <w:szCs w:val="48"/>
+          <w:lang w:val="en-US"/>
+        </w:rPr>
+        <w:br w:type="page"/>
+      </w:r>
+    </w:p>
+    <w:p>
+      <w:pPr>
+        <w:ind w:firstLine="708"/>
+        <w:jc w:val="center"/>
+        <w:rPr>
+          <w:lang w:val="en-US"/>
+        </w:rPr>
+      </w:pPr>
+      <w:r>
+        <w:rPr>
+          <w:highlight w:val="yellow"/>
+          <w:lang w:val="en-US"/>
+        </w:rPr>
+        <w:lastRenderedPageBreak/>
+        <w:t>V1.1 – After Image augmentation without 4</w:t>
+      </w:r>
+      <w:r>
+        <w:rPr>
+          <w:highlight w:val="yellow"/>
+          <w:vertAlign w:val="superscript"/>
+          <w:lang w:val="en-US"/>
+        </w:rPr>
+        <w:t>th</w:t>
+      </w:r>
+      <w:r>
+        <w:rPr>
+          <w:highlight w:val="yellow"/>
+          <w:lang w:val="en-US"/>
+        </w:rPr>
+        <w:t xml:space="preserve"> channel</w:t>
+      </w:r>
+    </w:p>
+    <w:p>
+      <w:pPr>
+        <w:ind w:firstLine="708"/>
+        <w:rPr>
+          <w:lang w:val="en-US"/>
+        </w:rPr>
+      </w:pPr>
+      <w:r>
+        <w:rPr>
+          <w:lang w:val="en-US"/>
+        </w:rPr>
+        <w:t xml:space="preserve">Topology: </w:t>
+      </w:r>
+    </w:p>
+    <w:p>
+      <w:pPr>
+        <w:ind w:firstLine="708"/>
+        <w:rPr>
+          <w:lang w:val="en-US"/>
+        </w:rPr>
+      </w:pPr>
+      <w:r>
+        <w:rPr>
+          <w:noProof/>
+        </w:rPr>
+        <w:drawing>
+          <wp:inline distT="0" distB="0" distL="0" distR="0" wp14:anchorId="2E47DE45" wp14:editId="249F8368">
+            <wp:extent cx="3799643" cy="5874081"/>
+            <wp:effectExtent l="0" t="0" r="0" b="0"/>
+            <wp:docPr id="11" name="Picture 11"/>
+            <wp:cNvGraphicFramePr>
+              <a:graphicFrameLocks xmlns:a="http://schemas.openxmlformats.org/drawingml/2006/main" noChangeAspect="1"/>
+            </wp:cNvGraphicFramePr>
+            <a:graphic xmlns:a="http://schemas.openxmlformats.org/drawingml/2006/main">
+              <a:graphicData uri="http://schemas.openxmlformats.org/drawingml/2006/picture">
+                <pic:pic xmlns:pic="http://schemas.openxmlformats.org/drawingml/2006/picture">
+                  <pic:nvPicPr>
+                    <pic:cNvPr id="1" name=""/>
+                    <pic:cNvPicPr/>
+                  </pic:nvPicPr>
+                  <pic:blipFill>
+                    <a:blip r:embed="rId33"/>
+                    <a:stretch>
+                      <a:fillRect/>
+                    </a:stretch>
+                  </pic:blipFill>
+                  <pic:spPr>
+                    <a:xfrm>
+                      <a:off x="0" y="0"/>
+                      <a:ext cx="3855353" cy="5960207"/>
+                    </a:xfrm>
+                    <a:prstGeom prst="rect">
+                      <a:avLst/>
+                    </a:prstGeom>
+                  </pic:spPr>
+                </pic:pic>
+              </a:graphicData>
+            </a:graphic>
+          </wp:inline>
+        </w:drawing>
+      </w:r>
+    </w:p>
+    <w:p>
+      <w:pPr>
+        <w:ind w:firstLine="708"/>
+        <w:rPr>
+          <w:lang w:val="en-US"/>
+        </w:rPr>
+      </w:pPr>
+    </w:p>
+    <w:p>
+      <w:pPr>
+        <w:ind w:firstLine="708"/>
+        <w:rPr>
+          <w:lang w:val="en-US"/>
+        </w:rPr>
+      </w:pPr>
+    </w:p>
+    <w:p>
+      <w:pPr>
+        <w:ind w:firstLine="708"/>
+        <w:rPr>
+          <w:lang w:val="en-US"/>
+        </w:rPr>
+      </w:pPr>
+    </w:p>
+    <w:p>
+      <w:pPr>
+        <w:ind w:firstLine="708"/>
+        <w:rPr>
+          <w:lang w:val="en-US"/>
+        </w:rPr>
+      </w:pPr>
+      <w:r>
+        <w:rPr>
+          <w:lang w:val="en-US"/>
+        </w:rPr>
+        <w:t xml:space="preserve">Results: </w:t>
+      </w:r>
+    </w:p>
+    <w:p>
+      <w:pPr>
+        <w:ind w:firstLine="708"/>
+        <w:rPr>
+          <w:lang w:val="en-US"/>
+        </w:rPr>
+      </w:pPr>
+      <w:r>
+        <w:rPr>
+          <w:lang w:val="en-US"/>
+        </w:rPr>
+        <w:t>1213/1213 [==============================] - 6s 5ms/step</w:t>
+      </w:r>
+    </w:p>
+    <w:p>
+      <w:pPr>
+        <w:ind w:firstLine="708"/>
+        <w:rPr>
+          <w:lang w:val="en-US"/>
+        </w:rPr>
+      </w:pPr>
+      <w:r>
+        <w:rPr>
+          <w:lang w:val="en-US"/>
+        </w:rPr>
+        <w:t>1886/1886 [==============================] - 1s 420us/step</w:t>
+      </w:r>
+    </w:p>
+    <w:p>
+      <w:pPr>
+        <w:ind w:firstLine="708"/>
+        <w:rPr>
+          <w:lang w:val="en-US"/>
+        </w:rPr>
+      </w:pPr>
+      <w:r>
+        <w:rPr>
+          <w:lang w:val="en-US"/>
+        </w:rPr>
+        <w:t xml:space="preserve">Validation: accuracy = </w:t>
+      </w:r>
+      <w:proofErr w:type="gramStart"/>
+      <w:r>
+        <w:rPr>
+          <w:lang w:val="en-US"/>
+        </w:rPr>
+        <w:t>0.892762  ;</w:t>
+      </w:r>
+      <w:proofErr w:type="gramEnd"/>
+      <w:r>
+        <w:rPr>
+          <w:lang w:val="en-US"/>
+        </w:rPr>
+        <w:t xml:space="preserve">  </w:t>
+      </w:r>
+      <w:proofErr w:type="spellStart"/>
+      <w:r>
+        <w:rPr>
+          <w:lang w:val="en-US"/>
+        </w:rPr>
+        <w:t>loss_v</w:t>
+      </w:r>
+      <w:proofErr w:type="spellEnd"/>
+      <w:r>
+        <w:rPr>
+          <w:lang w:val="en-US"/>
+        </w:rPr>
+        <w:t xml:space="preserve"> = 0.528351</w:t>
+      </w:r>
+    </w:p>
+    <w:p>
+      <w:pPr>
+        <w:ind w:firstLine="708"/>
+        <w:rPr>
+          <w:lang w:val="en-US"/>
+        </w:rPr>
+      </w:pPr>
+      <w:r>
+        <w:rPr>
+          <w:lang w:val="en-US"/>
+        </w:rPr>
+        <w:t xml:space="preserve">Test: accuracy = </w:t>
+      </w:r>
+      <w:proofErr w:type="gramStart"/>
+      <w:r>
+        <w:rPr>
+          <w:lang w:val="en-US"/>
+        </w:rPr>
+        <w:t>0.862119  ;</w:t>
+      </w:r>
+      <w:proofErr w:type="gramEnd"/>
+      <w:r>
+        <w:rPr>
+          <w:lang w:val="en-US"/>
+        </w:rPr>
+        <w:t xml:space="preserve">  loss = 0.695501</w:t>
+      </w:r>
+    </w:p>
+    <w:p>
+      <w:pPr>
+        <w:ind w:firstLine="708"/>
+        <w:rPr>
+          <w:lang w:val="en-US"/>
+        </w:rPr>
+      </w:pPr>
+    </w:p>
+    <w:p>
+      <w:pPr>
+        <w:ind w:firstLine="708"/>
+        <w:rPr>
+          <w:lang w:val="en-US"/>
+        </w:rPr>
+      </w:pPr>
+      <w:r>
+        <w:rPr>
+          <w:lang w:val="en-US"/>
+        </w:rPr>
+        <w:t xml:space="preserve">Accuracy graphics </w:t>
+      </w:r>
+    </w:p>
+    <w:p>
+      <w:pPr>
+        <w:ind w:firstLine="708"/>
+        <w:rPr>
+          <w:lang w:val="en-US"/>
+        </w:rPr>
+      </w:pPr>
+      <w:r>
+        <w:rPr>
+          <w:lang w:val="en-US"/>
+        </w:rPr>
+        <w:drawing>
+          <wp:inline distT="0" distB="0" distL="0" distR="0" wp14:anchorId="1CFC9FBF" wp14:editId="58C00720">
+            <wp:extent cx="5042517" cy="3468583"/>
+            <wp:effectExtent l="0" t="0" r="6350" b="0"/>
+            <wp:docPr id="12" name="Picture 12"/>
+            <wp:cNvGraphicFramePr>
+              <a:graphicFrameLocks xmlns:a="http://schemas.openxmlformats.org/drawingml/2006/main" noChangeAspect="1"/>
+            </wp:cNvGraphicFramePr>
+            <a:graphic xmlns:a="http://schemas.openxmlformats.org/drawingml/2006/main">
+              <a:graphicData uri="http://schemas.openxmlformats.org/drawingml/2006/picture">
+                <pic:pic xmlns:pic="http://schemas.openxmlformats.org/drawingml/2006/picture">
+                  <pic:nvPicPr>
+                    <pic:cNvPr id="1" name=""/>
+                    <pic:cNvPicPr/>
+                  </pic:nvPicPr>
+                  <pic:blipFill>
+                    <a:blip r:embed="rId34"/>
+                    <a:stretch>
+                      <a:fillRect/>
+                    </a:stretch>
+                  </pic:blipFill>
+                  <pic:spPr>
+                    <a:xfrm>
+                      <a:off x="0" y="0"/>
+                      <a:ext cx="5243849" cy="3607072"/>
+                    </a:xfrm>
+                    <a:prstGeom prst="rect">
+                      <a:avLst/>
+                    </a:prstGeom>
+                  </pic:spPr>
+                </pic:pic>
+              </a:graphicData>
+            </a:graphic>
+          </wp:inline>
+        </w:drawing>
+      </w:r>
+    </w:p>
+    <w:p>
+      <w:pPr>
+        <w:ind w:firstLine="708"/>
+        <w:rPr>
+          <w:lang w:val="en-US"/>
+        </w:rPr>
+      </w:pPr>
+      <w:r>
+        <w:rPr>
+          <w:lang w:val="en-US"/>
+        </w:rPr>
+        <w:t>Loss graphic:</w:t>
+      </w:r>
+    </w:p>
+    <w:p>
+      <w:pPr>
+        <w:ind w:firstLine="708"/>
+        <w:rPr>
+          <w:lang w:val="en-US"/>
+        </w:rPr>
+      </w:pPr>
+      <w:r>
+        <w:rPr>
+          <w:noProof/>
+        </w:rPr>
+        <w:drawing>
+          <wp:inline distT="0" distB="0" distL="0" distR="0" wp14:anchorId="657BFF40" wp14:editId="6CACA992">
+            <wp:extent cx="4766447" cy="3542190"/>
+            <wp:effectExtent l="0" t="0" r="0" b="1270"/>
+            <wp:docPr id="13" name="Picture 13"/>
+            <wp:cNvGraphicFramePr>
+              <a:graphicFrameLocks xmlns:a="http://schemas.openxmlformats.org/drawingml/2006/main" noChangeAspect="1"/>
+            </wp:cNvGraphicFramePr>
+            <a:graphic xmlns:a="http://schemas.openxmlformats.org/drawingml/2006/main">
+              <a:graphicData uri="http://schemas.openxmlformats.org/drawingml/2006/picture">
+                <pic:pic xmlns:pic="http://schemas.openxmlformats.org/drawingml/2006/picture">
+                  <pic:nvPicPr>
+                    <pic:cNvPr id="1" name=""/>
+                    <pic:cNvPicPr/>
+                  </pic:nvPicPr>
+                  <pic:blipFill>
+                    <a:blip r:embed="rId35"/>
+                    <a:stretch>
+                      <a:fillRect/>
+                    </a:stretch>
+                  </pic:blipFill>
+                  <pic:spPr>
+                    <a:xfrm>
+                      <a:off x="0" y="0"/>
+                      <a:ext cx="4787783" cy="3558046"/>
+                    </a:xfrm>
+                    <a:prstGeom prst="rect">
+                      <a:avLst/>
+                    </a:prstGeom>
+                  </pic:spPr>
+                </pic:pic>
+              </a:graphicData>
+            </a:graphic>
+          </wp:inline>
+        </w:drawing>
+      </w:r>
+    </w:p>
+    <w:p>
+      <w:pPr>
+        <w:ind w:firstLine="708"/>
+        <w:rPr>
+          <w:lang w:val="en-US"/>
+        </w:rPr>
+      </w:pPr>
+    </w:p>
+    <w:p>
+      <w:pPr>
+        <w:ind w:firstLine="708"/>
+        <w:rPr>
+          <w:lang w:val="en-US"/>
+        </w:rPr>
+      </w:pPr>
+      <w:r>
+        <w:rPr>
+          <w:lang w:val="en-US"/>
+        </w:rPr>
+        <w:t>Confusion Matrix</w:t>
+      </w:r>
+    </w:p>
+    <w:p>
+      <w:pPr>
+        <w:ind w:firstLine="708"/>
+        <w:rPr>
+          <w:lang w:val="en-US"/>
+        </w:rPr>
+      </w:pPr>
+      <w:r>
+        <w:rPr>
+          <w:noProof/>
+        </w:rPr>
+        <w:lastRenderedPageBreak/>
+        <w:drawing>
+          <wp:inline distT="0" distB="0" distL="0" distR="0" wp14:anchorId="119B9DB8" wp14:editId="19FE4C40">
+            <wp:extent cx="4591050" cy="3790950"/>
+            <wp:effectExtent l="0" t="0" r="0" b="0"/>
+            <wp:docPr id="14" name="Picture 14"/>
+            <wp:cNvGraphicFramePr>
+              <a:graphicFrameLocks xmlns:a="http://schemas.openxmlformats.org/drawingml/2006/main" noChangeAspect="1"/>
+            </wp:cNvGraphicFramePr>
+            <a:graphic xmlns:a="http://schemas.openxmlformats.org/drawingml/2006/main">
+              <a:graphicData uri="http://schemas.openxmlformats.org/drawingml/2006/picture">
+                <pic:pic xmlns:pic="http://schemas.openxmlformats.org/drawingml/2006/picture">
+                  <pic:nvPicPr>
+                    <pic:cNvPr id="1" name=""/>
+                    <pic:cNvPicPr/>
+                  </pic:nvPicPr>
+                  <pic:blipFill>
+                    <a:blip r:embed="rId36"/>
+                    <a:stretch>
+                      <a:fillRect/>
+                    </a:stretch>
+                  </pic:blipFill>
+                  <pic:spPr>
+                    <a:xfrm>
+                      <a:off x="0" y="0"/>
+                      <a:ext cx="4591050" cy="3790950"/>
+                    </a:xfrm>
+                    <a:prstGeom prst="rect">
+                      <a:avLst/>
+                    </a:prstGeom>
+                  </pic:spPr>
+                </pic:pic>
+              </a:graphicData>
+            </a:graphic>
+          </wp:inline>
+        </w:drawing>
+      </w:r>
+    </w:p>
+    <w:p>
+      <w:pPr>
+        <w:ind w:firstLine="708"/>
+        <w:rPr>
+          <w:lang w:val="en-US"/>
+        </w:rPr>
+      </w:pPr>
+      <w:r>
+        <w:rPr>
+          <w:lang w:val="en-US"/>
+        </w:rPr>
+        <w:t>which category has much incorrect predictions</w:t>
+      </w:r>
+    </w:p>
+    <w:p>
+      <w:pPr>
+        <w:ind w:firstLine="708"/>
+        <w:rPr>
+          <w:lang w:val="en-US"/>
+        </w:rPr>
+      </w:pPr>
+    </w:p>
+    <w:p>
+      <w:pPr>
+        <w:ind w:firstLine="708"/>
+        <w:rPr>
+          <w:lang w:val="en-US"/>
+        </w:rPr>
+      </w:pPr>
+      <w:r>
+        <w:rPr>
+          <w:noProof/>
+        </w:rPr>
+        <w:drawing>
+          <wp:inline distT="0" distB="0" distL="0" distR="0" wp14:anchorId="2B8FD2D8" wp14:editId="47987B1D">
+            <wp:extent cx="5486400" cy="3514725"/>
+            <wp:effectExtent l="0" t="0" r="0" b="9525"/>
+            <wp:docPr id="15" name="Picture 15"/>
+            <wp:cNvGraphicFramePr>
+              <a:graphicFrameLocks xmlns:a="http://schemas.openxmlformats.org/drawingml/2006/main" noChangeAspect="1"/>
+            </wp:cNvGraphicFramePr>
+            <a:graphic xmlns:a="http://schemas.openxmlformats.org/drawingml/2006/main">
+              <a:graphicData uri="http://schemas.openxmlformats.org/drawingml/2006/picture">
+                <pic:pic xmlns:pic="http://schemas.openxmlformats.org/drawingml/2006/picture">
+                  <pic:nvPicPr>
+                    <pic:cNvPr id="1" name=""/>
+                    <pic:cNvPicPr/>
+                  </pic:nvPicPr>
+                  <pic:blipFill>
+                    <a:blip r:embed="rId37"/>
+                    <a:stretch>
+                      <a:fillRect/>
+                    </a:stretch>
+                  </pic:blipFill>
+                  <pic:spPr>
+                    <a:xfrm>
+                      <a:off x="0" y="0"/>
+                      <a:ext cx="5486400" cy="3514725"/>
+                    </a:xfrm>
+                    <a:prstGeom prst="rect">
+                      <a:avLst/>
+                    </a:prstGeom>
+                  </pic:spPr>
+                </pic:pic>
+              </a:graphicData>
+            </a:graphic>
+          </wp:inline>
+        </w:drawing>
+      </w:r>
+    </w:p>
+    <w:p>
+      <w:pPr>
+        <w:ind w:firstLine="708"/>
+        <w:rPr>
+          <w:rFonts w:ascii="Helvetica Neue" w:hAnsi="Helvetica Neue"/>
+          <w:color w:val="000000"/>
+          <w:sz w:val="21"/>
+          <w:szCs w:val="21"/>
+        </w:rPr>
+      </w:pPr>
+      <w:r>
+        <w:rPr>
+          <w:lang w:val="en-US"/>
+        </w:rPr>
         <w:br w:type="page"/>
       </w:r>
       <w:proofErr w:type="spellStart"/>
@@ -5829,6 +6588,211 @@
       <w:r>
         <w:t xml:space="preserve">Мы имеем </w:t>
       </w:r>
+    </w:p>
+    <w:p>
+      <w:r>
+        <w:br w:type="page"/>
+      </w:r>
+      <w:bookmarkStart w:id="0" w:name="_GoBack"/>
+      <w:bookmarkEnd w:id="0"/>
+    </w:p>
+    <w:p>
+      <w:pPr>
+        <w:rPr>
+          <w:lang w:val="en-US"/>
+        </w:rPr>
+      </w:pPr>
+      <w:proofErr w:type="spellStart"/>
+      <w:r>
+        <w:rPr>
+          <w:lang w:val="en-US"/>
+        </w:rPr>
+        <w:lastRenderedPageBreak/>
+        <w:t>Statictic</w:t>
+      </w:r>
+      <w:proofErr w:type="spellEnd"/>
+      <w:r>
+        <w:rPr>
+          <w:lang w:val="en-US"/>
+        </w:rPr>
+        <w:t xml:space="preserve"> dataset </w:t>
+      </w:r>
+      <w:proofErr w:type="spellStart"/>
+      <w:r>
+        <w:rPr>
+          <w:lang w:val="en-US"/>
+        </w:rPr>
+        <w:t>Vizualization</w:t>
+      </w:r>
+      <w:proofErr w:type="spellEnd"/>
+      <w:r>
+        <w:rPr>
+          <w:lang w:val="en-US"/>
+        </w:rPr>
+        <w:t xml:space="preserve"> </w:t>
+      </w:r>
+    </w:p>
+    <w:p>
+      <w:pPr>
+        <w:rPr>
+          <w:lang w:val="en-US"/>
+        </w:rPr>
+      </w:pPr>
+      <w:r>
+        <w:rPr>
+          <w:noProof/>
+        </w:rPr>
+        <w:drawing>
+          <wp:inline distT="0" distB="0" distL="0" distR="0" wp14:anchorId="139757DC" wp14:editId="79576713">
+            <wp:extent cx="6391231" cy="4811697"/>
+            <wp:effectExtent l="0" t="0" r="0" b="8255"/>
+            <wp:docPr id="16" name="Picture 16"/>
+            <wp:cNvGraphicFramePr>
+              <a:graphicFrameLocks xmlns:a="http://schemas.openxmlformats.org/drawingml/2006/main" noChangeAspect="1"/>
+            </wp:cNvGraphicFramePr>
+            <a:graphic xmlns:a="http://schemas.openxmlformats.org/drawingml/2006/main">
+              <a:graphicData uri="http://schemas.openxmlformats.org/drawingml/2006/picture">
+                <pic:pic xmlns:pic="http://schemas.openxmlformats.org/drawingml/2006/picture">
+                  <pic:nvPicPr>
+                    <pic:cNvPr id="1" name=""/>
+                    <pic:cNvPicPr/>
+                  </pic:nvPicPr>
+                  <pic:blipFill>
+                    <a:blip r:embed="rId38"/>
+                    <a:stretch>
+                      <a:fillRect/>
+                    </a:stretch>
+                  </pic:blipFill>
+                  <pic:spPr>
+                    <a:xfrm>
+                      <a:off x="0" y="0"/>
+                      <a:ext cx="6414979" cy="4829576"/>
+                    </a:xfrm>
+                    <a:prstGeom prst="rect">
+                      <a:avLst/>
+                    </a:prstGeom>
+                  </pic:spPr>
+                </pic:pic>
+              </a:graphicData>
+            </a:graphic>
+          </wp:inline>
+        </w:drawing>
+      </w:r>
+    </w:p>
+    <w:p>
+      <w:pPr>
+        <w:rPr>
+          <w:lang w:val="en-US"/>
+        </w:rPr>
+      </w:pPr>
+      <w:r>
+        <w:rPr>
+          <w:noProof/>
+        </w:rPr>
+        <w:lastRenderedPageBreak/>
+        <w:drawing>
+          <wp:inline distT="0" distB="0" distL="0" distR="0" wp14:anchorId="1E46D760" wp14:editId="1EC15279">
+            <wp:extent cx="4819650" cy="4391025"/>
+            <wp:effectExtent l="0" t="0" r="0" b="9525"/>
+            <wp:docPr id="17" name="Picture 17"/>
+            <wp:cNvGraphicFramePr>
+              <a:graphicFrameLocks xmlns:a="http://schemas.openxmlformats.org/drawingml/2006/main" noChangeAspect="1"/>
+            </wp:cNvGraphicFramePr>
+            <a:graphic xmlns:a="http://schemas.openxmlformats.org/drawingml/2006/main">
+              <a:graphicData uri="http://schemas.openxmlformats.org/drawingml/2006/picture">
+                <pic:pic xmlns:pic="http://schemas.openxmlformats.org/drawingml/2006/picture">
+                  <pic:nvPicPr>
+                    <pic:cNvPr id="1" name=""/>
+                    <pic:cNvPicPr/>
+                  </pic:nvPicPr>
+                  <pic:blipFill>
+                    <a:blip r:embed="rId39"/>
+                    <a:stretch>
+                      <a:fillRect/>
+                    </a:stretch>
+                  </pic:blipFill>
+                  <pic:spPr>
+                    <a:xfrm>
+                      <a:off x="0" y="0"/>
+                      <a:ext cx="4819650" cy="4391025"/>
+                    </a:xfrm>
+                    <a:prstGeom prst="rect">
+                      <a:avLst/>
+                    </a:prstGeom>
+                  </pic:spPr>
+                </pic:pic>
+              </a:graphicData>
+            </a:graphic>
+          </wp:inline>
+        </w:drawing>
+      </w:r>
+    </w:p>
+    <w:p>
+      <w:pPr>
+        <w:rPr>
+          <w:lang w:val="en-US"/>
+        </w:rPr>
+      </w:pPr>
+      <w:r>
+        <w:rPr>
+          <w:noProof/>
+        </w:rPr>
+        <w:drawing>
+          <wp:inline distT="0" distB="0" distL="0" distR="0" wp14:anchorId="72E4ADBF" wp14:editId="49EA76A4">
+            <wp:extent cx="5000625" cy="3314700"/>
+            <wp:effectExtent l="0" t="0" r="9525" b="0"/>
+            <wp:docPr id="18" name="Picture 18"/>
+            <wp:cNvGraphicFramePr>
+              <a:graphicFrameLocks xmlns:a="http://schemas.openxmlformats.org/drawingml/2006/main" noChangeAspect="1"/>
+            </wp:cNvGraphicFramePr>
+            <a:graphic xmlns:a="http://schemas.openxmlformats.org/drawingml/2006/main">
+              <a:graphicData uri="http://schemas.openxmlformats.org/drawingml/2006/picture">
+                <pic:pic xmlns:pic="http://schemas.openxmlformats.org/drawingml/2006/picture">
+                  <pic:nvPicPr>
+                    <pic:cNvPr id="1" name=""/>
+                    <pic:cNvPicPr/>
+                  </pic:nvPicPr>
+                  <pic:blipFill>
+                    <a:blip r:embed="rId40"/>
+                    <a:stretch>
+                      <a:fillRect/>
+                    </a:stretch>
+                  </pic:blipFill>
+                  <pic:spPr>
+                    <a:xfrm>
+                      <a:off x="0" y="0"/>
+                      <a:ext cx="5000625" cy="3314700"/>
+                    </a:xfrm>
+                    <a:prstGeom prst="rect">
+                      <a:avLst/>
+                    </a:prstGeom>
+                  </pic:spPr>
+                </pic:pic>
+              </a:graphicData>
+            </a:graphic>
+          </wp:inline>
+        </w:drawing>
+      </w:r>
+    </w:p>
+    <w:p>
+      <w:pPr>
+        <w:rPr>
+          <w:lang w:val="en-US"/>
+        </w:rPr>
+      </w:pPr>
+      <w:r>
+        <w:rPr>
+          <w:lang w:val="en-US"/>
+        </w:rPr>
+        <w:t>Age distribution</w:t>
+      </w:r>
+    </w:p>
+    <w:p>
+      <w:pPr>
+        <w:rPr>
+          <w:lang w:val="en-US"/>
+        </w:rPr>
+      </w:pPr>
     </w:p>
     <w:sectPr>
       <w:pgSz w:w="11906" w:h="16838"/>
@@ -6643,6 +7607,119 @@
     </w:lvl>
   </w:abstractNum>
   <w:abstractNum w:abstractNumId="9" w15:restartNumberingAfterBreak="0">
+    <w:nsid w:val="38542077"/>
+    <w:multiLevelType w:val="hybridMultilevel"/>
+    <w:tmpl w:val="92CACA7A"/>
+    <w:lvl w:ilvl="0" w:tplc="04190001">
+      <w:start w:val="1"/>
+      <w:numFmt w:val="bullet"/>
+      <w:lvlText w:val=""/>
+      <w:lvlJc w:val="left"/>
+      <w:pPr>
+        <w:ind w:left="720" w:hanging="360"/>
+      </w:pPr>
+      <w:rPr>
+        <w:rFonts w:ascii="Symbol" w:hAnsi="Symbol" w:hint="default"/>
+      </w:rPr>
+    </w:lvl>
+    <w:lvl w:ilvl="1" w:tplc="04190003" w:tentative="1">
+      <w:start w:val="1"/>
+      <w:numFmt w:val="bullet"/>
+      <w:lvlText w:val="o"/>
+      <w:lvlJc w:val="left"/>
+      <w:pPr>
+        <w:ind w:left="1440" w:hanging="360"/>
+      </w:pPr>
+      <w:rPr>
+        <w:rFonts w:ascii="Courier New" w:hAnsi="Courier New" w:cs="Courier New" w:hint="default"/>
+      </w:rPr>
+    </w:lvl>
+    <w:lvl w:ilvl="2" w:tplc="04190005" w:tentative="1">
+      <w:start w:val="1"/>
+      <w:numFmt w:val="bullet"/>
+      <w:lvlText w:val=""/>
+      <w:lvlJc w:val="left"/>
+      <w:pPr>
+        <w:ind w:left="2160" w:hanging="360"/>
+      </w:pPr>
+      <w:rPr>
+        <w:rFonts w:ascii="Wingdings" w:hAnsi="Wingdings" w:hint="default"/>
+      </w:rPr>
+    </w:lvl>
+    <w:lvl w:ilvl="3" w:tplc="04190001" w:tentative="1">
+      <w:start w:val="1"/>
+      <w:numFmt w:val="bullet"/>
+      <w:lvlText w:val=""/>
+      <w:lvlJc w:val="left"/>
+      <w:pPr>
+        <w:ind w:left="2880" w:hanging="360"/>
+      </w:pPr>
+      <w:rPr>
+        <w:rFonts w:ascii="Symbol" w:hAnsi="Symbol" w:hint="default"/>
+      </w:rPr>
+    </w:lvl>
+    <w:lvl w:ilvl="4" w:tplc="04190003" w:tentative="1">
+      <w:start w:val="1"/>
+      <w:numFmt w:val="bullet"/>
+      <w:lvlText w:val="o"/>
+      <w:lvlJc w:val="left"/>
+      <w:pPr>
+        <w:ind w:left="3600" w:hanging="360"/>
+      </w:pPr>
+      <w:rPr>
+        <w:rFonts w:ascii="Courier New" w:hAnsi="Courier New" w:cs="Courier New" w:hint="default"/>
+      </w:rPr>
+    </w:lvl>
+    <w:lvl w:ilvl="5" w:tplc="04190005" w:tentative="1">
+      <w:start w:val="1"/>
+      <w:numFmt w:val="bullet"/>
+      <w:lvlText w:val=""/>
+      <w:lvlJc w:val="left"/>
+      <w:pPr>
+        <w:ind w:left="4320" w:hanging="360"/>
+      </w:pPr>
+      <w:rPr>
+        <w:rFonts w:ascii="Wingdings" w:hAnsi="Wingdings" w:hint="default"/>
+      </w:rPr>
+    </w:lvl>
+    <w:lvl w:ilvl="6" w:tplc="04190001" w:tentative="1">
+      <w:start w:val="1"/>
+      <w:numFmt w:val="bullet"/>
+      <w:lvlText w:val=""/>
+      <w:lvlJc w:val="left"/>
+      <w:pPr>
+        <w:ind w:left="5040" w:hanging="360"/>
+      </w:pPr>
+      <w:rPr>
+        <w:rFonts w:ascii="Symbol" w:hAnsi="Symbol" w:hint="default"/>
+      </w:rPr>
+    </w:lvl>
+    <w:lvl w:ilvl="7" w:tplc="04190003" w:tentative="1">
+      <w:start w:val="1"/>
+      <w:numFmt w:val="bullet"/>
+      <w:lvlText w:val="o"/>
+      <w:lvlJc w:val="left"/>
+      <w:pPr>
+        <w:ind w:left="5760" w:hanging="360"/>
+      </w:pPr>
+      <w:rPr>
+        <w:rFonts w:ascii="Courier New" w:hAnsi="Courier New" w:cs="Courier New" w:hint="default"/>
+      </w:rPr>
+    </w:lvl>
+    <w:lvl w:ilvl="8" w:tplc="04190005" w:tentative="1">
+      <w:start w:val="1"/>
+      <w:numFmt w:val="bullet"/>
+      <w:lvlText w:val=""/>
+      <w:lvlJc w:val="left"/>
+      <w:pPr>
+        <w:ind w:left="6480" w:hanging="360"/>
+      </w:pPr>
+      <w:rPr>
+        <w:rFonts w:ascii="Wingdings" w:hAnsi="Wingdings" w:hint="default"/>
+      </w:rPr>
+    </w:lvl>
+  </w:abstractNum>
+  <w:abstractNum w:abstractNumId="10" w15:restartNumberingAfterBreak="0">
     <w:nsid w:val="39790952"/>
     <w:multiLevelType w:val="hybridMultilevel"/>
     <w:tmpl w:val="2B860AA8"/>
@@ -6731,7 +7808,7 @@
       </w:pPr>
     </w:lvl>
   </w:abstractNum>
-  <w:abstractNum w:abstractNumId="10" w15:restartNumberingAfterBreak="0">
+  <w:abstractNum w:abstractNumId="11" w15:restartNumberingAfterBreak="0">
     <w:nsid w:val="3B8B7770"/>
     <w:multiLevelType w:val="hybridMultilevel"/>
     <w:tmpl w:val="E902A1D8"/>
@@ -6820,7 +7897,7 @@
       </w:pPr>
     </w:lvl>
   </w:abstractNum>
-  <w:abstractNum w:abstractNumId="11" w15:restartNumberingAfterBreak="0">
+  <w:abstractNum w:abstractNumId="12" w15:restartNumberingAfterBreak="0">
     <w:nsid w:val="3BC529C1"/>
     <w:multiLevelType w:val="hybridMultilevel"/>
     <w:tmpl w:val="87DC75A2"/>
@@ -6909,7 +7986,7 @@
       </w:pPr>
     </w:lvl>
   </w:abstractNum>
-  <w:abstractNum w:abstractNumId="12" w15:restartNumberingAfterBreak="0">
+  <w:abstractNum w:abstractNumId="13" w15:restartNumberingAfterBreak="0">
     <w:nsid w:val="42A744BD"/>
     <w:multiLevelType w:val="hybridMultilevel"/>
     <w:tmpl w:val="EF368DBC"/>
@@ -6998,7 +8075,7 @@
       </w:pPr>
     </w:lvl>
   </w:abstractNum>
-  <w:abstractNum w:abstractNumId="13" w15:restartNumberingAfterBreak="0">
+  <w:abstractNum w:abstractNumId="14" w15:restartNumberingAfterBreak="0">
     <w:nsid w:val="45727501"/>
     <w:multiLevelType w:val="hybridMultilevel"/>
     <w:tmpl w:val="02B07FF0"/>
@@ -7111,7 +8188,7 @@
       </w:rPr>
     </w:lvl>
   </w:abstractNum>
-  <w:abstractNum w:abstractNumId="14" w15:restartNumberingAfterBreak="0">
+  <w:abstractNum w:abstractNumId="15" w15:restartNumberingAfterBreak="0">
     <w:nsid w:val="46E20AF1"/>
     <w:multiLevelType w:val="hybridMultilevel"/>
     <w:tmpl w:val="A3768288"/>
@@ -7200,7 +8277,7 @@
       </w:pPr>
     </w:lvl>
   </w:abstractNum>
-  <w:abstractNum w:abstractNumId="15" w15:restartNumberingAfterBreak="0">
+  <w:abstractNum w:abstractNumId="16" w15:restartNumberingAfterBreak="0">
     <w:nsid w:val="5E966AE6"/>
     <w:multiLevelType w:val="multilevel"/>
     <w:tmpl w:val="9F585FDA"/>
@@ -7313,7 +8390,7 @@
       </w:rPr>
     </w:lvl>
   </w:abstractNum>
-  <w:abstractNum w:abstractNumId="16" w15:restartNumberingAfterBreak="0">
+  <w:abstractNum w:abstractNumId="17" w15:restartNumberingAfterBreak="0">
     <w:nsid w:val="66D828E4"/>
     <w:multiLevelType w:val="hybridMultilevel"/>
     <w:tmpl w:val="8964658C"/>
@@ -7402,7 +8479,7 @@
       </w:pPr>
     </w:lvl>
   </w:abstractNum>
-  <w:abstractNum w:abstractNumId="17" w15:restartNumberingAfterBreak="0">
+  <w:abstractNum w:abstractNumId="18" w15:restartNumberingAfterBreak="0">
     <w:nsid w:val="67CA048F"/>
     <w:multiLevelType w:val="hybridMultilevel"/>
     <w:tmpl w:val="D90AD070"/>
@@ -7491,7 +8568,7 @@
       </w:pPr>
     </w:lvl>
   </w:abstractNum>
-  <w:abstractNum w:abstractNumId="18" w15:restartNumberingAfterBreak="0">
+  <w:abstractNum w:abstractNumId="19" w15:restartNumberingAfterBreak="0">
     <w:nsid w:val="70F52F0E"/>
     <w:multiLevelType w:val="hybridMultilevel"/>
     <w:tmpl w:val="D41EFF6E"/>
@@ -7580,7 +8657,7 @@
       </w:pPr>
     </w:lvl>
   </w:abstractNum>
-  <w:abstractNum w:abstractNumId="19" w15:restartNumberingAfterBreak="0">
+  <w:abstractNum w:abstractNumId="20" w15:restartNumberingAfterBreak="0">
     <w:nsid w:val="7CB039AB"/>
     <w:multiLevelType w:val="hybridMultilevel"/>
     <w:tmpl w:val="0128C582"/>
@@ -7673,16 +8750,16 @@
     <w:abstractNumId w:val="5"/>
   </w:num>
   <w:num w:numId="2">
-    <w:abstractNumId w:val="12"/>
+    <w:abstractNumId w:val="13"/>
   </w:num>
   <w:num w:numId="3">
-    <w:abstractNumId w:val="17"/>
+    <w:abstractNumId w:val="18"/>
   </w:num>
   <w:num w:numId="4">
-    <w:abstractNumId w:val="19"/>
+    <w:abstractNumId w:val="20"/>
   </w:num>
   <w:num w:numId="5">
-    <w:abstractNumId w:val="10"/>
+    <w:abstractNumId w:val="11"/>
   </w:num>
   <w:num w:numId="6">
     <w:abstractNumId w:val="4"/>
@@ -7694,10 +8771,10 @@
     <w:abstractNumId w:val="8"/>
   </w:num>
   <w:num w:numId="9">
-    <w:abstractNumId w:val="15"/>
+    <w:abstractNumId w:val="16"/>
   </w:num>
   <w:num w:numId="10">
-    <w:abstractNumId w:val="11"/>
+    <w:abstractNumId w:val="12"/>
   </w:num>
   <w:num w:numId="11">
     <w:abstractNumId w:val="3"/>
@@ -7706,19 +8783,19 @@
     <w:abstractNumId w:val="6"/>
   </w:num>
   <w:num w:numId="13">
-    <w:abstractNumId w:val="16"/>
+    <w:abstractNumId w:val="17"/>
   </w:num>
   <w:num w:numId="14">
     <w:abstractNumId w:val="2"/>
   </w:num>
   <w:num w:numId="15">
-    <w:abstractNumId w:val="13"/>
+    <w:abstractNumId w:val="14"/>
   </w:num>
   <w:num w:numId="16">
-    <w:abstractNumId w:val="18"/>
+    <w:abstractNumId w:val="19"/>
   </w:num>
   <w:num w:numId="17">
-    <w:abstractNumId w:val="9"/>
+    <w:abstractNumId w:val="10"/>
   </w:num>
   <w:num w:numId="18">
     <w:abstractNumId w:val="1"/>
@@ -7727,7 +8804,10 @@
     <w:abstractNumId w:val="0"/>
   </w:num>
   <w:num w:numId="20">
-    <w:abstractNumId w:val="14"/>
+    <w:abstractNumId w:val="15"/>
+  </w:num>
+  <w:num w:numId="21">
+    <w:abstractNumId w:val="9"/>
   </w:num>
 </w:numbering>
 </file>
@@ -8220,6 +9300,56 @@
       <w:u w:val="single"/>
     </w:rPr>
   </w:style>
+  <w:style w:type="paragraph" w:styleId="HTMLPreformatted">
+    <w:name w:val="HTML Preformatted"/>
+    <w:basedOn w:val="Normal"/>
+    <w:link w:val="HTMLPreformattedChar"/>
+    <w:uiPriority w:val="99"/>
+    <w:semiHidden/>
+    <w:unhideWhenUsed/>
+    <w:rsid w:val="00E1588F"/>
+    <w:pPr>
+      <w:tabs>
+        <w:tab w:val="left" w:pos="916"/>
+        <w:tab w:val="left" w:pos="1832"/>
+        <w:tab w:val="left" w:pos="2748"/>
+        <w:tab w:val="left" w:pos="3664"/>
+        <w:tab w:val="left" w:pos="4580"/>
+        <w:tab w:val="left" w:pos="5496"/>
+        <w:tab w:val="left" w:pos="6412"/>
+        <w:tab w:val="left" w:pos="7328"/>
+        <w:tab w:val="left" w:pos="8244"/>
+        <w:tab w:val="left" w:pos="9160"/>
+        <w:tab w:val="left" w:pos="10076"/>
+        <w:tab w:val="left" w:pos="10992"/>
+        <w:tab w:val="left" w:pos="11908"/>
+        <w:tab w:val="left" w:pos="12824"/>
+        <w:tab w:val="left" w:pos="13740"/>
+        <w:tab w:val="left" w:pos="14656"/>
+      </w:tabs>
+      <w:spacing w:after="0" w:line="240" w:lineRule="auto"/>
+    </w:pPr>
+    <w:rPr>
+      <w:rFonts w:ascii="Courier New" w:eastAsia="Times New Roman" w:hAnsi="Courier New" w:cs="Courier New"/>
+      <w:sz w:val="20"/>
+      <w:szCs w:val="20"/>
+      <w:lang w:eastAsia="ru-RU"/>
+    </w:rPr>
+  </w:style>
+  <w:style w:type="character" w:customStyle="1" w:styleId="HTMLPreformattedChar">
+    <w:name w:val="HTML Preformatted Char"/>
+    <w:basedOn w:val="DefaultParagraphFont"/>
+    <w:link w:val="HTMLPreformatted"/>
+    <w:uiPriority w:val="99"/>
+    <w:semiHidden/>
+    <w:rsid w:val="00E1588F"/>
+    <w:rPr>
+      <w:rFonts w:ascii="Courier New" w:eastAsia="Times New Roman" w:hAnsi="Courier New" w:cs="Courier New"/>
+      <w:sz w:val="20"/>
+      <w:szCs w:val="20"/>
+      <w:lang w:eastAsia="ru-RU"/>
+    </w:rPr>
+  </w:style>
 </w:styles>
 </file>
 
@@ -8513,7 +9643,7 @@
 </file>
 
 <file path=customXml/itemProps1.xml><?xml version="1.0" encoding="utf-8"?>
-<ds:datastoreItem xmlns:ds="http://schemas.openxmlformats.org/officeDocument/2006/customXml" ds:itemID="{49136BA2-FBE6-40C7-9A7D-03899ADE084C}">
+<ds:datastoreItem xmlns:ds="http://schemas.openxmlformats.org/officeDocument/2006/customXml" ds:itemID="{C10A87B8-88F3-40CC-80F6-717790E47B0C}">
   <ds:schemaRefs>
     <ds:schemaRef ds:uri="http://schemas.openxmlformats.org/officeDocument/2006/bibliography"/>
   </ds:schemaRefs>

</xml_diff>

<commit_message>
try prediction with 4th channel
</commit_message>
<xml_diff>
--- a/Report_files/Реферат.docx
+++ b/Report_files/Реферат.docx
@@ -4785,7 +4785,13 @@
     </w:p>
     <w:p>
       <w:r>
-        <w:t xml:space="preserve">На тренировочной выборке </w:t>
+        <w:t xml:space="preserve">На </w:t>
+      </w:r>
+      <w:r>
+        <w:t>тестовой</w:t>
+      </w:r>
+      <w:r>
+        <w:t xml:space="preserve"> выборке </w:t>
       </w:r>
     </w:p>
     <w:p>
@@ -5284,7 +5290,13 @@
         <w:t>Построим</w:t>
       </w:r>
       <w:r>
-        <w:t xml:space="preserve"> сравнительную таблицу точности для каждой из разновидностей сети </w:t>
+        <w:t xml:space="preserve"> сравнительную таблицу точности для каждой из разновидностей сет</w:t>
+      </w:r>
+      <w:r>
+        <w:t xml:space="preserve">ей с 4м каналом </w:t>
+      </w:r>
+      <w:r>
+        <w:t xml:space="preserve"> </w:t>
       </w:r>
     </w:p>
     <w:tbl>
@@ -5661,140 +5673,8 @@
       </w:pPr>
     </w:p>
     <w:p>
-      <w:pPr>
-        <w:ind w:firstLine="708"/>
-      </w:pPr>
-    </w:p>
-    <w:p>
-      <w:pPr>
-        <w:ind w:firstLine="708"/>
-      </w:pPr>
-    </w:p>
-    <w:p>
-      <w:pPr>
-        <w:ind w:firstLine="708"/>
-      </w:pPr>
-    </w:p>
-    <w:p>
-      <w:pPr>
-        <w:ind w:firstLine="708"/>
-      </w:pPr>
-    </w:p>
-    <w:p>
-      <w:pPr>
-        <w:ind w:firstLine="708"/>
-      </w:pPr>
-    </w:p>
-    <w:p>
-      <w:pPr>
-        <w:ind w:firstLine="708"/>
-        <w:jc w:val="center"/>
-        <w:rPr>
-          <w:sz w:val="48"/>
-          <w:szCs w:val="48"/>
-          <w:highlight w:val="red"/>
-        </w:rPr>
-      </w:pPr>
-      <w:r>
-        <w:rPr>
-          <w:sz w:val="48"/>
-          <w:szCs w:val="48"/>
-          <w:highlight w:val="red"/>
-        </w:rPr>
-        <w:lastRenderedPageBreak/>
-        <w:t>Итоговое тестирование моделей</w:t>
-      </w:r>
-    </w:p>
-    <w:p>
-      <w:pPr>
-        <w:rPr>
-          <w:sz w:val="28"/>
-          <w:szCs w:val="28"/>
-        </w:rPr>
-      </w:pPr>
-    </w:p>
-    <w:p>
-      <w:pPr>
-        <w:rPr>
-          <w:sz w:val="28"/>
-          <w:szCs w:val="28"/>
-        </w:rPr>
-      </w:pPr>
-      <w:r>
-        <w:rPr>
-          <w:sz w:val="28"/>
-          <w:szCs w:val="28"/>
-        </w:rPr>
-        <w:t>1</w:t>
-      </w:r>
-      <w:r>
-        <w:rPr>
-          <w:sz w:val="28"/>
-          <w:szCs w:val="28"/>
-        </w:rPr>
-        <w:t xml:space="preserve">) Попробовать по 2 </w:t>
-      </w:r>
-      <w:proofErr w:type="spellStart"/>
-      <w:r>
-        <w:rPr>
-          <w:sz w:val="28"/>
-          <w:szCs w:val="28"/>
-        </w:rPr>
-        <w:t>сверточных</w:t>
-      </w:r>
-      <w:proofErr w:type="spellEnd"/>
-      <w:r>
-        <w:rPr>
-          <w:sz w:val="28"/>
-          <w:szCs w:val="28"/>
-        </w:rPr>
-        <w:t xml:space="preserve"> слоя перед </w:t>
-      </w:r>
-      <w:proofErr w:type="spellStart"/>
-      <w:r>
-        <w:rPr>
-          <w:sz w:val="28"/>
-          <w:szCs w:val="28"/>
-        </w:rPr>
-        <w:t>pooling</w:t>
-      </w:r>
-      <w:proofErr w:type="spellEnd"/>
-    </w:p>
-    <w:p>
-      <w:pPr>
-        <w:rPr>
-          <w:sz w:val="28"/>
-          <w:szCs w:val="28"/>
-        </w:rPr>
-      </w:pPr>
-      <w:r>
-        <w:rPr>
-          <w:sz w:val="28"/>
-          <w:szCs w:val="28"/>
-        </w:rPr>
-        <w:t xml:space="preserve"> - попробовал </w:t>
-      </w:r>
-      <w:r>
-        <w:rPr>
-          <w:sz w:val="28"/>
-          <w:szCs w:val="28"/>
-        </w:rPr>
-        <w:t xml:space="preserve">не дало результатов прогнать ещё раз чтобы было что показать </w:t>
-      </w:r>
-    </w:p>
-    <w:p>
-      <w:pPr>
-        <w:rPr>
-          <w:sz w:val="28"/>
-          <w:szCs w:val="28"/>
-        </w:rPr>
-      </w:pPr>
-      <w:r>
-        <w:rPr>
-          <w:sz w:val="28"/>
-          <w:szCs w:val="28"/>
-        </w:rPr>
-        <w:t xml:space="preserve">2) Результаты тестирования по каждой из моделей </w:t>
+      <w:r>
+        <w:t>Первый вид 4го канала дал следующие результаты:</w:t>
       </w:r>
     </w:p>
     <w:p>
@@ -5802,173 +5682,129 @@
         <w:pStyle w:val="ListParagraph"/>
         <w:numPr>
           <w:ilvl w:val="0"/>
-          <w:numId w:val="21"/>
+          <w:numId w:val="22"/>
         </w:numPr>
         <w:rPr>
-          <w:sz w:val="28"/>
-          <w:szCs w:val="28"/>
-          <w:lang w:val="en-US"/>
-        </w:rPr>
-      </w:pPr>
-      <w:r>
-        <w:rPr>
-          <w:sz w:val="28"/>
-          <w:szCs w:val="28"/>
-          <w:lang w:val="en-US"/>
-        </w:rPr>
-        <w:t>Accuracy and loss – train, validation, test</w:t>
-      </w:r>
-    </w:p>
-    <w:p>
-      <w:pPr>
-        <w:pStyle w:val="ListParagraph"/>
-        <w:numPr>
-          <w:ilvl w:val="0"/>
-          <w:numId w:val="21"/>
-        </w:numPr>
-        <w:rPr>
-          <w:sz w:val="28"/>
-          <w:szCs w:val="28"/>
-          <w:lang w:val="en-US"/>
-        </w:rPr>
-      </w:pPr>
-      <w:r>
-        <w:rPr>
-          <w:sz w:val="28"/>
-          <w:szCs w:val="28"/>
-          <w:lang w:val="en-US"/>
-        </w:rPr>
-        <w:t>Accuracy and loss graphics for train and validation datasets</w:t>
-      </w:r>
-    </w:p>
-    <w:p>
-      <w:pPr>
-        <w:pStyle w:val="ListParagraph"/>
-        <w:numPr>
-          <w:ilvl w:val="0"/>
-          <w:numId w:val="21"/>
-        </w:numPr>
-        <w:rPr>
-          <w:sz w:val="28"/>
-          <w:szCs w:val="28"/>
-          <w:lang w:val="en-US"/>
-        </w:rPr>
-      </w:pPr>
-      <w:proofErr w:type="spellStart"/>
-      <w:r>
-        <w:rPr>
-          <w:sz w:val="28"/>
-          <w:szCs w:val="28"/>
-          <w:lang w:val="en-US"/>
-        </w:rPr>
-        <w:t>Consfusion</w:t>
-      </w:r>
-      <w:proofErr w:type="spellEnd"/>
-      <w:r>
-        <w:rPr>
-          <w:sz w:val="28"/>
-          <w:szCs w:val="28"/>
-          <w:lang w:val="en-US"/>
-        </w:rPr>
-        <w:t xml:space="preserve"> Matrix</w:t>
-      </w:r>
-    </w:p>
-    <w:p>
-      <w:pPr>
-        <w:pStyle w:val="ListParagraph"/>
-        <w:numPr>
-          <w:ilvl w:val="0"/>
-          <w:numId w:val="21"/>
-        </w:numPr>
-        <w:rPr>
-          <w:sz w:val="28"/>
-          <w:szCs w:val="28"/>
-        </w:rPr>
-      </w:pPr>
-      <w:r>
-        <w:rPr>
-          <w:sz w:val="28"/>
-          <w:szCs w:val="28"/>
-        </w:rPr>
-        <w:t>which category has much incorrect predictions</w:t>
-      </w:r>
-    </w:p>
-    <w:p>
-      <w:pPr>
-        <w:ind w:left="360"/>
-        <w:rPr>
-          <w:sz w:val="28"/>
-          <w:szCs w:val="28"/>
-          <w:lang w:val="en-US"/>
-        </w:rPr>
-      </w:pPr>
-    </w:p>
-    <w:p>
-      <w:pPr>
-        <w:rPr>
-          <w:sz w:val="48"/>
-          <w:szCs w:val="48"/>
-          <w:lang w:val="en-US"/>
-        </w:rPr>
-      </w:pPr>
-      <w:r>
-        <w:rPr>
-          <w:sz w:val="48"/>
-          <w:szCs w:val="48"/>
-          <w:lang w:val="en-US"/>
-        </w:rPr>
-        <w:br w:type="page"/>
-      </w:r>
-    </w:p>
-    <w:p>
-      <w:pPr>
-        <w:ind w:firstLine="708"/>
-        <w:jc w:val="center"/>
-        <w:rPr>
-          <w:lang w:val="en-US"/>
-        </w:rPr>
-      </w:pPr>
-      <w:r>
-        <w:rPr>
-          <w:highlight w:val="yellow"/>
+          <w:lang w:val="en-US"/>
+        </w:rPr>
+      </w:pPr>
+      <w:r>
+        <w:rPr>
+          <w:lang w:val="en-US"/>
+        </w:rPr>
+        <w:t xml:space="preserve">Gray channel with higher brightness </w:t>
+      </w:r>
+    </w:p>
+    <w:p>
+      <w:pPr>
+        <w:rPr>
+          <w:lang w:val="en-US"/>
+        </w:rPr>
+      </w:pPr>
+    </w:p>
+    <w:p>
+      <w:pPr>
+        <w:rPr>
+          <w:lang w:val="en-US"/>
+        </w:rPr>
+      </w:pPr>
+    </w:p>
+    <w:p>
+      <w:pPr>
+        <w:rPr>
+          <w:lang w:val="en-US"/>
+        </w:rPr>
+      </w:pPr>
+      <w:r>
+        <w:rPr>
           <w:lang w:val="en-US"/>
         </w:rPr>
         <w:lastRenderedPageBreak/>
-        <w:t>V1.1 – After Image augmentation without 4</w:t>
-      </w:r>
-      <w:r>
-        <w:rPr>
-          <w:highlight w:val="yellow"/>
-          <w:vertAlign w:val="superscript"/>
-          <w:lang w:val="en-US"/>
-        </w:rPr>
-        <w:t>th</w:t>
-      </w:r>
-      <w:r>
-        <w:rPr>
-          <w:highlight w:val="yellow"/>
-          <w:lang w:val="en-US"/>
-        </w:rPr>
-        <w:t xml:space="preserve"> channel</w:t>
-      </w:r>
-    </w:p>
-    <w:p>
-      <w:pPr>
-        <w:ind w:firstLine="708"/>
-        <w:rPr>
-          <w:lang w:val="en-US"/>
-        </w:rPr>
-      </w:pPr>
-      <w:r>
-        <w:rPr>
-          <w:lang w:val="en-US"/>
-        </w:rPr>
-        <w:t xml:space="preserve">Topology: </w:t>
-      </w:r>
-    </w:p>
-    <w:p>
-      <w:pPr>
-        <w:ind w:firstLine="708"/>
+        <w:t>1212/1212 [==============================] - 1s 732us/step</w:t>
+      </w:r>
+    </w:p>
+    <w:p>
+      <w:pPr>
+        <w:rPr>
+          <w:lang w:val="en-US"/>
+        </w:rPr>
+      </w:pPr>
+      <w:r>
+        <w:rPr>
+          <w:lang w:val="en-US"/>
+        </w:rPr>
+        <w:t>1886/1886 [==============================] - 1s 457us/step</w:t>
+      </w:r>
+    </w:p>
+    <w:p>
+      <w:pPr>
+        <w:rPr>
+          <w:lang w:val="en-US"/>
+        </w:rPr>
+      </w:pPr>
+      <w:r>
+        <w:rPr>
+          <w:lang w:val="en-US"/>
+        </w:rPr>
+        <w:t xml:space="preserve">Validation: accuracy = </w:t>
+      </w:r>
+      <w:proofErr w:type="gramStart"/>
+      <w:r>
+        <w:rPr>
+          <w:lang w:val="en-US"/>
+        </w:rPr>
+        <w:t>0.857238  ;</w:t>
+      </w:r>
+      <w:proofErr w:type="gramEnd"/>
+      <w:r>
+        <w:rPr>
+          <w:lang w:val="en-US"/>
+        </w:rPr>
+        <w:t xml:space="preserve">  loss = 0.364558</w:t>
+      </w:r>
+      <w:r>
+        <w:rPr>
+          <w:lang w:val="en-US"/>
+        </w:rPr>
+        <w:t>;</w:t>
+      </w:r>
+    </w:p>
+    <w:p>
+      <w:pPr>
+        <w:rPr>
+          <w:lang w:val="en-US"/>
+        </w:rPr>
+      </w:pPr>
+      <w:r>
+        <w:rPr>
+          <w:lang w:val="en-US"/>
+        </w:rPr>
+        <w:t xml:space="preserve">Test: accuracy = </w:t>
+      </w:r>
+      <w:proofErr w:type="gramStart"/>
+      <w:r>
+        <w:rPr>
+          <w:lang w:val="en-US"/>
+        </w:rPr>
+        <w:t>0.795380  ;</w:t>
+      </w:r>
+      <w:proofErr w:type="gramEnd"/>
+      <w:r>
+        <w:rPr>
+          <w:lang w:val="en-US"/>
+        </w:rPr>
+        <w:t xml:space="preserve">  loss = 0.552826 ;</w:t>
+      </w:r>
+    </w:p>
+    <w:p>
+      <w:pPr>
+        <w:rPr>
+          <w:lang w:val="en-US"/>
+        </w:rPr>
+      </w:pPr>
+    </w:p>
+    <w:p>
+      <w:pPr>
         <w:rPr>
           <w:lang w:val="en-US"/>
         </w:rPr>
@@ -5978,10 +5814,10 @@
           <w:noProof/>
         </w:rPr>
         <w:drawing>
-          <wp:inline distT="0" distB="0" distL="0" distR="0" wp14:anchorId="2E47DE45" wp14:editId="249F8368">
-            <wp:extent cx="3799643" cy="5874081"/>
+          <wp:inline distT="0" distB="0" distL="0" distR="0" wp14:anchorId="77F2E3F7" wp14:editId="6643FB71">
+            <wp:extent cx="4381500" cy="3108544"/>
             <wp:effectExtent l="0" t="0" r="0" b="0"/>
-            <wp:docPr id="11" name="Picture 11"/>
+            <wp:docPr id="19" name="Picture 19"/>
             <wp:cNvGraphicFramePr>
               <a:graphicFrameLocks xmlns:a="http://schemas.openxmlformats.org/drawingml/2006/main" noChangeAspect="1"/>
             </wp:cNvGraphicFramePr>
@@ -6001,7 +5837,7 @@
                   <pic:spPr>
                     <a:xfrm>
                       <a:off x="0" y="0"/>
-                      <a:ext cx="3855353" cy="5960207"/>
+                      <a:ext cx="4387429" cy="3112750"/>
                     </a:xfrm>
                     <a:prstGeom prst="rect">
                       <a:avLst/>
@@ -6016,178 +5852,26 @@
     </w:p>
     <w:p>
       <w:pPr>
-        <w:ind w:firstLine="708"/>
-        <w:rPr>
-          <w:lang w:val="en-US"/>
-        </w:rPr>
-      </w:pPr>
-    </w:p>
-    <w:p>
-      <w:pPr>
-        <w:ind w:firstLine="708"/>
-        <w:rPr>
-          <w:lang w:val="en-US"/>
-        </w:rPr>
-      </w:pPr>
-    </w:p>
-    <w:p>
-      <w:pPr>
-        <w:ind w:firstLine="708"/>
-        <w:rPr>
-          <w:lang w:val="en-US"/>
-        </w:rPr>
-      </w:pPr>
-    </w:p>
-    <w:p>
-      <w:pPr>
-        <w:ind w:firstLine="708"/>
-        <w:rPr>
-          <w:lang w:val="en-US"/>
-        </w:rPr>
-      </w:pPr>
-      <w:r>
-        <w:rPr>
-          <w:lang w:val="en-US"/>
-        </w:rPr>
-        <w:t xml:space="preserve">Results: </w:t>
-      </w:r>
-    </w:p>
-    <w:p>
-      <w:pPr>
-        <w:ind w:firstLine="708"/>
-        <w:rPr>
-          <w:lang w:val="en-US"/>
-        </w:rPr>
-      </w:pPr>
-      <w:r>
-        <w:rPr>
-          <w:lang w:val="en-US"/>
-        </w:rPr>
-        <w:t>1213/1213 [==============================] - 6s 5ms/step</w:t>
-      </w:r>
-    </w:p>
-    <w:p>
-      <w:pPr>
-        <w:ind w:firstLine="708"/>
-        <w:rPr>
-          <w:lang w:val="en-US"/>
-        </w:rPr>
-      </w:pPr>
-      <w:r>
-        <w:rPr>
-          <w:lang w:val="en-US"/>
-        </w:rPr>
-        <w:t>1886/1886 [==============================] - 1s 420us/step</w:t>
-      </w:r>
-    </w:p>
-    <w:p>
-      <w:pPr>
-        <w:ind w:firstLine="708"/>
-        <w:rPr>
-          <w:lang w:val="en-US"/>
-        </w:rPr>
-      </w:pPr>
-      <w:r>
-        <w:rPr>
-          <w:lang w:val="en-US"/>
-        </w:rPr>
-        <w:t xml:space="preserve">Validation: accuracy = </w:t>
-      </w:r>
-      <w:proofErr w:type="gramStart"/>
-      <w:r>
-        <w:rPr>
-          <w:lang w:val="en-US"/>
-        </w:rPr>
-        <w:t>0.892762  ;</w:t>
-      </w:r>
-      <w:proofErr w:type="gramEnd"/>
-      <w:r>
-        <w:rPr>
-          <w:lang w:val="en-US"/>
-        </w:rPr>
-        <w:t xml:space="preserve">  </w:t>
-      </w:r>
-      <w:proofErr w:type="spellStart"/>
-      <w:r>
-        <w:rPr>
-          <w:lang w:val="en-US"/>
-        </w:rPr>
-        <w:t>loss_v</w:t>
-      </w:r>
-      <w:proofErr w:type="spellEnd"/>
-      <w:r>
-        <w:rPr>
-          <w:lang w:val="en-US"/>
-        </w:rPr>
-        <w:t xml:space="preserve"> = 0.528351</w:t>
-      </w:r>
-    </w:p>
-    <w:p>
-      <w:pPr>
-        <w:ind w:firstLine="708"/>
-        <w:rPr>
-          <w:lang w:val="en-US"/>
-        </w:rPr>
-      </w:pPr>
-      <w:r>
-        <w:rPr>
-          <w:lang w:val="en-US"/>
-        </w:rPr>
-        <w:t xml:space="preserve">Test: accuracy = </w:t>
-      </w:r>
-      <w:proofErr w:type="gramStart"/>
-      <w:r>
-        <w:rPr>
-          <w:lang w:val="en-US"/>
-        </w:rPr>
-        <w:t>0.862119  ;</w:t>
-      </w:r>
-      <w:proofErr w:type="gramEnd"/>
-      <w:r>
-        <w:rPr>
-          <w:lang w:val="en-US"/>
-        </w:rPr>
-        <w:t xml:space="preserve">  loss = 0.695501</w:t>
-      </w:r>
-    </w:p>
-    <w:p>
-      <w:pPr>
-        <w:ind w:firstLine="708"/>
-        <w:rPr>
-          <w:lang w:val="en-US"/>
-        </w:rPr>
-      </w:pPr>
-    </w:p>
-    <w:p>
-      <w:pPr>
-        <w:ind w:firstLine="708"/>
-        <w:rPr>
-          <w:lang w:val="en-US"/>
-        </w:rPr>
-      </w:pPr>
-      <w:r>
-        <w:rPr>
-          <w:lang w:val="en-US"/>
-        </w:rPr>
-        <w:t xml:space="preserve">Accuracy graphics </w:t>
-      </w:r>
-    </w:p>
-    <w:p>
-      <w:pPr>
-        <w:ind w:firstLine="708"/>
-        <w:rPr>
-          <w:lang w:val="en-US"/>
-        </w:rPr>
-      </w:pPr>
-      <w:r>
-        <w:rPr>
-          <w:lang w:val="en-US"/>
+        <w:rPr>
+          <w:lang w:val="en-US"/>
+        </w:rPr>
+      </w:pPr>
+    </w:p>
+    <w:p>
+      <w:pPr>
+        <w:rPr>
+          <w:lang w:val="en-US"/>
+        </w:rPr>
+      </w:pPr>
+      <w:r>
+        <w:rPr>
+          <w:noProof/>
         </w:rPr>
         <w:drawing>
-          <wp:inline distT="0" distB="0" distL="0" distR="0" wp14:anchorId="1CFC9FBF" wp14:editId="58C00720">
-            <wp:extent cx="5042517" cy="3468583"/>
-            <wp:effectExtent l="0" t="0" r="6350" b="0"/>
-            <wp:docPr id="12" name="Picture 12"/>
+          <wp:inline distT="0" distB="0" distL="0" distR="0" wp14:anchorId="616EC569" wp14:editId="2A86B30A">
+            <wp:extent cx="4457700" cy="3308277"/>
+            <wp:effectExtent l="0" t="0" r="0" b="6985"/>
+            <wp:docPr id="20" name="Picture 20"/>
             <wp:cNvGraphicFramePr>
               <a:graphicFrameLocks xmlns:a="http://schemas.openxmlformats.org/drawingml/2006/main" noChangeAspect="1"/>
             </wp:cNvGraphicFramePr>
@@ -6207,7 +5891,7 @@
                   <pic:spPr>
                     <a:xfrm>
                       <a:off x="0" y="0"/>
-                      <a:ext cx="5243849" cy="3607072"/>
+                      <a:ext cx="4478834" cy="3323962"/>
                     </a:xfrm>
                     <a:prstGeom prst="rect">
                       <a:avLst/>
@@ -6222,21 +5906,330 @@
     </w:p>
     <w:p>
       <w:pPr>
+        <w:rPr>
+          <w:lang w:val="en-US"/>
+        </w:rPr>
+      </w:pPr>
+      <w:r>
+        <w:rPr>
+          <w:lang w:val="en-US"/>
+        </w:rPr>
+        <w:br w:type="page"/>
+      </w:r>
+    </w:p>
+    <w:p>
+      <w:pPr>
+        <w:rPr>
+          <w:lang w:val="en-US"/>
+        </w:rPr>
+      </w:pPr>
+    </w:p>
+    <w:p>
+      <w:pPr>
+        <w:rPr>
+          <w:lang w:val="en-US"/>
+        </w:rPr>
+      </w:pPr>
+    </w:p>
+    <w:p>
+      <w:pPr>
+        <w:rPr>
+          <w:lang w:val="en-US"/>
+        </w:rPr>
+      </w:pPr>
+    </w:p>
+    <w:p>
+      <w:pPr>
+        <w:rPr>
+          <w:lang w:val="en-US"/>
+        </w:rPr>
+      </w:pPr>
+    </w:p>
+    <w:p>
+      <w:pPr>
         <w:ind w:firstLine="708"/>
-        <w:rPr>
-          <w:lang w:val="en-US"/>
-        </w:rPr>
-      </w:pPr>
-      <w:r>
-        <w:rPr>
-          <w:lang w:val="en-US"/>
-        </w:rPr>
-        <w:t>Loss graphic:</w:t>
+        <w:jc w:val="center"/>
+        <w:rPr>
+          <w:sz w:val="48"/>
+          <w:szCs w:val="48"/>
+          <w:highlight w:val="red"/>
+        </w:rPr>
+      </w:pPr>
+      <w:r>
+        <w:rPr>
+          <w:sz w:val="48"/>
+          <w:szCs w:val="48"/>
+          <w:highlight w:val="red"/>
+        </w:rPr>
+        <w:t>Итоговое тестирование моделей</w:t>
+      </w:r>
+    </w:p>
+    <w:p>
+      <w:pPr>
+        <w:rPr>
+          <w:sz w:val="28"/>
+          <w:szCs w:val="28"/>
+        </w:rPr>
+      </w:pPr>
+    </w:p>
+    <w:p>
+      <w:pPr>
+        <w:rPr>
+          <w:sz w:val="28"/>
+          <w:szCs w:val="28"/>
+        </w:rPr>
+      </w:pPr>
+      <w:r>
+        <w:rPr>
+          <w:sz w:val="28"/>
+          <w:szCs w:val="28"/>
+        </w:rPr>
+        <w:t>1</w:t>
+      </w:r>
+      <w:r>
+        <w:rPr>
+          <w:sz w:val="28"/>
+          <w:szCs w:val="28"/>
+        </w:rPr>
+        <w:t xml:space="preserve">) Попробовать по 2 </w:t>
+      </w:r>
+      <w:proofErr w:type="spellStart"/>
+      <w:r>
+        <w:rPr>
+          <w:sz w:val="28"/>
+          <w:szCs w:val="28"/>
+        </w:rPr>
+        <w:t>сверточных</w:t>
+      </w:r>
+      <w:proofErr w:type="spellEnd"/>
+      <w:r>
+        <w:rPr>
+          <w:sz w:val="28"/>
+          <w:szCs w:val="28"/>
+        </w:rPr>
+        <w:t xml:space="preserve"> слоя перед </w:t>
+      </w:r>
+      <w:proofErr w:type="spellStart"/>
+      <w:r>
+        <w:rPr>
+          <w:sz w:val="28"/>
+          <w:szCs w:val="28"/>
+        </w:rPr>
+        <w:t>pooling</w:t>
+      </w:r>
+      <w:proofErr w:type="spellEnd"/>
+    </w:p>
+    <w:p>
+      <w:pPr>
+        <w:rPr>
+          <w:sz w:val="28"/>
+          <w:szCs w:val="28"/>
+        </w:rPr>
+      </w:pPr>
+      <w:r>
+        <w:rPr>
+          <w:sz w:val="28"/>
+          <w:szCs w:val="28"/>
+        </w:rPr>
+        <w:t xml:space="preserve"> - попробовал </w:t>
+      </w:r>
+      <w:r>
+        <w:rPr>
+          <w:sz w:val="28"/>
+          <w:szCs w:val="28"/>
+        </w:rPr>
+        <w:t xml:space="preserve">не дало результатов прогнать ещё раз чтобы было что показать </w:t>
+      </w:r>
+    </w:p>
+    <w:p>
+      <w:pPr>
+        <w:rPr>
+          <w:sz w:val="28"/>
+          <w:szCs w:val="28"/>
+        </w:rPr>
+      </w:pPr>
+      <w:r>
+        <w:rPr>
+          <w:sz w:val="28"/>
+          <w:szCs w:val="28"/>
+        </w:rPr>
+        <w:t xml:space="preserve">2) Результаты тестирования по каждой из моделей </w:t>
+      </w:r>
+    </w:p>
+    <w:p>
+      <w:pPr>
+        <w:pStyle w:val="ListParagraph"/>
+        <w:numPr>
+          <w:ilvl w:val="0"/>
+          <w:numId w:val="21"/>
+        </w:numPr>
+        <w:rPr>
+          <w:sz w:val="28"/>
+          <w:szCs w:val="28"/>
+          <w:lang w:val="en-US"/>
+        </w:rPr>
+      </w:pPr>
+      <w:r>
+        <w:rPr>
+          <w:sz w:val="28"/>
+          <w:szCs w:val="28"/>
+          <w:lang w:val="en-US"/>
+        </w:rPr>
+        <w:t>Accuracy and loss – train, validation, test</w:t>
+      </w:r>
+    </w:p>
+    <w:p>
+      <w:pPr>
+        <w:pStyle w:val="ListParagraph"/>
+        <w:numPr>
+          <w:ilvl w:val="0"/>
+          <w:numId w:val="21"/>
+        </w:numPr>
+        <w:rPr>
+          <w:sz w:val="28"/>
+          <w:szCs w:val="28"/>
+          <w:lang w:val="en-US"/>
+        </w:rPr>
+      </w:pPr>
+      <w:r>
+        <w:rPr>
+          <w:sz w:val="28"/>
+          <w:szCs w:val="28"/>
+          <w:lang w:val="en-US"/>
+        </w:rPr>
+        <w:t>Accuracy and loss graphics for train and validation datasets</w:t>
+      </w:r>
+    </w:p>
+    <w:p>
+      <w:pPr>
+        <w:pStyle w:val="ListParagraph"/>
+        <w:numPr>
+          <w:ilvl w:val="0"/>
+          <w:numId w:val="21"/>
+        </w:numPr>
+        <w:rPr>
+          <w:sz w:val="28"/>
+          <w:szCs w:val="28"/>
+          <w:lang w:val="en-US"/>
+        </w:rPr>
+      </w:pPr>
+      <w:proofErr w:type="spellStart"/>
+      <w:r>
+        <w:rPr>
+          <w:sz w:val="28"/>
+          <w:szCs w:val="28"/>
+          <w:lang w:val="en-US"/>
+        </w:rPr>
+        <w:t>Consfusion</w:t>
+      </w:r>
+      <w:proofErr w:type="spellEnd"/>
+      <w:r>
+        <w:rPr>
+          <w:sz w:val="28"/>
+          <w:szCs w:val="28"/>
+          <w:lang w:val="en-US"/>
+        </w:rPr>
+        <w:t xml:space="preserve"> Matrix</w:t>
+      </w:r>
+    </w:p>
+    <w:p>
+      <w:pPr>
+        <w:pStyle w:val="ListParagraph"/>
+        <w:numPr>
+          <w:ilvl w:val="0"/>
+          <w:numId w:val="21"/>
+        </w:numPr>
+        <w:rPr>
+          <w:sz w:val="28"/>
+          <w:szCs w:val="28"/>
+          <w:lang w:val="en-US"/>
+        </w:rPr>
+      </w:pPr>
+      <w:r>
+        <w:rPr>
+          <w:sz w:val="28"/>
+          <w:szCs w:val="28"/>
+          <w:lang w:val="en-US"/>
+        </w:rPr>
+        <w:t>which category has much incorrect predictions</w:t>
+      </w:r>
+    </w:p>
+    <w:p>
+      <w:pPr>
+        <w:ind w:left="360"/>
+        <w:rPr>
+          <w:sz w:val="28"/>
+          <w:szCs w:val="28"/>
+          <w:lang w:val="en-US"/>
+        </w:rPr>
+      </w:pPr>
+    </w:p>
+    <w:p>
+      <w:pPr>
+        <w:rPr>
+          <w:sz w:val="48"/>
+          <w:szCs w:val="48"/>
+          <w:lang w:val="en-US"/>
+        </w:rPr>
+      </w:pPr>
+      <w:r>
+        <w:rPr>
+          <w:sz w:val="48"/>
+          <w:szCs w:val="48"/>
+          <w:lang w:val="en-US"/>
+        </w:rPr>
+        <w:br w:type="page"/>
       </w:r>
     </w:p>
     <w:p>
       <w:pPr>
         <w:ind w:firstLine="708"/>
+        <w:jc w:val="center"/>
+        <w:rPr>
+          <w:lang w:val="en-US"/>
+        </w:rPr>
+      </w:pPr>
+      <w:r>
+        <w:rPr>
+          <w:highlight w:val="yellow"/>
+          <w:lang w:val="en-US"/>
+        </w:rPr>
+        <w:lastRenderedPageBreak/>
+        <w:t>V1.1 – After Image augmentation without 4</w:t>
+      </w:r>
+      <w:r>
+        <w:rPr>
+          <w:highlight w:val="yellow"/>
+          <w:vertAlign w:val="superscript"/>
+          <w:lang w:val="en-US"/>
+        </w:rPr>
+        <w:t>th</w:t>
+      </w:r>
+      <w:r>
+        <w:rPr>
+          <w:highlight w:val="yellow"/>
+          <w:lang w:val="en-US"/>
+        </w:rPr>
+        <w:t xml:space="preserve"> channel</w:t>
+      </w:r>
+    </w:p>
+    <w:p>
+      <w:pPr>
+        <w:ind w:firstLine="708"/>
+        <w:rPr>
+          <w:lang w:val="en-US"/>
+        </w:rPr>
+      </w:pPr>
+      <w:r>
+        <w:rPr>
+          <w:lang w:val="en-US"/>
+        </w:rPr>
+        <w:t xml:space="preserve">Topology: </w:t>
+      </w:r>
+    </w:p>
+    <w:p>
+      <w:pPr>
+        <w:ind w:firstLine="708"/>
         <w:rPr>
           <w:lang w:val="en-US"/>
         </w:rPr>
@@ -6246,10 +6239,10 @@
           <w:noProof/>
         </w:rPr>
         <w:drawing>
-          <wp:inline distT="0" distB="0" distL="0" distR="0" wp14:anchorId="657BFF40" wp14:editId="6CACA992">
-            <wp:extent cx="4766447" cy="3542190"/>
-            <wp:effectExtent l="0" t="0" r="0" b="1270"/>
-            <wp:docPr id="13" name="Picture 13"/>
+          <wp:inline distT="0" distB="0" distL="0" distR="0" wp14:anchorId="2E47DE45" wp14:editId="249F8368">
+            <wp:extent cx="3799643" cy="5874081"/>
+            <wp:effectExtent l="0" t="0" r="0" b="0"/>
+            <wp:docPr id="11" name="Picture 11"/>
             <wp:cNvGraphicFramePr>
               <a:graphicFrameLocks xmlns:a="http://schemas.openxmlformats.org/drawingml/2006/main" noChangeAspect="1"/>
             </wp:cNvGraphicFramePr>
@@ -6269,7 +6262,7 @@
                   <pic:spPr>
                     <a:xfrm>
                       <a:off x="0" y="0"/>
-                      <a:ext cx="4787783" cy="3558046"/>
+                      <a:ext cx="3855353" cy="5960207"/>
                     </a:xfrm>
                     <a:prstGeom prst="rect">
                       <a:avLst/>
@@ -6297,12 +6290,6 @@
           <w:lang w:val="en-US"/>
         </w:rPr>
       </w:pPr>
-      <w:r>
-        <w:rPr>
-          <w:lang w:val="en-US"/>
-        </w:rPr>
-        <w:t>Confusion Matrix</w:t>
-      </w:r>
     </w:p>
     <w:p>
       <w:pPr>
@@ -6311,16 +6298,158 @@
           <w:lang w:val="en-US"/>
         </w:rPr>
       </w:pPr>
+    </w:p>
+    <w:p>
+      <w:pPr>
+        <w:ind w:firstLine="708"/>
+        <w:rPr>
+          <w:lang w:val="en-US"/>
+        </w:rPr>
+      </w:pPr>
+      <w:r>
+        <w:rPr>
+          <w:lang w:val="en-US"/>
+        </w:rPr>
+        <w:t xml:space="preserve">Results: </w:t>
+      </w:r>
+    </w:p>
+    <w:p>
+      <w:pPr>
+        <w:ind w:firstLine="708"/>
+        <w:rPr>
+          <w:lang w:val="en-US"/>
+        </w:rPr>
+      </w:pPr>
+      <w:r>
+        <w:rPr>
+          <w:lang w:val="en-US"/>
+        </w:rPr>
+        <w:t>1213/1213 [==============================] - 6s 5ms/step</w:t>
+      </w:r>
+    </w:p>
+    <w:p>
+      <w:pPr>
+        <w:ind w:firstLine="708"/>
+        <w:rPr>
+          <w:lang w:val="en-US"/>
+        </w:rPr>
+      </w:pPr>
+      <w:r>
+        <w:rPr>
+          <w:lang w:val="en-US"/>
+        </w:rPr>
+        <w:t>1886/1886 [==============================] - 1s 420us/step</w:t>
+      </w:r>
+    </w:p>
+    <w:p>
+      <w:pPr>
+        <w:ind w:firstLine="708"/>
+        <w:rPr>
+          <w:lang w:val="en-US"/>
+        </w:rPr>
+      </w:pPr>
+      <w:r>
+        <w:rPr>
+          <w:lang w:val="en-US"/>
+        </w:rPr>
+        <w:t xml:space="preserve">Validation: accuracy = </w:t>
+      </w:r>
+      <w:proofErr w:type="gramStart"/>
+      <w:r>
+        <w:rPr>
+          <w:lang w:val="en-US"/>
+        </w:rPr>
+        <w:t>0.892762  ;</w:t>
+      </w:r>
+      <w:proofErr w:type="gramEnd"/>
+      <w:r>
+        <w:rPr>
+          <w:lang w:val="en-US"/>
+        </w:rPr>
+        <w:t xml:space="preserve">  </w:t>
+      </w:r>
+      <w:proofErr w:type="spellStart"/>
+      <w:r>
+        <w:rPr>
+          <w:lang w:val="en-US"/>
+        </w:rPr>
+        <w:t>loss_v</w:t>
+      </w:r>
+      <w:proofErr w:type="spellEnd"/>
+      <w:r>
+        <w:rPr>
+          <w:lang w:val="en-US"/>
+        </w:rPr>
+        <w:t xml:space="preserve"> = 0.528351</w:t>
+      </w:r>
+    </w:p>
+    <w:p>
+      <w:pPr>
+        <w:ind w:firstLine="708"/>
+        <w:rPr>
+          <w:lang w:val="en-US"/>
+        </w:rPr>
+      </w:pPr>
+      <w:r>
+        <w:rPr>
+          <w:lang w:val="en-US"/>
+        </w:rPr>
+        <w:t xml:space="preserve">Test: accuracy = </w:t>
+      </w:r>
+      <w:proofErr w:type="gramStart"/>
+      <w:r>
+        <w:rPr>
+          <w:lang w:val="en-US"/>
+        </w:rPr>
+        <w:t>0.862119  ;</w:t>
+      </w:r>
+      <w:proofErr w:type="gramEnd"/>
+      <w:r>
+        <w:rPr>
+          <w:lang w:val="en-US"/>
+        </w:rPr>
+        <w:t xml:space="preserve">  loss = 0.695501</w:t>
+      </w:r>
+    </w:p>
+    <w:p>
+      <w:pPr>
+        <w:ind w:firstLine="708"/>
+        <w:rPr>
+          <w:lang w:val="en-US"/>
+        </w:rPr>
+      </w:pPr>
+    </w:p>
+    <w:p>
+      <w:pPr>
+        <w:ind w:firstLine="708"/>
+        <w:rPr>
+          <w:lang w:val="en-US"/>
+        </w:rPr>
+      </w:pPr>
+      <w:r>
+        <w:rPr>
+          <w:lang w:val="en-US"/>
+        </w:rPr>
+        <w:t xml:space="preserve">Accuracy graphics </w:t>
+      </w:r>
+    </w:p>
+    <w:p>
+      <w:pPr>
+        <w:ind w:firstLine="708"/>
+        <w:rPr>
+          <w:lang w:val="en-US"/>
+        </w:rPr>
+      </w:pPr>
       <w:r>
         <w:rPr>
           <w:noProof/>
-        </w:rPr>
-        <w:lastRenderedPageBreak/>
+          <w:lang w:val="en-US"/>
+        </w:rPr>
         <w:drawing>
-          <wp:inline distT="0" distB="0" distL="0" distR="0" wp14:anchorId="119B9DB8" wp14:editId="19FE4C40">
-            <wp:extent cx="4591050" cy="3790950"/>
-            <wp:effectExtent l="0" t="0" r="0" b="0"/>
-            <wp:docPr id="14" name="Picture 14"/>
+          <wp:inline distT="0" distB="0" distL="0" distR="0" wp14:anchorId="1CFC9FBF" wp14:editId="58C00720">
+            <wp:extent cx="5042517" cy="3468583"/>
+            <wp:effectExtent l="0" t="0" r="6350" b="0"/>
+            <wp:docPr id="12" name="Picture 12"/>
             <wp:cNvGraphicFramePr>
               <a:graphicFrameLocks xmlns:a="http://schemas.openxmlformats.org/drawingml/2006/main" noChangeAspect="1"/>
             </wp:cNvGraphicFramePr>
@@ -6340,7 +6469,7 @@
                   <pic:spPr>
                     <a:xfrm>
                       <a:off x="0" y="0"/>
-                      <a:ext cx="4591050" cy="3790950"/>
+                      <a:ext cx="5243849" cy="3607072"/>
                     </a:xfrm>
                     <a:prstGeom prst="rect">
                       <a:avLst/>
@@ -6364,7 +6493,7 @@
         <w:rPr>
           <w:lang w:val="en-US"/>
         </w:rPr>
-        <w:t>which category has much incorrect predictions</w:t>
+        <w:t>Loss graphic:</w:t>
       </w:r>
     </w:p>
     <w:p>
@@ -6374,23 +6503,15 @@
           <w:lang w:val="en-US"/>
         </w:rPr>
       </w:pPr>
-    </w:p>
-    <w:p>
-      <w:pPr>
-        <w:ind w:firstLine="708"/>
-        <w:rPr>
-          <w:lang w:val="en-US"/>
-        </w:rPr>
-      </w:pPr>
       <w:r>
         <w:rPr>
           <w:noProof/>
         </w:rPr>
         <w:drawing>
-          <wp:inline distT="0" distB="0" distL="0" distR="0" wp14:anchorId="2B8FD2D8" wp14:editId="47987B1D">
-            <wp:extent cx="5486400" cy="3514725"/>
-            <wp:effectExtent l="0" t="0" r="0" b="9525"/>
-            <wp:docPr id="15" name="Picture 15"/>
+          <wp:inline distT="0" distB="0" distL="0" distR="0" wp14:anchorId="657BFF40" wp14:editId="6CACA992">
+            <wp:extent cx="4766447" cy="3542190"/>
+            <wp:effectExtent l="0" t="0" r="0" b="1270"/>
+            <wp:docPr id="13" name="Picture 13"/>
             <wp:cNvGraphicFramePr>
               <a:graphicFrameLocks xmlns:a="http://schemas.openxmlformats.org/drawingml/2006/main" noChangeAspect="1"/>
             </wp:cNvGraphicFramePr>
@@ -6410,7 +6531,7 @@
                   <pic:spPr>
                     <a:xfrm>
                       <a:off x="0" y="0"/>
-                      <a:ext cx="5486400" cy="3514725"/>
+                      <a:ext cx="4787783" cy="3558046"/>
                     </a:xfrm>
                     <a:prstGeom prst="rect">
                       <a:avLst/>
@@ -6427,226 +6548,41 @@
       <w:pPr>
         <w:ind w:firstLine="708"/>
         <w:rPr>
-          <w:rFonts w:ascii="Helvetica Neue" w:hAnsi="Helvetica Neue"/>
-          <w:color w:val="000000"/>
-          <w:sz w:val="21"/>
-          <w:szCs w:val="21"/>
-        </w:rPr>
-      </w:pPr>
-      <w:r>
-        <w:rPr>
-          <w:lang w:val="en-US"/>
-        </w:rPr>
-        <w:br w:type="page"/>
-      </w:r>
-      <w:proofErr w:type="spellStart"/>
-      <w:r>
-        <w:rPr>
-          <w:lang w:val="en-US"/>
+          <w:lang w:val="en-US"/>
+        </w:rPr>
+      </w:pPr>
+    </w:p>
+    <w:p>
+      <w:pPr>
+        <w:ind w:firstLine="708"/>
+        <w:rPr>
+          <w:lang w:val="en-US"/>
+        </w:rPr>
+      </w:pPr>
+      <w:r>
+        <w:rPr>
+          <w:lang w:val="en-US"/>
+        </w:rPr>
+        <w:t>Confusion Matrix</w:t>
+      </w:r>
+    </w:p>
+    <w:p>
+      <w:pPr>
+        <w:ind w:firstLine="708"/>
+        <w:rPr>
+          <w:lang w:val="en-US"/>
+        </w:rPr>
+      </w:pPr>
+      <w:r>
+        <w:rPr>
+          <w:noProof/>
         </w:rPr>
         <w:lastRenderedPageBreak/>
-        <w:t>Uhfabe</w:t>
-      </w:r>
-      <w:proofErr w:type="spellEnd"/>
-    </w:p>
-    <w:p>
-      <w:r>
-        <w:t xml:space="preserve">План рассказа про проект </w:t>
-      </w:r>
-    </w:p>
-    <w:p>
-      <w:pPr>
-        <w:pStyle w:val="ListParagraph"/>
-        <w:numPr>
-          <w:ilvl w:val="0"/>
-          <w:numId w:val="18"/>
-        </w:numPr>
-      </w:pPr>
-      <w:r>
-        <w:t xml:space="preserve">Тема моего доклада - </w:t>
-      </w:r>
-    </w:p>
-    <w:p>
-      <w:pPr>
-        <w:pStyle w:val="ListParagraph"/>
-        <w:numPr>
-          <w:ilvl w:val="1"/>
-          <w:numId w:val="18"/>
-        </w:numPr>
-      </w:pPr>
-      <w:r>
-        <w:t>Много классовая классификация пигментных поражений кожи</w:t>
-      </w:r>
-    </w:p>
-    <w:p>
-      <w:pPr>
-        <w:pStyle w:val="ListParagraph"/>
-        <w:numPr>
-          <w:ilvl w:val="1"/>
-          <w:numId w:val="18"/>
-        </w:numPr>
-      </w:pPr>
-      <w:r>
-        <w:t>Распознавание пигментных поражений кожи</w:t>
-      </w:r>
-    </w:p>
-    <w:p>
-      <w:pPr>
-        <w:pStyle w:val="ListParagraph"/>
-        <w:numPr>
-          <w:ilvl w:val="0"/>
-          <w:numId w:val="18"/>
-        </w:numPr>
-      </w:pPr>
-      <w:r>
-        <w:t xml:space="preserve">Рассказать про пигментные поражения кожи. 1- 2 слайда. Показать, что они из себя представляют. В данной задаче мы имеем </w:t>
-      </w:r>
-    </w:p>
-    <w:p>
-      <w:pPr>
-        <w:pStyle w:val="ListParagraph"/>
-        <w:numPr>
-          <w:ilvl w:val="1"/>
-          <w:numId w:val="18"/>
-        </w:numPr>
-      </w:pPr>
-      <w:r>
-        <w:t xml:space="preserve">7 видов поражения кожи на 15 различных участках человеческого тела </w:t>
-      </w:r>
-    </w:p>
-    <w:p>
-      <w:pPr>
-        <w:pStyle w:val="ListParagraph"/>
-        <w:numPr>
-          <w:ilvl w:val="1"/>
-          <w:numId w:val="18"/>
-        </w:numPr>
-      </w:pPr>
-      <w:r>
-        <w:t xml:space="preserve">Изображения 600 Х 450 пикселей </w:t>
-      </w:r>
-    </w:p>
-    <w:p>
-      <w:pPr>
-        <w:pStyle w:val="ListParagraph"/>
-        <w:numPr>
-          <w:ilvl w:val="1"/>
-          <w:numId w:val="18"/>
-        </w:numPr>
-      </w:pPr>
-      <w:r>
-        <w:t xml:space="preserve">Общий объём изображений 10000 образцов </w:t>
-      </w:r>
-    </w:p>
-    <w:p>
-      <w:pPr>
-        <w:pStyle w:val="ListParagraph"/>
-        <w:numPr>
-          <w:ilvl w:val="1"/>
-          <w:numId w:val="18"/>
-        </w:numPr>
-      </w:pPr>
-      <w:r>
-        <w:t xml:space="preserve">Показать </w:t>
-      </w:r>
-      <w:r>
-        <w:rPr>
-          <w:lang w:val="en-US"/>
-        </w:rPr>
-        <w:t>COUNT</w:t>
-      </w:r>
-      <w:r>
-        <w:t xml:space="preserve"> </w:t>
-      </w:r>
-      <w:r>
-        <w:rPr>
-          <w:lang w:val="en-US"/>
-        </w:rPr>
-        <w:t>PLOT</w:t>
-      </w:r>
-      <w:r>
-        <w:t xml:space="preserve"> на каждый из видов поражений кожи </w:t>
-      </w:r>
-    </w:p>
-    <w:p>
-      <w:pPr>
-        <w:pStyle w:val="ListParagraph"/>
-        <w:numPr>
-          <w:ilvl w:val="1"/>
-          <w:numId w:val="18"/>
-        </w:numPr>
-      </w:pPr>
-    </w:p>
-    <w:p>
-      <w:pPr>
-        <w:pStyle w:val="ListParagraph"/>
-        <w:numPr>
-          <w:ilvl w:val="0"/>
-          <w:numId w:val="18"/>
-        </w:numPr>
-      </w:pPr>
-      <w:r>
-        <w:t xml:space="preserve">Мы имеем </w:t>
-      </w:r>
-    </w:p>
-    <w:p>
-      <w:r>
-        <w:br w:type="page"/>
-      </w:r>
-      <w:bookmarkStart w:id="0" w:name="_GoBack"/>
-      <w:bookmarkEnd w:id="0"/>
-    </w:p>
-    <w:p>
-      <w:pPr>
-        <w:rPr>
-          <w:lang w:val="en-US"/>
-        </w:rPr>
-      </w:pPr>
-      <w:proofErr w:type="spellStart"/>
-      <w:r>
-        <w:rPr>
-          <w:lang w:val="en-US"/>
-        </w:rPr>
-        <w:lastRenderedPageBreak/>
-        <w:t>Statictic</w:t>
-      </w:r>
-      <w:proofErr w:type="spellEnd"/>
-      <w:r>
-        <w:rPr>
-          <w:lang w:val="en-US"/>
-        </w:rPr>
-        <w:t xml:space="preserve"> dataset </w:t>
-      </w:r>
-      <w:proofErr w:type="spellStart"/>
-      <w:r>
-        <w:rPr>
-          <w:lang w:val="en-US"/>
-        </w:rPr>
-        <w:t>Vizualization</w:t>
-      </w:r>
-      <w:proofErr w:type="spellEnd"/>
-      <w:r>
-        <w:rPr>
-          <w:lang w:val="en-US"/>
-        </w:rPr>
-        <w:t xml:space="preserve"> </w:t>
-      </w:r>
-    </w:p>
-    <w:p>
-      <w:pPr>
-        <w:rPr>
-          <w:lang w:val="en-US"/>
-        </w:rPr>
-      </w:pPr>
-      <w:r>
-        <w:rPr>
-          <w:noProof/>
-        </w:rPr>
         <w:drawing>
-          <wp:inline distT="0" distB="0" distL="0" distR="0" wp14:anchorId="139757DC" wp14:editId="79576713">
-            <wp:extent cx="6391231" cy="4811697"/>
-            <wp:effectExtent l="0" t="0" r="0" b="8255"/>
-            <wp:docPr id="16" name="Picture 16"/>
+          <wp:inline distT="0" distB="0" distL="0" distR="0" wp14:anchorId="119B9DB8" wp14:editId="19FE4C40">
+            <wp:extent cx="4591050" cy="3790950"/>
+            <wp:effectExtent l="0" t="0" r="0" b="0"/>
+            <wp:docPr id="14" name="Picture 14"/>
             <wp:cNvGraphicFramePr>
               <a:graphicFrameLocks xmlns:a="http://schemas.openxmlformats.org/drawingml/2006/main" noChangeAspect="1"/>
             </wp:cNvGraphicFramePr>
@@ -6666,7 +6602,7 @@
                   <pic:spPr>
                     <a:xfrm>
                       <a:off x="0" y="0"/>
-                      <a:ext cx="6414979" cy="4829576"/>
+                      <a:ext cx="4591050" cy="3790950"/>
                     </a:xfrm>
                     <a:prstGeom prst="rect">
                       <a:avLst/>
@@ -6681,6 +6617,29 @@
     </w:p>
     <w:p>
       <w:pPr>
+        <w:ind w:firstLine="708"/>
+        <w:rPr>
+          <w:lang w:val="en-US"/>
+        </w:rPr>
+      </w:pPr>
+      <w:r>
+        <w:rPr>
+          <w:lang w:val="en-US"/>
+        </w:rPr>
+        <w:t>which category has much incorrect predictions</w:t>
+      </w:r>
+    </w:p>
+    <w:p>
+      <w:pPr>
+        <w:ind w:firstLine="708"/>
+        <w:rPr>
+          <w:lang w:val="en-US"/>
+        </w:rPr>
+      </w:pPr>
+    </w:p>
+    <w:p>
+      <w:pPr>
+        <w:ind w:firstLine="708"/>
         <w:rPr>
           <w:lang w:val="en-US"/>
         </w:rPr>
@@ -6689,12 +6648,11 @@
         <w:rPr>
           <w:noProof/>
         </w:rPr>
-        <w:lastRenderedPageBreak/>
         <w:drawing>
-          <wp:inline distT="0" distB="0" distL="0" distR="0" wp14:anchorId="1E46D760" wp14:editId="1EC15279">
-            <wp:extent cx="4819650" cy="4391025"/>
+          <wp:inline distT="0" distB="0" distL="0" distR="0" wp14:anchorId="2B8FD2D8" wp14:editId="47987B1D">
+            <wp:extent cx="5486400" cy="3514725"/>
             <wp:effectExtent l="0" t="0" r="0" b="9525"/>
-            <wp:docPr id="17" name="Picture 17"/>
+            <wp:docPr id="15" name="Picture 15"/>
             <wp:cNvGraphicFramePr>
               <a:graphicFrameLocks xmlns:a="http://schemas.openxmlformats.org/drawingml/2006/main" noChangeAspect="1"/>
             </wp:cNvGraphicFramePr>
@@ -6714,7 +6672,7 @@
                   <pic:spPr>
                     <a:xfrm>
                       <a:off x="0" y="0"/>
-                      <a:ext cx="4819650" cy="4391025"/>
+                      <a:ext cx="5486400" cy="3514725"/>
                     </a:xfrm>
                     <a:prstGeom prst="rect">
                       <a:avLst/>
@@ -6729,6 +6687,218 @@
     </w:p>
     <w:p>
       <w:pPr>
+        <w:ind w:firstLine="708"/>
+        <w:rPr>
+          <w:rFonts w:ascii="Helvetica Neue" w:hAnsi="Helvetica Neue"/>
+          <w:color w:val="000000"/>
+          <w:sz w:val="21"/>
+          <w:szCs w:val="21"/>
+        </w:rPr>
+      </w:pPr>
+      <w:r>
+        <w:rPr>
+          <w:lang w:val="en-US"/>
+        </w:rPr>
+        <w:br w:type="page"/>
+      </w:r>
+      <w:proofErr w:type="spellStart"/>
+      <w:r>
+        <w:rPr>
+          <w:lang w:val="en-US"/>
+        </w:rPr>
+        <w:lastRenderedPageBreak/>
+        <w:t>Uhfabe</w:t>
+      </w:r>
+      <w:proofErr w:type="spellEnd"/>
+    </w:p>
+    <w:p>
+      <w:r>
+        <w:t xml:space="preserve">План рассказа про проект </w:t>
+      </w:r>
+    </w:p>
+    <w:p>
+      <w:pPr>
+        <w:pStyle w:val="ListParagraph"/>
+        <w:numPr>
+          <w:ilvl w:val="0"/>
+          <w:numId w:val="18"/>
+        </w:numPr>
+      </w:pPr>
+      <w:r>
+        <w:t xml:space="preserve">Тема моего доклада - </w:t>
+      </w:r>
+    </w:p>
+    <w:p>
+      <w:pPr>
+        <w:pStyle w:val="ListParagraph"/>
+        <w:numPr>
+          <w:ilvl w:val="1"/>
+          <w:numId w:val="18"/>
+        </w:numPr>
+      </w:pPr>
+      <w:r>
+        <w:t>Много классовая классификация пигментных поражений кожи</w:t>
+      </w:r>
+    </w:p>
+    <w:p>
+      <w:pPr>
+        <w:pStyle w:val="ListParagraph"/>
+        <w:numPr>
+          <w:ilvl w:val="1"/>
+          <w:numId w:val="18"/>
+        </w:numPr>
+      </w:pPr>
+      <w:r>
+        <w:t>Распознавание пигментных поражений кожи</w:t>
+      </w:r>
+    </w:p>
+    <w:p>
+      <w:pPr>
+        <w:pStyle w:val="ListParagraph"/>
+        <w:numPr>
+          <w:ilvl w:val="0"/>
+          <w:numId w:val="18"/>
+        </w:numPr>
+      </w:pPr>
+      <w:r>
+        <w:t xml:space="preserve">Рассказать про пигментные поражения кожи. 1- 2 слайда. Показать, что они из себя представляют. В данной задаче мы имеем </w:t>
+      </w:r>
+    </w:p>
+    <w:p>
+      <w:pPr>
+        <w:pStyle w:val="ListParagraph"/>
+        <w:numPr>
+          <w:ilvl w:val="1"/>
+          <w:numId w:val="18"/>
+        </w:numPr>
+      </w:pPr>
+      <w:r>
+        <w:t>7 видов поражения кожи на 15 различных участках челове</w:t>
+      </w:r>
+      <w:bookmarkStart w:id="0" w:name="_GoBack"/>
+      <w:bookmarkEnd w:id="0"/>
+      <w:r>
+        <w:t xml:space="preserve">ческого тела </w:t>
+      </w:r>
+    </w:p>
+    <w:p>
+      <w:pPr>
+        <w:pStyle w:val="ListParagraph"/>
+        <w:numPr>
+          <w:ilvl w:val="1"/>
+          <w:numId w:val="18"/>
+        </w:numPr>
+      </w:pPr>
+      <w:r>
+        <w:t xml:space="preserve">Изображения 600 Х 450 пикселей </w:t>
+      </w:r>
+    </w:p>
+    <w:p>
+      <w:pPr>
+        <w:pStyle w:val="ListParagraph"/>
+        <w:numPr>
+          <w:ilvl w:val="1"/>
+          <w:numId w:val="18"/>
+        </w:numPr>
+      </w:pPr>
+      <w:r>
+        <w:t xml:space="preserve">Общий объём изображений 10000 образцов </w:t>
+      </w:r>
+    </w:p>
+    <w:p>
+      <w:pPr>
+        <w:pStyle w:val="ListParagraph"/>
+        <w:numPr>
+          <w:ilvl w:val="1"/>
+          <w:numId w:val="18"/>
+        </w:numPr>
+      </w:pPr>
+      <w:r>
+        <w:t xml:space="preserve">Показать </w:t>
+      </w:r>
+      <w:r>
+        <w:rPr>
+          <w:lang w:val="en-US"/>
+        </w:rPr>
+        <w:t>COUNT</w:t>
+      </w:r>
+      <w:r>
+        <w:t xml:space="preserve"> </w:t>
+      </w:r>
+      <w:r>
+        <w:rPr>
+          <w:lang w:val="en-US"/>
+        </w:rPr>
+        <w:t>PLOT</w:t>
+      </w:r>
+      <w:r>
+        <w:t xml:space="preserve"> на каждый из видов поражений кожи </w:t>
+      </w:r>
+    </w:p>
+    <w:p>
+      <w:pPr>
+        <w:pStyle w:val="ListParagraph"/>
+        <w:numPr>
+          <w:ilvl w:val="1"/>
+          <w:numId w:val="18"/>
+        </w:numPr>
+      </w:pPr>
+    </w:p>
+    <w:p>
+      <w:pPr>
+        <w:pStyle w:val="ListParagraph"/>
+        <w:numPr>
+          <w:ilvl w:val="0"/>
+          <w:numId w:val="18"/>
+        </w:numPr>
+      </w:pPr>
+      <w:r>
+        <w:t xml:space="preserve">Мы имеем </w:t>
+      </w:r>
+    </w:p>
+    <w:p>
+      <w:r>
+        <w:br w:type="page"/>
+      </w:r>
+    </w:p>
+    <w:p>
+      <w:pPr>
+        <w:rPr>
+          <w:lang w:val="en-US"/>
+        </w:rPr>
+      </w:pPr>
+      <w:proofErr w:type="spellStart"/>
+      <w:r>
+        <w:rPr>
+          <w:lang w:val="en-US"/>
+        </w:rPr>
+        <w:lastRenderedPageBreak/>
+        <w:t>Statictic</w:t>
+      </w:r>
+      <w:proofErr w:type="spellEnd"/>
+      <w:r>
+        <w:rPr>
+          <w:lang w:val="en-US"/>
+        </w:rPr>
+        <w:t xml:space="preserve"> dataset </w:t>
+      </w:r>
+      <w:proofErr w:type="spellStart"/>
+      <w:r>
+        <w:rPr>
+          <w:lang w:val="en-US"/>
+        </w:rPr>
+        <w:t>Vizualization</w:t>
+      </w:r>
+      <w:proofErr w:type="spellEnd"/>
+      <w:r>
+        <w:rPr>
+          <w:lang w:val="en-US"/>
+        </w:rPr>
+        <w:t xml:space="preserve"> </w:t>
+      </w:r>
+    </w:p>
+    <w:p>
+      <w:pPr>
         <w:rPr>
           <w:lang w:val="en-US"/>
         </w:rPr>
@@ -6738,10 +6908,10 @@
           <w:noProof/>
         </w:rPr>
         <w:drawing>
-          <wp:inline distT="0" distB="0" distL="0" distR="0" wp14:anchorId="72E4ADBF" wp14:editId="49EA76A4">
-            <wp:extent cx="5000625" cy="3314700"/>
-            <wp:effectExtent l="0" t="0" r="9525" b="0"/>
-            <wp:docPr id="18" name="Picture 18"/>
+          <wp:inline distT="0" distB="0" distL="0" distR="0" wp14:anchorId="139757DC" wp14:editId="79576713">
+            <wp:extent cx="6391231" cy="4811697"/>
+            <wp:effectExtent l="0" t="0" r="0" b="8255"/>
+            <wp:docPr id="16" name="Picture 16"/>
             <wp:cNvGraphicFramePr>
               <a:graphicFrameLocks xmlns:a="http://schemas.openxmlformats.org/drawingml/2006/main" noChangeAspect="1"/>
             </wp:cNvGraphicFramePr>
@@ -6761,6 +6931,101 @@
                   <pic:spPr>
                     <a:xfrm>
                       <a:off x="0" y="0"/>
+                      <a:ext cx="6414979" cy="4829576"/>
+                    </a:xfrm>
+                    <a:prstGeom prst="rect">
+                      <a:avLst/>
+                    </a:prstGeom>
+                  </pic:spPr>
+                </pic:pic>
+              </a:graphicData>
+            </a:graphic>
+          </wp:inline>
+        </w:drawing>
+      </w:r>
+    </w:p>
+    <w:p>
+      <w:pPr>
+        <w:rPr>
+          <w:lang w:val="en-US"/>
+        </w:rPr>
+      </w:pPr>
+      <w:r>
+        <w:rPr>
+          <w:noProof/>
+        </w:rPr>
+        <w:lastRenderedPageBreak/>
+        <w:drawing>
+          <wp:inline distT="0" distB="0" distL="0" distR="0" wp14:anchorId="1E46D760" wp14:editId="1EC15279">
+            <wp:extent cx="4819650" cy="4391025"/>
+            <wp:effectExtent l="0" t="0" r="0" b="9525"/>
+            <wp:docPr id="17" name="Picture 17"/>
+            <wp:cNvGraphicFramePr>
+              <a:graphicFrameLocks xmlns:a="http://schemas.openxmlformats.org/drawingml/2006/main" noChangeAspect="1"/>
+            </wp:cNvGraphicFramePr>
+            <a:graphic xmlns:a="http://schemas.openxmlformats.org/drawingml/2006/main">
+              <a:graphicData uri="http://schemas.openxmlformats.org/drawingml/2006/picture">
+                <pic:pic xmlns:pic="http://schemas.openxmlformats.org/drawingml/2006/picture">
+                  <pic:nvPicPr>
+                    <pic:cNvPr id="1" name=""/>
+                    <pic:cNvPicPr/>
+                  </pic:nvPicPr>
+                  <pic:blipFill>
+                    <a:blip r:embed="rId41"/>
+                    <a:stretch>
+                      <a:fillRect/>
+                    </a:stretch>
+                  </pic:blipFill>
+                  <pic:spPr>
+                    <a:xfrm>
+                      <a:off x="0" y="0"/>
+                      <a:ext cx="4819650" cy="4391025"/>
+                    </a:xfrm>
+                    <a:prstGeom prst="rect">
+                      <a:avLst/>
+                    </a:prstGeom>
+                  </pic:spPr>
+                </pic:pic>
+              </a:graphicData>
+            </a:graphic>
+          </wp:inline>
+        </w:drawing>
+      </w:r>
+    </w:p>
+    <w:p>
+      <w:pPr>
+        <w:rPr>
+          <w:lang w:val="en-US"/>
+        </w:rPr>
+      </w:pPr>
+      <w:r>
+        <w:rPr>
+          <w:noProof/>
+        </w:rPr>
+        <w:drawing>
+          <wp:inline distT="0" distB="0" distL="0" distR="0" wp14:anchorId="72E4ADBF" wp14:editId="49EA76A4">
+            <wp:extent cx="5000625" cy="3314700"/>
+            <wp:effectExtent l="0" t="0" r="9525" b="0"/>
+            <wp:docPr id="18" name="Picture 18"/>
+            <wp:cNvGraphicFramePr>
+              <a:graphicFrameLocks xmlns:a="http://schemas.openxmlformats.org/drawingml/2006/main" noChangeAspect="1"/>
+            </wp:cNvGraphicFramePr>
+            <a:graphic xmlns:a="http://schemas.openxmlformats.org/drawingml/2006/main">
+              <a:graphicData uri="http://schemas.openxmlformats.org/drawingml/2006/picture">
+                <pic:pic xmlns:pic="http://schemas.openxmlformats.org/drawingml/2006/picture">
+                  <pic:nvPicPr>
+                    <pic:cNvPr id="1" name=""/>
+                    <pic:cNvPicPr/>
+                  </pic:nvPicPr>
+                  <pic:blipFill>
+                    <a:blip r:embed="rId42"/>
+                    <a:stretch>
+                      <a:fillRect/>
+                    </a:stretch>
+                  </pic:blipFill>
+                  <pic:spPr>
+                    <a:xfrm>
+                      <a:off x="0" y="0"/>
                       <a:ext cx="5000625" cy="3314700"/>
                     </a:xfrm>
                     <a:prstGeom prst="rect">
@@ -8076,6 +8341,95 @@
     </w:lvl>
   </w:abstractNum>
   <w:abstractNum w:abstractNumId="14" w15:restartNumberingAfterBreak="0">
+    <w:nsid w:val="44A82622"/>
+    <w:multiLevelType w:val="hybridMultilevel"/>
+    <w:tmpl w:val="5EF685E6"/>
+    <w:lvl w:ilvl="0" w:tplc="04190011">
+      <w:start w:val="1"/>
+      <w:numFmt w:val="decimal"/>
+      <w:lvlText w:val="%1)"/>
+      <w:lvlJc w:val="left"/>
+      <w:pPr>
+        <w:ind w:left="720" w:hanging="360"/>
+      </w:pPr>
+      <w:rPr>
+        <w:rFonts w:hint="default"/>
+      </w:rPr>
+    </w:lvl>
+    <w:lvl w:ilvl="1" w:tplc="04190019" w:tentative="1">
+      <w:start w:val="1"/>
+      <w:numFmt w:val="lowerLetter"/>
+      <w:lvlText w:val="%2."/>
+      <w:lvlJc w:val="left"/>
+      <w:pPr>
+        <w:ind w:left="1440" w:hanging="360"/>
+      </w:pPr>
+    </w:lvl>
+    <w:lvl w:ilvl="2" w:tplc="0419001B" w:tentative="1">
+      <w:start w:val="1"/>
+      <w:numFmt w:val="lowerRoman"/>
+      <w:lvlText w:val="%3."/>
+      <w:lvlJc w:val="right"/>
+      <w:pPr>
+        <w:ind w:left="2160" w:hanging="180"/>
+      </w:pPr>
+    </w:lvl>
+    <w:lvl w:ilvl="3" w:tplc="0419000F" w:tentative="1">
+      <w:start w:val="1"/>
+      <w:numFmt w:val="decimal"/>
+      <w:lvlText w:val="%4."/>
+      <w:lvlJc w:val="left"/>
+      <w:pPr>
+        <w:ind w:left="2880" w:hanging="360"/>
+      </w:pPr>
+    </w:lvl>
+    <w:lvl w:ilvl="4" w:tplc="04190019" w:tentative="1">
+      <w:start w:val="1"/>
+      <w:numFmt w:val="lowerLetter"/>
+      <w:lvlText w:val="%5."/>
+      <w:lvlJc w:val="left"/>
+      <w:pPr>
+        <w:ind w:left="3600" w:hanging="360"/>
+      </w:pPr>
+    </w:lvl>
+    <w:lvl w:ilvl="5" w:tplc="0419001B" w:tentative="1">
+      <w:start w:val="1"/>
+      <w:numFmt w:val="lowerRoman"/>
+      <w:lvlText w:val="%6."/>
+      <w:lvlJc w:val="right"/>
+      <w:pPr>
+        <w:ind w:left="4320" w:hanging="180"/>
+      </w:pPr>
+    </w:lvl>
+    <w:lvl w:ilvl="6" w:tplc="0419000F" w:tentative="1">
+      <w:start w:val="1"/>
+      <w:numFmt w:val="decimal"/>
+      <w:lvlText w:val="%7."/>
+      <w:lvlJc w:val="left"/>
+      <w:pPr>
+        <w:ind w:left="5040" w:hanging="360"/>
+      </w:pPr>
+    </w:lvl>
+    <w:lvl w:ilvl="7" w:tplc="04190019" w:tentative="1">
+      <w:start w:val="1"/>
+      <w:numFmt w:val="lowerLetter"/>
+      <w:lvlText w:val="%8."/>
+      <w:lvlJc w:val="left"/>
+      <w:pPr>
+        <w:ind w:left="5760" w:hanging="360"/>
+      </w:pPr>
+    </w:lvl>
+    <w:lvl w:ilvl="8" w:tplc="0419001B" w:tentative="1">
+      <w:start w:val="1"/>
+      <w:numFmt w:val="lowerRoman"/>
+      <w:lvlText w:val="%9."/>
+      <w:lvlJc w:val="right"/>
+      <w:pPr>
+        <w:ind w:left="6480" w:hanging="180"/>
+      </w:pPr>
+    </w:lvl>
+  </w:abstractNum>
+  <w:abstractNum w:abstractNumId="15" w15:restartNumberingAfterBreak="0">
     <w:nsid w:val="45727501"/>
     <w:multiLevelType w:val="hybridMultilevel"/>
     <w:tmpl w:val="02B07FF0"/>
@@ -8188,7 +8542,7 @@
       </w:rPr>
     </w:lvl>
   </w:abstractNum>
-  <w:abstractNum w:abstractNumId="15" w15:restartNumberingAfterBreak="0">
+  <w:abstractNum w:abstractNumId="16" w15:restartNumberingAfterBreak="0">
     <w:nsid w:val="46E20AF1"/>
     <w:multiLevelType w:val="hybridMultilevel"/>
     <w:tmpl w:val="A3768288"/>
@@ -8277,7 +8631,7 @@
       </w:pPr>
     </w:lvl>
   </w:abstractNum>
-  <w:abstractNum w:abstractNumId="16" w15:restartNumberingAfterBreak="0">
+  <w:abstractNum w:abstractNumId="17" w15:restartNumberingAfterBreak="0">
     <w:nsid w:val="5E966AE6"/>
     <w:multiLevelType w:val="multilevel"/>
     <w:tmpl w:val="9F585FDA"/>
@@ -8390,7 +8744,7 @@
       </w:rPr>
     </w:lvl>
   </w:abstractNum>
-  <w:abstractNum w:abstractNumId="17" w15:restartNumberingAfterBreak="0">
+  <w:abstractNum w:abstractNumId="18" w15:restartNumberingAfterBreak="0">
     <w:nsid w:val="66D828E4"/>
     <w:multiLevelType w:val="hybridMultilevel"/>
     <w:tmpl w:val="8964658C"/>
@@ -8479,7 +8833,7 @@
       </w:pPr>
     </w:lvl>
   </w:abstractNum>
-  <w:abstractNum w:abstractNumId="18" w15:restartNumberingAfterBreak="0">
+  <w:abstractNum w:abstractNumId="19" w15:restartNumberingAfterBreak="0">
     <w:nsid w:val="67CA048F"/>
     <w:multiLevelType w:val="hybridMultilevel"/>
     <w:tmpl w:val="D90AD070"/>
@@ -8568,7 +8922,7 @@
       </w:pPr>
     </w:lvl>
   </w:abstractNum>
-  <w:abstractNum w:abstractNumId="19" w15:restartNumberingAfterBreak="0">
+  <w:abstractNum w:abstractNumId="20" w15:restartNumberingAfterBreak="0">
     <w:nsid w:val="70F52F0E"/>
     <w:multiLevelType w:val="hybridMultilevel"/>
     <w:tmpl w:val="D41EFF6E"/>
@@ -8657,7 +9011,7 @@
       </w:pPr>
     </w:lvl>
   </w:abstractNum>
-  <w:abstractNum w:abstractNumId="20" w15:restartNumberingAfterBreak="0">
+  <w:abstractNum w:abstractNumId="21" w15:restartNumberingAfterBreak="0">
     <w:nsid w:val="7CB039AB"/>
     <w:multiLevelType w:val="hybridMultilevel"/>
     <w:tmpl w:val="0128C582"/>
@@ -8753,10 +9107,10 @@
     <w:abstractNumId w:val="13"/>
   </w:num>
   <w:num w:numId="3">
-    <w:abstractNumId w:val="18"/>
+    <w:abstractNumId w:val="19"/>
   </w:num>
   <w:num w:numId="4">
-    <w:abstractNumId w:val="20"/>
+    <w:abstractNumId w:val="21"/>
   </w:num>
   <w:num w:numId="5">
     <w:abstractNumId w:val="11"/>
@@ -8771,7 +9125,7 @@
     <w:abstractNumId w:val="8"/>
   </w:num>
   <w:num w:numId="9">
-    <w:abstractNumId w:val="16"/>
+    <w:abstractNumId w:val="17"/>
   </w:num>
   <w:num w:numId="10">
     <w:abstractNumId w:val="12"/>
@@ -8783,16 +9137,16 @@
     <w:abstractNumId w:val="6"/>
   </w:num>
   <w:num w:numId="13">
-    <w:abstractNumId w:val="17"/>
+    <w:abstractNumId w:val="18"/>
   </w:num>
   <w:num w:numId="14">
     <w:abstractNumId w:val="2"/>
   </w:num>
   <w:num w:numId="15">
-    <w:abstractNumId w:val="14"/>
+    <w:abstractNumId w:val="15"/>
   </w:num>
   <w:num w:numId="16">
-    <w:abstractNumId w:val="19"/>
+    <w:abstractNumId w:val="20"/>
   </w:num>
   <w:num w:numId="17">
     <w:abstractNumId w:val="10"/>
@@ -8804,10 +9158,13 @@
     <w:abstractNumId w:val="0"/>
   </w:num>
   <w:num w:numId="20">
-    <w:abstractNumId w:val="15"/>
+    <w:abstractNumId w:val="16"/>
   </w:num>
   <w:num w:numId="21">
     <w:abstractNumId w:val="9"/>
+  </w:num>
+  <w:num w:numId="22">
+    <w:abstractNumId w:val="14"/>
   </w:num>
 </w:numbering>
 </file>
@@ -9643,7 +10000,7 @@
 </file>
 
 <file path=customXml/itemProps1.xml><?xml version="1.0" encoding="utf-8"?>
-<ds:datastoreItem xmlns:ds="http://schemas.openxmlformats.org/officeDocument/2006/customXml" ds:itemID="{C10A87B8-88F3-40CC-80F6-717790E47B0C}">
+<ds:datastoreItem xmlns:ds="http://schemas.openxmlformats.org/officeDocument/2006/customXml" ds:itemID="{F7E15610-C5D0-4C6A-A660-3E72BC4A9F17}">
   <ds:schemaRefs>
     <ds:schemaRef ds:uri="http://schemas.openxmlformats.org/officeDocument/2006/bibliography"/>
   </ds:schemaRefs>

</xml_diff>

<commit_message>
works on report try's only gray channel
</commit_message>
<xml_diff>
--- a/Report_files/Реферат.docx
+++ b/Report_files/Реферат.docx
@@ -524,6 +524,7 @@
       </w:r>
     </w:p>
     <w:p>
+      <w:bookmarkStart w:id="0" w:name="_Hlk531115727"/>
       <w:r>
         <w:t>Виды поражений кожи</w:t>
       </w:r>
@@ -827,7 +828,7 @@
       <w:pPr>
         <w:pStyle w:val="NormalWeb"/>
         <w:numPr>
-          <w:ilvl w:val="1"/>
+          <w:ilvl w:val="0"/>
           <w:numId w:val="10"/>
         </w:numPr>
         <w:spacing w:before="240" w:beforeAutospacing="0" w:after="0" w:afterAutospacing="0"/>
@@ -846,28 +847,54 @@
           <w:szCs w:val="21"/>
           <w:lang w:val="en-US"/>
         </w:rPr>
-        <w:t>a</w:t>
-      </w:r>
-      <w:proofErr w:type="spellStart"/>
-      <w:r>
-        <w:rPr>
-          <w:rFonts w:ascii="Helvetica Neue" w:hAnsi="Helvetica Neue"/>
-          <w:color w:val="000000"/>
-          <w:sz w:val="21"/>
-          <w:szCs w:val="21"/>
-        </w:rPr>
-        <w:t>kiec</w:t>
-      </w:r>
-      <w:proofErr w:type="spellEnd"/>
-      <w:r>
-        <w:rPr>
-          <w:rFonts w:ascii="Helvetica Neue" w:hAnsi="Helvetica Neue"/>
-          <w:color w:val="000000"/>
-          <w:sz w:val="21"/>
-          <w:szCs w:val="21"/>
-          <w:lang w:val="en-US"/>
-        </w:rPr>
-        <w:t xml:space="preserve"> - </w:t>
+        <w:t>basal</w:t>
+      </w:r>
+      <w:r>
+        <w:rPr>
+          <w:rFonts w:ascii="Helvetica Neue" w:hAnsi="Helvetica Neue"/>
+          <w:color w:val="000000"/>
+          <w:sz w:val="21"/>
+          <w:szCs w:val="21"/>
+        </w:rPr>
+        <w:t xml:space="preserve"> </w:t>
+      </w:r>
+      <w:r>
+        <w:rPr>
+          <w:rFonts w:ascii="Helvetica Neue" w:hAnsi="Helvetica Neue"/>
+          <w:color w:val="000000"/>
+          <w:sz w:val="21"/>
+          <w:szCs w:val="21"/>
+          <w:lang w:val="en-US"/>
+        </w:rPr>
+        <w:t>cell</w:t>
+      </w:r>
+      <w:r>
+        <w:rPr>
+          <w:rFonts w:ascii="Helvetica Neue" w:hAnsi="Helvetica Neue"/>
+          <w:color w:val="000000"/>
+          <w:sz w:val="21"/>
+          <w:szCs w:val="21"/>
+        </w:rPr>
+        <w:t xml:space="preserve"> </w:t>
+      </w:r>
+      <w:r>
+        <w:rPr>
+          <w:rFonts w:ascii="Helvetica Neue" w:hAnsi="Helvetica Neue"/>
+          <w:color w:val="000000"/>
+          <w:sz w:val="21"/>
+          <w:szCs w:val="21"/>
+          <w:lang w:val="en-US"/>
+        </w:rPr>
+        <w:t>carcinoma</w:t>
+      </w:r>
+      <w:r>
+        <w:rPr>
+          <w:rFonts w:ascii="Helvetica Neue" w:hAnsi="Helvetica Neue"/>
+          <w:color w:val="000000"/>
+          <w:sz w:val="21"/>
+          <w:szCs w:val="21"/>
+        </w:rPr>
+        <w:t xml:space="preserve"> – Базальноклеточная карцинома: постоянное обновление клеточного состава за счет непрерывного размножения клеток базального (самого глубокого) слоя.</w:t>
       </w:r>
     </w:p>
     <w:p>
@@ -883,109 +910,18 @@
           <w:color w:val="000000"/>
           <w:sz w:val="21"/>
           <w:szCs w:val="21"/>
-        </w:rPr>
-      </w:pPr>
-      <w:r>
-        <w:rPr>
-          <w:rFonts w:ascii="Helvetica Neue" w:hAnsi="Helvetica Neue"/>
-          <w:color w:val="000000"/>
-          <w:sz w:val="21"/>
-          <w:szCs w:val="21"/>
-          <w:lang w:val="en-US"/>
-        </w:rPr>
-        <w:t>basal</w:t>
-      </w:r>
-      <w:r>
-        <w:rPr>
-          <w:rFonts w:ascii="Helvetica Neue" w:hAnsi="Helvetica Neue"/>
-          <w:color w:val="000000"/>
-          <w:sz w:val="21"/>
-          <w:szCs w:val="21"/>
-        </w:rPr>
-        <w:t xml:space="preserve"> </w:t>
-      </w:r>
-      <w:r>
-        <w:rPr>
-          <w:rFonts w:ascii="Helvetica Neue" w:hAnsi="Helvetica Neue"/>
-          <w:color w:val="000000"/>
-          <w:sz w:val="21"/>
-          <w:szCs w:val="21"/>
-          <w:lang w:val="en-US"/>
-        </w:rPr>
-        <w:t>cell</w:t>
-      </w:r>
-      <w:r>
-        <w:rPr>
-          <w:rFonts w:ascii="Helvetica Neue" w:hAnsi="Helvetica Neue"/>
-          <w:color w:val="000000"/>
-          <w:sz w:val="21"/>
-          <w:szCs w:val="21"/>
-        </w:rPr>
-        <w:t xml:space="preserve"> </w:t>
-      </w:r>
-      <w:r>
-        <w:rPr>
-          <w:rFonts w:ascii="Helvetica Neue" w:hAnsi="Helvetica Neue"/>
-          <w:color w:val="000000"/>
-          <w:sz w:val="21"/>
-          <w:szCs w:val="21"/>
-          <w:lang w:val="en-US"/>
-        </w:rPr>
-        <w:t>carcinoma</w:t>
-      </w:r>
-      <w:r>
-        <w:rPr>
-          <w:rFonts w:ascii="Helvetica Neue" w:hAnsi="Helvetica Neue"/>
-          <w:color w:val="000000"/>
-          <w:sz w:val="21"/>
-          <w:szCs w:val="21"/>
-        </w:rPr>
-        <w:t xml:space="preserve"> – Базальноклеточная карцинома: постоянное обновление клеточного состава за счет непрерывного размножения клеток базального (самого глубокого) слоя.</w:t>
-      </w:r>
-    </w:p>
-    <w:p>
-      <w:pPr>
-        <w:pStyle w:val="NormalWeb"/>
-        <w:numPr>
-          <w:ilvl w:val="1"/>
-          <w:numId w:val="10"/>
-        </w:numPr>
-        <w:spacing w:before="240" w:beforeAutospacing="0" w:after="0" w:afterAutospacing="0"/>
-        <w:rPr>
-          <w:rFonts w:ascii="Helvetica Neue" w:hAnsi="Helvetica Neue"/>
-          <w:color w:val="000000"/>
-          <w:sz w:val="21"/>
-          <w:szCs w:val="21"/>
-        </w:rPr>
-      </w:pPr>
-      <w:r>
-        <w:rPr>
-          <w:rFonts w:ascii="Helvetica Neue" w:hAnsi="Helvetica Neue"/>
-          <w:color w:val="000000"/>
-          <w:sz w:val="21"/>
-          <w:szCs w:val="21"/>
-          <w:lang w:val="en-US"/>
-        </w:rPr>
-        <w:t>b</w:t>
-      </w:r>
-      <w:r>
-        <w:rPr>
-          <w:rFonts w:ascii="Helvetica Neue" w:hAnsi="Helvetica Neue"/>
-          <w:color w:val="000000"/>
-          <w:sz w:val="21"/>
-          <w:szCs w:val="21"/>
-        </w:rPr>
-        <w:t>c</w:t>
-      </w:r>
-      <w:r>
-        <w:rPr>
-          <w:rFonts w:ascii="Helvetica Neue" w:hAnsi="Helvetica Neue"/>
-          <w:color w:val="000000"/>
-          <w:sz w:val="21"/>
-          <w:szCs w:val="21"/>
-          <w:lang w:val="en-US"/>
-        </w:rPr>
-        <w:t xml:space="preserve">c - </w:t>
+          <w:lang w:val="en-US"/>
+        </w:rPr>
+      </w:pPr>
+      <w:r>
+        <w:rPr>
+          <w:rFonts w:ascii="Helvetica Neue" w:hAnsi="Helvetica Neue"/>
+          <w:color w:val="000000"/>
+          <w:sz w:val="21"/>
+          <w:szCs w:val="21"/>
+          <w:lang w:val="en-US"/>
+        </w:rPr>
+        <w:t xml:space="preserve">benign keratosis-like lesions (solar lentigines / seborrheic keratoses and lichen-planus like keratoses) </w:t>
       </w:r>
     </w:p>
     <w:p>
@@ -1012,18 +948,29 @@
           <w:szCs w:val="21"/>
           <w:lang w:val="en-US"/>
         </w:rPr>
-        <w:t xml:space="preserve">benign keratosis-like lesions (solar lentigines / seborrheic keratoses and lichen-planus like keratoses) </w:t>
-      </w:r>
-      <w:r>
-        <w:rPr>
-          <w:rFonts w:ascii="Helvetica Neue" w:hAnsi="Helvetica Neue"/>
-          <w:color w:val="000000"/>
-          <w:sz w:val="21"/>
-          <w:szCs w:val="21"/>
-          <w:lang w:val="en-US"/>
-        </w:rPr>
-        <w:t>–</w:t>
-      </w:r>
+        <w:t>dermatofibroma</w:t>
+      </w:r>
+      <w:r>
+        <w:rPr>
+          <w:rFonts w:ascii="Helvetica Neue" w:hAnsi="Helvetica Neue"/>
+          <w:color w:val="000000"/>
+          <w:sz w:val="21"/>
+          <w:szCs w:val="21"/>
+        </w:rPr>
+        <w:t xml:space="preserve"> – Фиброма кожи: Фиброма кожи — это доброкачественная опухоль, которая состоит из соединительной ткани. Она располагается под верхним слоем кожи. Фиброма практически не представляет опасности в плане перерождения в злокачественную опухоль. </w:t>
+      </w:r>
+      <w:proofErr w:type="spellStart"/>
+      <w:r>
+        <w:rPr>
+          <w:rFonts w:ascii="Helvetica Neue" w:hAnsi="Helvetica Neue"/>
+          <w:color w:val="000000"/>
+          <w:sz w:val="21"/>
+          <w:szCs w:val="21"/>
+          <w:lang w:val="en-US"/>
+        </w:rPr>
+        <w:t>Но</w:t>
+      </w:r>
+      <w:proofErr w:type="spellEnd"/>
       <w:r>
         <w:rPr>
           <w:rFonts w:ascii="Helvetica Neue" w:hAnsi="Helvetica Neue"/>
@@ -1043,26 +990,19 @@
           <w:szCs w:val="21"/>
           <w:lang w:val="en-US"/>
         </w:rPr>
-        <w:t>bkl</w:t>
+        <w:t>она</w:t>
       </w:r>
       <w:proofErr w:type="spellEnd"/>
-    </w:p>
-    <w:p>
-      <w:pPr>
-        <w:pStyle w:val="NormalWeb"/>
-        <w:numPr>
-          <w:ilvl w:val="1"/>
-          <w:numId w:val="10"/>
-        </w:numPr>
-        <w:spacing w:before="240" w:beforeAutospacing="0" w:after="0" w:afterAutospacing="0"/>
-        <w:rPr>
-          <w:rFonts w:ascii="Helvetica Neue" w:hAnsi="Helvetica Neue"/>
-          <w:color w:val="000000"/>
-          <w:sz w:val="21"/>
-          <w:szCs w:val="21"/>
-          <w:lang w:val="en-US"/>
-        </w:rPr>
-      </w:pPr>
+      <w:r>
+        <w:rPr>
+          <w:rFonts w:ascii="Helvetica Neue" w:hAnsi="Helvetica Neue"/>
+          <w:color w:val="000000"/>
+          <w:sz w:val="21"/>
+          <w:szCs w:val="21"/>
+          <w:lang w:val="en-US"/>
+        </w:rPr>
+        <w:t xml:space="preserve"> </w:t>
+      </w:r>
       <w:proofErr w:type="spellStart"/>
       <w:r>
         <w:rPr>
@@ -1072,7 +1012,7 @@
           <w:szCs w:val="21"/>
           <w:lang w:val="en-US"/>
         </w:rPr>
-        <w:t>bkl</w:t>
+        <w:t>является</w:t>
       </w:r>
       <w:proofErr w:type="spellEnd"/>
       <w:r>
@@ -1083,43 +1023,7 @@
           <w:szCs w:val="21"/>
           <w:lang w:val="en-US"/>
         </w:rPr>
-        <w:t xml:space="preserve"> - </w:t>
-      </w:r>
-    </w:p>
-    <w:p>
-      <w:pPr>
-        <w:pStyle w:val="NormalWeb"/>
-        <w:numPr>
-          <w:ilvl w:val="0"/>
-          <w:numId w:val="10"/>
-        </w:numPr>
-        <w:spacing w:before="240" w:beforeAutospacing="0" w:after="0" w:afterAutospacing="0"/>
-        <w:rPr>
-          <w:rFonts w:ascii="Helvetica Neue" w:hAnsi="Helvetica Neue"/>
-          <w:color w:val="000000"/>
-          <w:sz w:val="21"/>
-          <w:szCs w:val="21"/>
-          <w:lang w:val="en-US"/>
-        </w:rPr>
-      </w:pPr>
-      <w:r>
-        <w:rPr>
-          <w:rFonts w:ascii="Helvetica Neue" w:hAnsi="Helvetica Neue"/>
-          <w:color w:val="000000"/>
-          <w:sz w:val="21"/>
-          <w:szCs w:val="21"/>
-          <w:lang w:val="en-US"/>
-        </w:rPr>
-        <w:t>dermatofibroma</w:t>
-      </w:r>
-      <w:r>
-        <w:rPr>
-          <w:rFonts w:ascii="Helvetica Neue" w:hAnsi="Helvetica Neue"/>
-          <w:color w:val="000000"/>
-          <w:sz w:val="21"/>
-          <w:szCs w:val="21"/>
-        </w:rPr>
-        <w:t xml:space="preserve"> – Фиброма кожи: Фиброма кожи — это доброкачественная опухоль, которая состоит из соединительной ткани. Она располагается под верхним слоем кожи. Фиброма практически не представляет опасности в плане перерождения в злокачественную опухоль. </w:t>
+        <w:t xml:space="preserve"> </w:t>
       </w:r>
       <w:proofErr w:type="spellStart"/>
       <w:r>
@@ -1130,7 +1034,7 @@
           <w:szCs w:val="21"/>
           <w:lang w:val="en-US"/>
         </w:rPr>
-        <w:t>Но</w:t>
+        <w:t>косметическим</w:t>
       </w:r>
       <w:proofErr w:type="spellEnd"/>
       <w:r>
@@ -1152,7 +1056,7 @@
           <w:szCs w:val="21"/>
           <w:lang w:val="en-US"/>
         </w:rPr>
-        <w:t>она</w:t>
+        <w:t>дефектом</w:t>
       </w:r>
       <w:proofErr w:type="spellEnd"/>
       <w:r>
@@ -1163,6 +1067,28 @@
           <w:szCs w:val="21"/>
           <w:lang w:val="en-US"/>
         </w:rPr>
+        <w:t xml:space="preserve"> и </w:t>
+      </w:r>
+      <w:proofErr w:type="spellStart"/>
+      <w:r>
+        <w:rPr>
+          <w:rFonts w:ascii="Helvetica Neue" w:hAnsi="Helvetica Neue"/>
+          <w:color w:val="000000"/>
+          <w:sz w:val="21"/>
+          <w:szCs w:val="21"/>
+          <w:lang w:val="en-US"/>
+        </w:rPr>
+        <w:t>доставляет</w:t>
+      </w:r>
+      <w:proofErr w:type="spellEnd"/>
+      <w:r>
+        <w:rPr>
+          <w:rFonts w:ascii="Helvetica Neue" w:hAnsi="Helvetica Neue"/>
+          <w:color w:val="000000"/>
+          <w:sz w:val="21"/>
+          <w:szCs w:val="21"/>
+          <w:lang w:val="en-US"/>
+        </w:rPr>
         <w:t xml:space="preserve"> </w:t>
       </w:r>
       <w:proofErr w:type="spellStart"/>
@@ -1174,7 +1100,7 @@
           <w:szCs w:val="21"/>
           <w:lang w:val="en-US"/>
         </w:rPr>
-        <w:t>является</w:t>
+        <w:t>человеку</w:t>
       </w:r>
       <w:proofErr w:type="spellEnd"/>
       <w:r>
@@ -1196,7 +1122,7 @@
           <w:szCs w:val="21"/>
           <w:lang w:val="en-US"/>
         </w:rPr>
-        <w:t>косметическим</w:t>
+        <w:t>дискомфорт</w:t>
       </w:r>
       <w:proofErr w:type="spellEnd"/>
       <w:r>
@@ -1207,122 +1133,7 @@
           <w:szCs w:val="21"/>
           <w:lang w:val="en-US"/>
         </w:rPr>
-        <w:t xml:space="preserve"> </w:t>
-      </w:r>
-      <w:proofErr w:type="spellStart"/>
-      <w:r>
-        <w:rPr>
-          <w:rFonts w:ascii="Helvetica Neue" w:hAnsi="Helvetica Neue"/>
-          <w:color w:val="000000"/>
-          <w:sz w:val="21"/>
-          <w:szCs w:val="21"/>
-          <w:lang w:val="en-US"/>
-        </w:rPr>
-        <w:t>дефектом</w:t>
-      </w:r>
-      <w:proofErr w:type="spellEnd"/>
-      <w:r>
-        <w:rPr>
-          <w:rFonts w:ascii="Helvetica Neue" w:hAnsi="Helvetica Neue"/>
-          <w:color w:val="000000"/>
-          <w:sz w:val="21"/>
-          <w:szCs w:val="21"/>
-          <w:lang w:val="en-US"/>
-        </w:rPr>
-        <w:t xml:space="preserve"> и </w:t>
-      </w:r>
-      <w:proofErr w:type="spellStart"/>
-      <w:r>
-        <w:rPr>
-          <w:rFonts w:ascii="Helvetica Neue" w:hAnsi="Helvetica Neue"/>
-          <w:color w:val="000000"/>
-          <w:sz w:val="21"/>
-          <w:szCs w:val="21"/>
-          <w:lang w:val="en-US"/>
-        </w:rPr>
-        <w:t>доставляет</w:t>
-      </w:r>
-      <w:proofErr w:type="spellEnd"/>
-      <w:r>
-        <w:rPr>
-          <w:rFonts w:ascii="Helvetica Neue" w:hAnsi="Helvetica Neue"/>
-          <w:color w:val="000000"/>
-          <w:sz w:val="21"/>
-          <w:szCs w:val="21"/>
-          <w:lang w:val="en-US"/>
-        </w:rPr>
-        <w:t xml:space="preserve"> </w:t>
-      </w:r>
-      <w:proofErr w:type="spellStart"/>
-      <w:r>
-        <w:rPr>
-          <w:rFonts w:ascii="Helvetica Neue" w:hAnsi="Helvetica Neue"/>
-          <w:color w:val="000000"/>
-          <w:sz w:val="21"/>
-          <w:szCs w:val="21"/>
-          <w:lang w:val="en-US"/>
-        </w:rPr>
-        <w:t>человеку</w:t>
-      </w:r>
-      <w:proofErr w:type="spellEnd"/>
-      <w:r>
-        <w:rPr>
-          <w:rFonts w:ascii="Helvetica Neue" w:hAnsi="Helvetica Neue"/>
-          <w:color w:val="000000"/>
-          <w:sz w:val="21"/>
-          <w:szCs w:val="21"/>
-          <w:lang w:val="en-US"/>
-        </w:rPr>
-        <w:t xml:space="preserve"> </w:t>
-      </w:r>
-      <w:proofErr w:type="spellStart"/>
-      <w:r>
-        <w:rPr>
-          <w:rFonts w:ascii="Helvetica Neue" w:hAnsi="Helvetica Neue"/>
-          <w:color w:val="000000"/>
-          <w:sz w:val="21"/>
-          <w:szCs w:val="21"/>
-          <w:lang w:val="en-US"/>
-        </w:rPr>
-        <w:t>дискомфорт</w:t>
-      </w:r>
-      <w:proofErr w:type="spellEnd"/>
-      <w:r>
-        <w:rPr>
-          <w:rFonts w:ascii="Helvetica Neue" w:hAnsi="Helvetica Neue"/>
-          <w:color w:val="000000"/>
-          <w:sz w:val="21"/>
-          <w:szCs w:val="21"/>
-          <w:lang w:val="en-US"/>
-        </w:rPr>
         <w:t>.</w:t>
-      </w:r>
-    </w:p>
-    <w:p>
-      <w:pPr>
-        <w:pStyle w:val="NormalWeb"/>
-        <w:numPr>
-          <w:ilvl w:val="1"/>
-          <w:numId w:val="10"/>
-        </w:numPr>
-        <w:spacing w:before="240" w:beforeAutospacing="0" w:after="0" w:afterAutospacing="0" w:line="480" w:lineRule="auto"/>
-        <w:rPr>
-          <w:rFonts w:ascii="Helvetica Neue" w:hAnsi="Helvetica Neue"/>
-          <w:color w:val="000000"/>
-          <w:sz w:val="21"/>
-          <w:szCs w:val="21"/>
-          <w:lang w:val="en-US"/>
-        </w:rPr>
-      </w:pPr>
-      <w:r>
-        <w:rPr>
-          <w:rFonts w:ascii="Helvetica Neue" w:hAnsi="Helvetica Neue"/>
-          <w:color w:val="000000"/>
-          <w:sz w:val="21"/>
-          <w:szCs w:val="21"/>
-          <w:lang w:val="en-US"/>
-        </w:rPr>
-        <w:t>df</w:t>
       </w:r>
     </w:p>
     <w:p>
@@ -1362,7 +1173,7 @@
         </w:rPr>
         <w:t xml:space="preserve"> - </w:t>
       </w:r>
-      <w:hyperlink r:id="rId6" w:tooltip="Злокачественная опухоль" w:history="1">
+      <w:hyperlink r:id="rId8" w:tooltip="Злокачественная опухоль" w:history="1">
         <w:r>
           <w:rPr>
             <w:rFonts w:ascii="Helvetica Neue" w:eastAsia="Times New Roman" w:hAnsi="Helvetica Neue" w:cs="Times New Roman"/>
@@ -1384,7 +1195,7 @@
         </w:rPr>
         <w:t>, развивающаяся из </w:t>
       </w:r>
-      <w:hyperlink r:id="rId7" w:tooltip="Меланоциты" w:history="1">
+      <w:hyperlink r:id="rId9" w:tooltip="Меланоциты" w:history="1">
         <w:r>
           <w:rPr>
             <w:rFonts w:ascii="Helvetica Neue" w:eastAsia="Times New Roman" w:hAnsi="Helvetica Neue" w:cs="Times New Roman"/>
@@ -1406,7 +1217,7 @@
         </w:rPr>
         <w:t> — </w:t>
       </w:r>
-      <w:hyperlink r:id="rId8" w:tooltip="Биологические пигменты" w:history="1">
+      <w:hyperlink r:id="rId10" w:tooltip="Биологические пигменты" w:history="1">
         <w:r>
           <w:rPr>
             <w:rFonts w:ascii="Helvetica Neue" w:eastAsia="Times New Roman" w:hAnsi="Helvetica Neue" w:cs="Times New Roman"/>
@@ -1428,7 +1239,7 @@
         </w:rPr>
         <w:t> </w:t>
       </w:r>
-      <w:hyperlink r:id="rId9" w:tooltip="Клетка" w:history="1">
+      <w:hyperlink r:id="rId11" w:tooltip="Клетка" w:history="1">
         <w:r>
           <w:rPr>
             <w:rFonts w:ascii="Helvetica Neue" w:eastAsia="Times New Roman" w:hAnsi="Helvetica Neue" w:cs="Times New Roman"/>
@@ -1450,7 +1261,7 @@
         </w:rPr>
         <w:t>, продуцирующих </w:t>
       </w:r>
-      <w:hyperlink r:id="rId10" w:tooltip="Меланины" w:history="1">
+      <w:hyperlink r:id="rId12" w:tooltip="Меланины" w:history="1">
         <w:r>
           <w:rPr>
             <w:rFonts w:ascii="Helvetica Neue" w:eastAsia="Times New Roman" w:hAnsi="Helvetica Neue" w:cs="Times New Roman"/>
@@ -1472,7 +1283,7 @@
         </w:rPr>
         <w:t>. Наряду с плоскоклеточным и базальноклеточным раком кожи относится к злокачественным опухолям кожи. Преимущественно локализуется в </w:t>
       </w:r>
-      <w:hyperlink r:id="rId11" w:tooltip="Кожа" w:history="1">
+      <w:hyperlink r:id="rId13" w:tooltip="Кожа" w:history="1">
         <w:r>
           <w:rPr>
             <w:rFonts w:ascii="Helvetica Neue" w:eastAsia="Times New Roman" w:hAnsi="Helvetica Neue" w:cs="Times New Roman"/>
@@ -1494,7 +1305,7 @@
         </w:rPr>
         <w:t>, реже — </w:t>
       </w:r>
-      <w:hyperlink r:id="rId12" w:tooltip="Сетчатка" w:history="1">
+      <w:hyperlink r:id="rId14" w:tooltip="Сетчатка" w:history="1">
         <w:r>
           <w:rPr>
             <w:rFonts w:ascii="Helvetica Neue" w:eastAsia="Times New Roman" w:hAnsi="Helvetica Neue" w:cs="Times New Roman"/>
@@ -1516,7 +1327,7 @@
         </w:rPr>
         <w:t>, </w:t>
       </w:r>
-      <w:hyperlink r:id="rId13" w:tooltip="Слизистая оболочка" w:history="1">
+      <w:hyperlink r:id="rId15" w:tooltip="Слизистая оболочка" w:history="1">
         <w:r>
           <w:rPr>
             <w:rFonts w:ascii="Helvetica Neue" w:eastAsia="Times New Roman" w:hAnsi="Helvetica Neue" w:cs="Times New Roman"/>
@@ -1538,7 +1349,7 @@
         </w:rPr>
         <w:t> (полость рта, </w:t>
       </w:r>
-      <w:hyperlink r:id="rId14" w:tooltip="Влагалище женщины" w:history="1">
+      <w:hyperlink r:id="rId16" w:tooltip="Влагалище женщины" w:history="1">
         <w:r>
           <w:rPr>
             <w:rFonts w:ascii="Helvetica Neue" w:eastAsia="Times New Roman" w:hAnsi="Helvetica Neue" w:cs="Times New Roman"/>
@@ -1560,7 +1371,7 @@
         </w:rPr>
         <w:t>, </w:t>
       </w:r>
-      <w:hyperlink r:id="rId15" w:tooltip="Прямая кишка человека" w:history="1">
+      <w:hyperlink r:id="rId17" w:tooltip="Прямая кишка человека" w:history="1">
         <w:r>
           <w:rPr>
             <w:rFonts w:ascii="Helvetica Neue" w:eastAsia="Times New Roman" w:hAnsi="Helvetica Neue" w:cs="Times New Roman"/>
@@ -1582,7 +1393,7 @@
         </w:rPr>
         <w:t>). Одна из наиболее опасных злокачественных опухолей человека, часто рецидивирующая и </w:t>
       </w:r>
-      <w:hyperlink r:id="rId16" w:tooltip="Метастаз" w:history="1">
+      <w:hyperlink r:id="rId18" w:tooltip="Метастаз" w:history="1">
         <w:r>
           <w:rPr>
             <w:rFonts w:ascii="Helvetica Neue" w:eastAsia="Times New Roman" w:hAnsi="Helvetica Neue" w:cs="Times New Roman"/>
@@ -1631,17 +1442,35 @@
       <w:pPr>
         <w:pStyle w:val="ListParagraph"/>
         <w:numPr>
-          <w:ilvl w:val="1"/>
+          <w:ilvl w:val="0"/>
           <w:numId w:val="10"/>
         </w:numPr>
         <w:rPr>
+          <w:lang w:eastAsia="ru-RU"/>
+        </w:rPr>
+      </w:pPr>
+      <w:proofErr w:type="spellStart"/>
+      <w:r>
+        <w:rPr>
           <w:rFonts w:ascii="Helvetica Neue" w:eastAsia="Times New Roman" w:hAnsi="Helvetica Neue" w:cs="Times New Roman"/>
           <w:color w:val="000000"/>
           <w:sz w:val="21"/>
           <w:szCs w:val="21"/>
           <w:lang w:eastAsia="ru-RU"/>
         </w:rPr>
-      </w:pPr>
+        <w:t>melanocytic</w:t>
+      </w:r>
+      <w:proofErr w:type="spellEnd"/>
+      <w:r>
+        <w:rPr>
+          <w:rFonts w:ascii="Helvetica Neue" w:eastAsia="Times New Roman" w:hAnsi="Helvetica Neue" w:cs="Times New Roman"/>
+          <w:color w:val="000000"/>
+          <w:sz w:val="21"/>
+          <w:szCs w:val="21"/>
+          <w:lang w:eastAsia="ru-RU"/>
+        </w:rPr>
+        <w:t xml:space="preserve"> </w:t>
+      </w:r>
       <w:proofErr w:type="spellStart"/>
       <w:r>
         <w:rPr>
@@ -1651,9 +1480,63 @@
           <w:szCs w:val="21"/>
           <w:lang w:eastAsia="ru-RU"/>
         </w:rPr>
-        <w:t>Mel</w:t>
+        <w:t>nevi</w:t>
       </w:r>
       <w:proofErr w:type="spellEnd"/>
+      <w:r>
+        <w:rPr>
+          <w:rFonts w:ascii="Helvetica Neue" w:eastAsia="Times New Roman" w:hAnsi="Helvetica Neue" w:cs="Times New Roman"/>
+          <w:color w:val="000000"/>
+          <w:sz w:val="21"/>
+          <w:szCs w:val="21"/>
+          <w:lang w:eastAsia="ru-RU"/>
+        </w:rPr>
+        <w:t xml:space="preserve"> - </w:t>
+      </w:r>
+      <w:proofErr w:type="spellStart"/>
+      <w:r>
+        <w:rPr>
+          <w:rFonts w:ascii="Helvetica Neue" w:eastAsia="Times New Roman" w:hAnsi="Helvetica Neue" w:cs="Times New Roman"/>
+          <w:color w:val="000000"/>
+          <w:sz w:val="21"/>
+          <w:szCs w:val="21"/>
+          <w:lang w:eastAsia="ru-RU"/>
+        </w:rPr>
+        <w:t>Меланоцитарные</w:t>
+      </w:r>
+      <w:proofErr w:type="spellEnd"/>
+      <w:r>
+        <w:rPr>
+          <w:rFonts w:ascii="Helvetica Neue" w:eastAsia="Times New Roman" w:hAnsi="Helvetica Neue" w:cs="Times New Roman"/>
+          <w:color w:val="000000"/>
+          <w:sz w:val="21"/>
+          <w:szCs w:val="21"/>
+          <w:lang w:eastAsia="ru-RU"/>
+        </w:rPr>
+        <w:t xml:space="preserve"> </w:t>
+      </w:r>
+      <w:proofErr w:type="spellStart"/>
+      <w:r>
+        <w:rPr>
+          <w:rFonts w:ascii="Helvetica Neue" w:eastAsia="Times New Roman" w:hAnsi="Helvetica Neue" w:cs="Times New Roman"/>
+          <w:color w:val="000000"/>
+          <w:sz w:val="21"/>
+          <w:szCs w:val="21"/>
+          <w:lang w:eastAsia="ru-RU"/>
+        </w:rPr>
+        <w:t>невусы</w:t>
+      </w:r>
+      <w:proofErr w:type="spellEnd"/>
+      <w:r>
+        <w:rPr>
+          <w:rFonts w:ascii="Helvetica Neue" w:eastAsia="Times New Roman" w:hAnsi="Helvetica Neue" w:cs="Times New Roman"/>
+          <w:color w:val="000000"/>
+          <w:sz w:val="21"/>
+          <w:szCs w:val="21"/>
+          <w:lang w:eastAsia="ru-RU"/>
+        </w:rPr>
+        <w:t xml:space="preserve"> (или родинки) представлены многими разновидностями и есть почти у всех людей – они выявляются у ¾ части населения земного шара. Такие образования на коже являются доброкачественными опухолями</w:t>
+      </w:r>
     </w:p>
     <w:p>
       <w:pPr>
@@ -1663,134 +1546,6 @@
           <w:numId w:val="10"/>
         </w:numPr>
         <w:rPr>
-          <w:lang w:eastAsia="ru-RU"/>
-        </w:rPr>
-      </w:pPr>
-      <w:proofErr w:type="spellStart"/>
-      <w:r>
-        <w:rPr>
-          <w:rFonts w:ascii="Helvetica Neue" w:eastAsia="Times New Roman" w:hAnsi="Helvetica Neue" w:cs="Times New Roman"/>
-          <w:color w:val="000000"/>
-          <w:sz w:val="21"/>
-          <w:szCs w:val="21"/>
-          <w:lang w:eastAsia="ru-RU"/>
-        </w:rPr>
-        <w:t>melanocytic</w:t>
-      </w:r>
-      <w:proofErr w:type="spellEnd"/>
-      <w:r>
-        <w:rPr>
-          <w:rFonts w:ascii="Helvetica Neue" w:eastAsia="Times New Roman" w:hAnsi="Helvetica Neue" w:cs="Times New Roman"/>
-          <w:color w:val="000000"/>
-          <w:sz w:val="21"/>
-          <w:szCs w:val="21"/>
-          <w:lang w:eastAsia="ru-RU"/>
-        </w:rPr>
-        <w:t xml:space="preserve"> </w:t>
-      </w:r>
-      <w:proofErr w:type="spellStart"/>
-      <w:r>
-        <w:rPr>
-          <w:rFonts w:ascii="Helvetica Neue" w:eastAsia="Times New Roman" w:hAnsi="Helvetica Neue" w:cs="Times New Roman"/>
-          <w:color w:val="000000"/>
-          <w:sz w:val="21"/>
-          <w:szCs w:val="21"/>
-          <w:lang w:eastAsia="ru-RU"/>
-        </w:rPr>
-        <w:t>nevi</w:t>
-      </w:r>
-      <w:proofErr w:type="spellEnd"/>
-      <w:r>
-        <w:rPr>
-          <w:rFonts w:ascii="Helvetica Neue" w:eastAsia="Times New Roman" w:hAnsi="Helvetica Neue" w:cs="Times New Roman"/>
-          <w:color w:val="000000"/>
-          <w:sz w:val="21"/>
-          <w:szCs w:val="21"/>
-          <w:lang w:eastAsia="ru-RU"/>
-        </w:rPr>
-        <w:t xml:space="preserve"> - </w:t>
-      </w:r>
-      <w:proofErr w:type="spellStart"/>
-      <w:r>
-        <w:rPr>
-          <w:rFonts w:ascii="Helvetica Neue" w:eastAsia="Times New Roman" w:hAnsi="Helvetica Neue" w:cs="Times New Roman"/>
-          <w:color w:val="000000"/>
-          <w:sz w:val="21"/>
-          <w:szCs w:val="21"/>
-          <w:lang w:eastAsia="ru-RU"/>
-        </w:rPr>
-        <w:t>Меланоцитарные</w:t>
-      </w:r>
-      <w:proofErr w:type="spellEnd"/>
-      <w:r>
-        <w:rPr>
-          <w:rFonts w:ascii="Helvetica Neue" w:eastAsia="Times New Roman" w:hAnsi="Helvetica Neue" w:cs="Times New Roman"/>
-          <w:color w:val="000000"/>
-          <w:sz w:val="21"/>
-          <w:szCs w:val="21"/>
-          <w:lang w:eastAsia="ru-RU"/>
-        </w:rPr>
-        <w:t xml:space="preserve"> </w:t>
-      </w:r>
-      <w:proofErr w:type="spellStart"/>
-      <w:r>
-        <w:rPr>
-          <w:rFonts w:ascii="Helvetica Neue" w:eastAsia="Times New Roman" w:hAnsi="Helvetica Neue" w:cs="Times New Roman"/>
-          <w:color w:val="000000"/>
-          <w:sz w:val="21"/>
-          <w:szCs w:val="21"/>
-          <w:lang w:eastAsia="ru-RU"/>
-        </w:rPr>
-        <w:t>невусы</w:t>
-      </w:r>
-      <w:proofErr w:type="spellEnd"/>
-      <w:r>
-        <w:rPr>
-          <w:rFonts w:ascii="Helvetica Neue" w:eastAsia="Times New Roman" w:hAnsi="Helvetica Neue" w:cs="Times New Roman"/>
-          <w:color w:val="000000"/>
-          <w:sz w:val="21"/>
-          <w:szCs w:val="21"/>
-          <w:lang w:eastAsia="ru-RU"/>
-        </w:rPr>
-        <w:t xml:space="preserve"> (или родинки) представлены многими разновидностями и есть почти у всех людей – они выявляются у ¾ части населения земного шара. Такие образования на коже являются доброкачественными опухолями</w:t>
-      </w:r>
-    </w:p>
-    <w:p>
-      <w:pPr>
-        <w:pStyle w:val="ListParagraph"/>
-        <w:numPr>
-          <w:ilvl w:val="1"/>
-          <w:numId w:val="10"/>
-        </w:numPr>
-        <w:rPr>
-          <w:rFonts w:ascii="Helvetica Neue" w:eastAsia="Times New Roman" w:hAnsi="Helvetica Neue" w:cs="Times New Roman"/>
-          <w:color w:val="000000"/>
-          <w:sz w:val="21"/>
-          <w:szCs w:val="21"/>
-          <w:lang w:eastAsia="ru-RU"/>
-        </w:rPr>
-      </w:pPr>
-      <w:proofErr w:type="spellStart"/>
-      <w:r>
-        <w:rPr>
-          <w:rFonts w:ascii="Helvetica Neue" w:eastAsia="Times New Roman" w:hAnsi="Helvetica Neue" w:cs="Times New Roman"/>
-          <w:color w:val="000000"/>
-          <w:sz w:val="21"/>
-          <w:szCs w:val="21"/>
-          <w:lang w:eastAsia="ru-RU"/>
-        </w:rPr>
-        <w:t>nv</w:t>
-      </w:r>
-      <w:proofErr w:type="spellEnd"/>
-    </w:p>
-    <w:p>
-      <w:pPr>
-        <w:pStyle w:val="ListParagraph"/>
-        <w:numPr>
-          <w:ilvl w:val="0"/>
-          <w:numId w:val="10"/>
-        </w:numPr>
-        <w:rPr>
           <w:rFonts w:ascii="Helvetica Neue" w:eastAsia="Times New Roman" w:hAnsi="Helvetica Neue" w:cs="Times New Roman"/>
           <w:color w:val="000000"/>
           <w:sz w:val="21"/>
@@ -2008,44 +1763,6 @@
         </w:rPr>
         <w:t xml:space="preserve"> гранулема) и врожденные или проявляющиеся вскоре после рождения (сосудистые родимые пятна). К сосудистым родимым пятнам относятся сосудистые опухоли (например, врожденная гемангиома) и сосудистые мальформации.</w:t>
       </w:r>
-    </w:p>
-    <w:p>
-      <w:pPr>
-        <w:pStyle w:val="NormalWeb"/>
-        <w:numPr>
-          <w:ilvl w:val="1"/>
-          <w:numId w:val="10"/>
-        </w:numPr>
-        <w:spacing w:before="240" w:beforeAutospacing="0" w:after="0" w:afterAutospacing="0"/>
-        <w:rPr>
-          <w:rFonts w:ascii="Helvetica Neue" w:hAnsi="Helvetica Neue"/>
-          <w:color w:val="000000"/>
-          <w:sz w:val="21"/>
-          <w:szCs w:val="21"/>
-        </w:rPr>
-      </w:pPr>
-      <w:proofErr w:type="spellStart"/>
-      <w:r>
-        <w:rPr>
-          <w:rFonts w:ascii="Helvetica Neue" w:hAnsi="Helvetica Neue"/>
-          <w:color w:val="000000"/>
-          <w:sz w:val="21"/>
-          <w:szCs w:val="21"/>
-        </w:rPr>
-        <w:t>Vasc</w:t>
-      </w:r>
-      <w:proofErr w:type="spellEnd"/>
-    </w:p>
-    <w:p>
-      <w:pPr>
-        <w:rPr>
-          <w:rFonts w:ascii="Helvetica Neue" w:eastAsia="Times New Roman" w:hAnsi="Helvetica Neue" w:cs="Times New Roman"/>
-          <w:color w:val="000000"/>
-          <w:sz w:val="21"/>
-          <w:szCs w:val="21"/>
-          <w:lang w:eastAsia="ru-RU"/>
-        </w:rPr>
-      </w:pPr>
       <w:r>
         <w:rPr>
           <w:rFonts w:ascii="Helvetica Neue" w:hAnsi="Helvetica Neue"/>
@@ -2064,16 +1781,7 @@
         </w:rPr>
         <w:lastRenderedPageBreak/>
         <w:br/>
-        <w:t>Виды диагностики поражений кожи</w:t>
-      </w:r>
-      <w:r>
-        <w:rPr>
-          <w:rFonts w:ascii="Helvetica Neue" w:hAnsi="Helvetica Neue"/>
-          <w:color w:val="000000"/>
-          <w:sz w:val="21"/>
-          <w:szCs w:val="21"/>
-        </w:rPr>
-        <w:t xml:space="preserve">: </w:t>
+        <w:t xml:space="preserve">Виды диагностики поражений кожи: </w:t>
       </w:r>
     </w:p>
     <w:p>
@@ -2164,7 +1872,7 @@
         </w:rPr>
         <w:t xml:space="preserve"> (</w:t>
       </w:r>
-      <w:hyperlink r:id="rId17" w:tooltip="Патологическая анатомия" w:history="1">
+      <w:hyperlink r:id="rId19" w:tooltip="Патологическая анатомия" w:history="1">
         <w:r>
           <w:rPr>
             <w:rFonts w:ascii="Helvetica Neue" w:eastAsia="Times New Roman" w:hAnsi="Helvetica Neue" w:cs="Times New Roman"/>
@@ -2186,7 +1894,7 @@
         </w:rPr>
         <w:t>), так как точный </w:t>
       </w:r>
-      <w:hyperlink r:id="rId18" w:tooltip="Диагноз" w:history="1">
+      <w:hyperlink r:id="rId20" w:tooltip="Диагноз" w:history="1">
         <w:r>
           <w:rPr>
             <w:rFonts w:ascii="Helvetica Neue" w:eastAsia="Times New Roman" w:hAnsi="Helvetica Neue" w:cs="Times New Roman"/>
@@ -2208,7 +1916,7 @@
         </w:rPr>
         <w:t> </w:t>
       </w:r>
-      <w:hyperlink r:id="rId19" w:tooltip="Рак (заболевание)" w:history="1">
+      <w:hyperlink r:id="rId21" w:tooltip="Рак (заболевание)" w:history="1">
         <w:r>
           <w:rPr>
             <w:rFonts w:ascii="Helvetica Neue" w:eastAsia="Times New Roman" w:hAnsi="Helvetica Neue" w:cs="Times New Roman"/>
@@ -2545,7 +2253,7 @@
         </w:rPr>
         <w:t> </w:t>
       </w:r>
-      <w:hyperlink r:id="rId20" w:tooltip="Контраст" w:history="1">
+      <w:hyperlink r:id="rId22" w:tooltip="Контраст" w:history="1">
         <w:r>
           <w:rPr>
             <w:rFonts w:ascii="Helvetica Neue" w:hAnsi="Helvetica Neue"/>
@@ -2633,7 +2341,7 @@
         </w:rPr>
         <w:t>размещённой в плоскости изображения и ограничивающей поток фонового рассеянного света излучаемого не из фокальной плоскости объектива</w:t>
       </w:r>
-      <w:hyperlink r:id="rId21" w:anchor="cite_note-Pawley_2006-1" w:history="1">
+      <w:hyperlink r:id="rId23" w:anchor="cite_note-Pawley_2006-1" w:history="1">
         <w:r>
           <w:rPr>
             <w:rFonts w:ascii="Helvetica Neue" w:hAnsi="Helvetica Neue"/>
@@ -3263,6 +2971,7 @@
       </w:r>
       <w:proofErr w:type="spellEnd"/>
     </w:p>
+    <w:bookmarkEnd w:id="0"/>
     <w:p/>
     <w:p/>
     <w:p>
@@ -3446,21 +3155,6 @@
     <w:p>
       <w:r>
         <w:t>Также отправлять на бинарную классификацию, отдельную модель.</w:t>
-      </w:r>
-    </w:p>
-    <w:p>
-      <w:r>
-        <w:t>Размножение экземпляров.</w:t>
-      </w:r>
-    </w:p>
-    <w:p>
-      <w:pPr>
-        <w:tabs>
-          <w:tab w:val="left" w:pos="3432"/>
-        </w:tabs>
-      </w:pPr>
-      <w:r>
-        <w:t xml:space="preserve">Шаги создания модели </w:t>
       </w:r>
     </w:p>
     <w:p>
@@ -3650,7 +3344,7 @@
                     <pic:cNvPicPr/>
                   </pic:nvPicPr>
                   <pic:blipFill>
-                    <a:blip r:embed="rId22"/>
+                    <a:blip r:embed="rId24"/>
                     <a:stretch>
                       <a:fillRect/>
                     </a:stretch>
@@ -3726,7 +3420,7 @@
                     </pic:cNvPicPr>
                   </pic:nvPicPr>
                   <pic:blipFill>
-                    <a:blip r:embed="rId23">
+                    <a:blip r:embed="rId25">
                       <a:extLst>
                         <a:ext uri="{28A0092B-C50C-407E-A947-70E740481C1C}">
                           <a14:useLocalDpi xmlns:a14="http://schemas.microsoft.com/office/drawing/2010/main" val="0"/>
@@ -4036,7 +3730,7 @@
                     <pic:cNvPicPr/>
                   </pic:nvPicPr>
                   <pic:blipFill>
-                    <a:blip r:embed="rId24"/>
+                    <a:blip r:embed="rId26"/>
                     <a:stretch>
                       <a:fillRect/>
                     </a:stretch>
@@ -4093,7 +3787,7 @@
                     <pic:cNvPicPr/>
                   </pic:nvPicPr>
                   <pic:blipFill>
-                    <a:blip r:embed="rId25"/>
+                    <a:blip r:embed="rId27"/>
                     <a:stretch>
                       <a:fillRect/>
                     </a:stretch>
@@ -4188,7 +3882,7 @@
                     </pic:cNvPicPr>
                   </pic:nvPicPr>
                   <pic:blipFill>
-                    <a:blip r:embed="rId26">
+                    <a:blip r:embed="rId28">
                       <a:extLst>
                         <a:ext uri="{28A0092B-C50C-407E-A947-70E740481C1C}">
                           <a14:useLocalDpi xmlns:a14="http://schemas.microsoft.com/office/drawing/2010/main" val="0"/>
@@ -4264,7 +3958,7 @@
                     <pic:cNvPicPr/>
                   </pic:nvPicPr>
                   <pic:blipFill>
-                    <a:blip r:embed="rId27"/>
+                    <a:blip r:embed="rId29"/>
                     <a:stretch>
                       <a:fillRect/>
                     </a:stretch>
@@ -4356,7 +4050,7 @@
                     <pic:cNvPicPr/>
                   </pic:nvPicPr>
                   <pic:blipFill>
-                    <a:blip r:embed="rId28"/>
+                    <a:blip r:embed="rId30"/>
                     <a:stretch>
                       <a:fillRect/>
                     </a:stretch>
@@ -4412,7 +4106,7 @@
                     </pic:cNvPicPr>
                   </pic:nvPicPr>
                   <pic:blipFill>
-                    <a:blip r:embed="rId29">
+                    <a:blip r:embed="rId31">
                       <a:extLst>
                         <a:ext uri="{28A0092B-C50C-407E-A947-70E740481C1C}">
                           <a14:useLocalDpi xmlns:a14="http://schemas.microsoft.com/office/drawing/2010/main" val="0"/>
@@ -4543,32 +4237,15 @@
         <w:ind w:firstLine="708"/>
         <w:jc w:val="center"/>
         <w:rPr>
+          <w:lang w:val="en-US"/>
+        </w:rPr>
+      </w:pPr>
+      <w:r>
+        <w:rPr>
           <w:highlight w:val="yellow"/>
           <w:lang w:val="en-US"/>
         </w:rPr>
-      </w:pPr>
-      <w:r>
-        <w:rPr>
-          <w:highlight w:val="yellow"/>
-          <w:lang w:val="en-US"/>
-        </w:rPr>
         <w:lastRenderedPageBreak/>
-        <w:t xml:space="preserve">V1.1 </w:t>
-      </w:r>
-    </w:p>
-    <w:p>
-      <w:pPr>
-        <w:ind w:firstLine="708"/>
-        <w:jc w:val="center"/>
-        <w:rPr>
-          <w:lang w:val="en-US"/>
-        </w:rPr>
-      </w:pPr>
-      <w:r>
-        <w:rPr>
-          <w:highlight w:val="yellow"/>
-          <w:lang w:val="en-US"/>
-        </w:rPr>
         <w:t>After Image Augmentation</w:t>
       </w:r>
     </w:p>
@@ -4646,7 +4323,7 @@
                     <pic:cNvPicPr/>
                   </pic:nvPicPr>
                   <pic:blipFill>
-                    <a:blip r:embed="rId30"/>
+                    <a:blip r:embed="rId32"/>
                     <a:stretch>
                       <a:fillRect/>
                     </a:stretch>
@@ -4724,10 +4401,10 @@
                     <pic:cNvPicPr/>
                   </pic:nvPicPr>
                   <pic:blipFill>
-                    <a:blip r:embed="rId31">
+                    <a:blip r:embed="rId33">
                       <a:extLst>
                         <a:ext uri="{96DAC541-7B7A-43D3-8B79-37D633B846F1}">
-                          <asvg:svgBlip xmlns:asvg="http://schemas.microsoft.com/office/drawing/2016/SVG/main" r:embed="rId32"/>
+                          <asvg:svgBlip xmlns:asvg="http://schemas.microsoft.com/office/drawing/2016/SVG/main" r:embed="rId34"/>
                         </a:ext>
                       </a:extLst>
                     </a:blip>
@@ -4823,6 +4500,8 @@
       <w:r>
         <w:t>: 0.793</w:t>
       </w:r>
+      <w:bookmarkStart w:id="1" w:name="_GoBack"/>
+      <w:bookmarkEnd w:id="1"/>
     </w:p>
     <w:p>
       <w:r>
@@ -4883,7 +4562,6 @@
     </w:p>
     <w:p>
       <w:r>
-        <w:lastRenderedPageBreak/>
         <w:br w:type="page"/>
       </w:r>
     </w:p>
@@ -5293,7 +4971,7 @@
         <w:t xml:space="preserve"> сравнительную таблицу точности для каждой из разновидностей сет</w:t>
       </w:r>
       <w:r>
-        <w:t xml:space="preserve">ей с 4м каналом </w:t>
+        <w:t>ей</w:t>
       </w:r>
       <w:r>
         <w:t xml:space="preserve"> </w:t>
@@ -5306,15 +4984,842 @@
         <w:tblLook w:val="04A0" w:firstRow="1" w:lastRow="0" w:firstColumn="1" w:lastColumn="0" w:noHBand="0" w:noVBand="1"/>
       </w:tblPr>
       <w:tblGrid>
-        <w:gridCol w:w="1196"/>
-        <w:gridCol w:w="1196"/>
-        <w:gridCol w:w="1196"/>
-        <w:gridCol w:w="1196"/>
-        <w:gridCol w:w="1196"/>
-        <w:gridCol w:w="1197"/>
-        <w:gridCol w:w="1197"/>
-        <w:gridCol w:w="1197"/>
+        <w:gridCol w:w="2978"/>
+        <w:gridCol w:w="1021"/>
+        <w:gridCol w:w="1072"/>
+        <w:gridCol w:w="900"/>
+        <w:gridCol w:w="900"/>
+        <w:gridCol w:w="900"/>
+        <w:gridCol w:w="900"/>
+        <w:gridCol w:w="900"/>
       </w:tblGrid>
+      <w:tr>
+        <w:tc>
+          <w:tcPr>
+            <w:tcW w:w="1196" w:type="dxa"/>
+          </w:tcPr>
+          <w:p>
+            <w:bookmarkStart w:id="2" w:name="_Hlk531115601"/>
+            <w:r>
+              <w:t xml:space="preserve">Характеристики </w:t>
+            </w:r>
+          </w:p>
+          <w:p>
+            <w:r>
+              <w:t xml:space="preserve">Модели  </w:t>
+            </w:r>
+          </w:p>
+        </w:tc>
+        <w:tc>
+          <w:tcPr>
+            <w:tcW w:w="1196" w:type="dxa"/>
+          </w:tcPr>
+          <w:p>
+            <w:pPr>
+              <w:rPr>
+                <w:lang w:val="en-US"/>
+              </w:rPr>
+            </w:pPr>
+            <w:r>
+              <w:rPr>
+                <w:lang w:val="en-US"/>
+              </w:rPr>
+              <w:t>V1.0</w:t>
+            </w:r>
+          </w:p>
+        </w:tc>
+        <w:tc>
+          <w:tcPr>
+            <w:tcW w:w="1196" w:type="dxa"/>
+          </w:tcPr>
+          <w:p>
+            <w:pPr>
+              <w:rPr>
+                <w:lang w:val="en-US"/>
+              </w:rPr>
+            </w:pPr>
+            <w:r>
+              <w:rPr>
+                <w:lang w:val="en-US"/>
+              </w:rPr>
+              <w:t>V1.0.1</w:t>
+            </w:r>
+          </w:p>
+        </w:tc>
+        <w:tc>
+          <w:tcPr>
+            <w:tcW w:w="1196" w:type="dxa"/>
+          </w:tcPr>
+          <w:p/>
+        </w:tc>
+        <w:tc>
+          <w:tcPr>
+            <w:tcW w:w="1196" w:type="dxa"/>
+          </w:tcPr>
+          <w:p/>
+        </w:tc>
+        <w:tc>
+          <w:tcPr>
+            <w:tcW w:w="1197" w:type="dxa"/>
+          </w:tcPr>
+          <w:p/>
+        </w:tc>
+        <w:tc>
+          <w:tcPr>
+            <w:tcW w:w="1197" w:type="dxa"/>
+          </w:tcPr>
+          <w:p/>
+        </w:tc>
+        <w:tc>
+          <w:tcPr>
+            <w:tcW w:w="1197" w:type="dxa"/>
+          </w:tcPr>
+          <w:p/>
+        </w:tc>
+      </w:tr>
+      <w:tr>
+        <w:tc>
+          <w:tcPr>
+            <w:tcW w:w="1196" w:type="dxa"/>
+          </w:tcPr>
+          <w:p>
+            <w:r>
+              <w:t>Количество классов на выходе</w:t>
+            </w:r>
+          </w:p>
+        </w:tc>
+        <w:tc>
+          <w:tcPr>
+            <w:tcW w:w="1196" w:type="dxa"/>
+          </w:tcPr>
+          <w:p>
+            <w:pPr>
+              <w:rPr>
+                <w:lang w:val="en-US"/>
+              </w:rPr>
+            </w:pPr>
+            <w:r>
+              <w:rPr>
+                <w:lang w:val="en-US"/>
+              </w:rPr>
+              <w:t>7</w:t>
+            </w:r>
+          </w:p>
+        </w:tc>
+        <w:tc>
+          <w:tcPr>
+            <w:tcW w:w="1196" w:type="dxa"/>
+          </w:tcPr>
+          <w:p/>
+        </w:tc>
+        <w:tc>
+          <w:tcPr>
+            <w:tcW w:w="1196" w:type="dxa"/>
+          </w:tcPr>
+          <w:p/>
+        </w:tc>
+        <w:tc>
+          <w:tcPr>
+            <w:tcW w:w="1196" w:type="dxa"/>
+          </w:tcPr>
+          <w:p/>
+        </w:tc>
+        <w:tc>
+          <w:tcPr>
+            <w:tcW w:w="1197" w:type="dxa"/>
+          </w:tcPr>
+          <w:p/>
+        </w:tc>
+        <w:tc>
+          <w:tcPr>
+            <w:tcW w:w="1197" w:type="dxa"/>
+          </w:tcPr>
+          <w:p/>
+        </w:tc>
+        <w:tc>
+          <w:tcPr>
+            <w:tcW w:w="1197" w:type="dxa"/>
+          </w:tcPr>
+          <w:p/>
+        </w:tc>
+      </w:tr>
+      <w:tr>
+        <w:tc>
+          <w:tcPr>
+            <w:tcW w:w="1196" w:type="dxa"/>
+          </w:tcPr>
+          <w:p>
+            <w:r>
+              <w:t xml:space="preserve">Вид топологии </w:t>
+            </w:r>
+          </w:p>
+        </w:tc>
+        <w:tc>
+          <w:tcPr>
+            <w:tcW w:w="1196" w:type="dxa"/>
+          </w:tcPr>
+          <w:p>
+            <w:pPr>
+              <w:rPr>
+                <w:lang w:val="en-US"/>
+              </w:rPr>
+            </w:pPr>
+            <w:r>
+              <w:rPr>
+                <w:lang w:val="en-US"/>
+              </w:rPr>
+              <w:t>A</w:t>
+            </w:r>
+          </w:p>
+        </w:tc>
+        <w:tc>
+          <w:tcPr>
+            <w:tcW w:w="1196" w:type="dxa"/>
+          </w:tcPr>
+          <w:p/>
+        </w:tc>
+        <w:tc>
+          <w:tcPr>
+            <w:tcW w:w="1196" w:type="dxa"/>
+          </w:tcPr>
+          <w:p/>
+        </w:tc>
+        <w:tc>
+          <w:tcPr>
+            <w:tcW w:w="1196" w:type="dxa"/>
+          </w:tcPr>
+          <w:p/>
+        </w:tc>
+        <w:tc>
+          <w:tcPr>
+            <w:tcW w:w="1197" w:type="dxa"/>
+          </w:tcPr>
+          <w:p/>
+        </w:tc>
+        <w:tc>
+          <w:tcPr>
+            <w:tcW w:w="1197" w:type="dxa"/>
+          </w:tcPr>
+          <w:p/>
+        </w:tc>
+        <w:tc>
+          <w:tcPr>
+            <w:tcW w:w="1197" w:type="dxa"/>
+          </w:tcPr>
+          <w:p/>
+        </w:tc>
+      </w:tr>
+      <w:tr>
+        <w:tc>
+          <w:tcPr>
+            <w:tcW w:w="1196" w:type="dxa"/>
+          </w:tcPr>
+          <w:p>
+            <w:pPr>
+              <w:rPr>
+                <w:lang w:val="en-US"/>
+              </w:rPr>
+            </w:pPr>
+            <w:bookmarkStart w:id="3" w:name="_Hlk531114480"/>
+            <w:r>
+              <w:rPr>
+                <w:lang w:val="en-US"/>
+              </w:rPr>
+              <w:t xml:space="preserve">Gray channel </w:t>
+            </w:r>
+          </w:p>
+        </w:tc>
+        <w:tc>
+          <w:tcPr>
+            <w:tcW w:w="1196" w:type="dxa"/>
+          </w:tcPr>
+          <w:p>
+            <w:pPr>
+              <w:rPr>
+                <w:lang w:val="en-US"/>
+              </w:rPr>
+            </w:pPr>
+            <w:r>
+              <w:rPr>
+                <w:lang w:val="en-US"/>
+              </w:rPr>
+              <w:t>-</w:t>
+            </w:r>
+          </w:p>
+        </w:tc>
+        <w:tc>
+          <w:tcPr>
+            <w:tcW w:w="1196" w:type="dxa"/>
+          </w:tcPr>
+          <w:p/>
+        </w:tc>
+        <w:tc>
+          <w:tcPr>
+            <w:tcW w:w="1196" w:type="dxa"/>
+          </w:tcPr>
+          <w:p/>
+        </w:tc>
+        <w:tc>
+          <w:tcPr>
+            <w:tcW w:w="1196" w:type="dxa"/>
+          </w:tcPr>
+          <w:p/>
+        </w:tc>
+        <w:tc>
+          <w:tcPr>
+            <w:tcW w:w="1197" w:type="dxa"/>
+          </w:tcPr>
+          <w:p/>
+        </w:tc>
+        <w:tc>
+          <w:tcPr>
+            <w:tcW w:w="1197" w:type="dxa"/>
+          </w:tcPr>
+          <w:p/>
+        </w:tc>
+        <w:tc>
+          <w:tcPr>
+            <w:tcW w:w="1197" w:type="dxa"/>
+          </w:tcPr>
+          <w:p/>
+        </w:tc>
+      </w:tr>
+      <w:tr>
+        <w:tc>
+          <w:tcPr>
+            <w:tcW w:w="1196" w:type="dxa"/>
+          </w:tcPr>
+          <w:p>
+            <w:bookmarkStart w:id="4" w:name="_Hlk531114467"/>
+            <w:bookmarkStart w:id="5" w:name="_Hlk531114473"/>
+            <w:bookmarkEnd w:id="3"/>
+            <w:r>
+              <w:t>ADAPTIVE_THRESH_GAUSSIAN</w:t>
+            </w:r>
+          </w:p>
+          <w:p>
+            <w:pPr>
+              <w:rPr>
+                <w:lang w:val="en-US"/>
+              </w:rPr>
+            </w:pPr>
+            <w:r>
+              <w:rPr>
+                <w:lang w:val="en-US"/>
+              </w:rPr>
+              <w:t>Channel</w:t>
+            </w:r>
+            <w:bookmarkEnd w:id="5"/>
+          </w:p>
+        </w:tc>
+        <w:tc>
+          <w:tcPr>
+            <w:tcW w:w="1196" w:type="dxa"/>
+          </w:tcPr>
+          <w:p>
+            <w:pPr>
+              <w:rPr>
+                <w:lang w:val="en-US"/>
+              </w:rPr>
+            </w:pPr>
+            <w:r>
+              <w:rPr>
+                <w:lang w:val="en-US"/>
+              </w:rPr>
+              <w:t>-</w:t>
+            </w:r>
+          </w:p>
+        </w:tc>
+        <w:tc>
+          <w:tcPr>
+            <w:tcW w:w="1196" w:type="dxa"/>
+          </w:tcPr>
+          <w:p/>
+        </w:tc>
+        <w:tc>
+          <w:tcPr>
+            <w:tcW w:w="1196" w:type="dxa"/>
+          </w:tcPr>
+          <w:p/>
+        </w:tc>
+        <w:tc>
+          <w:tcPr>
+            <w:tcW w:w="1196" w:type="dxa"/>
+          </w:tcPr>
+          <w:p/>
+        </w:tc>
+        <w:tc>
+          <w:tcPr>
+            <w:tcW w:w="1197" w:type="dxa"/>
+          </w:tcPr>
+          <w:p/>
+        </w:tc>
+        <w:tc>
+          <w:tcPr>
+            <w:tcW w:w="1197" w:type="dxa"/>
+          </w:tcPr>
+          <w:p/>
+        </w:tc>
+        <w:tc>
+          <w:tcPr>
+            <w:tcW w:w="1197" w:type="dxa"/>
+          </w:tcPr>
+          <w:p/>
+        </w:tc>
+      </w:tr>
+      <w:tr>
+        <w:tc>
+          <w:tcPr>
+            <w:tcW w:w="1196" w:type="dxa"/>
+          </w:tcPr>
+          <w:p>
+            <w:bookmarkStart w:id="6" w:name="_Hlk531114476"/>
+            <w:r>
+              <w:t>ADAPTIVE_THRESH_MEAN</w:t>
+            </w:r>
+          </w:p>
+          <w:p>
+            <w:pPr>
+              <w:rPr>
+                <w:lang w:val="en-US"/>
+              </w:rPr>
+            </w:pPr>
+            <w:r>
+              <w:rPr>
+                <w:lang w:val="en-US"/>
+              </w:rPr>
+              <w:t xml:space="preserve">Channel </w:t>
+            </w:r>
+            <w:bookmarkEnd w:id="6"/>
+          </w:p>
+        </w:tc>
+        <w:tc>
+          <w:tcPr>
+            <w:tcW w:w="1196" w:type="dxa"/>
+          </w:tcPr>
+          <w:p>
+            <w:pPr>
+              <w:rPr>
+                <w:lang w:val="en-US"/>
+              </w:rPr>
+            </w:pPr>
+            <w:r>
+              <w:rPr>
+                <w:lang w:val="en-US"/>
+              </w:rPr>
+              <w:t>-</w:t>
+            </w:r>
+          </w:p>
+        </w:tc>
+        <w:tc>
+          <w:tcPr>
+            <w:tcW w:w="1196" w:type="dxa"/>
+          </w:tcPr>
+          <w:p/>
+        </w:tc>
+        <w:tc>
+          <w:tcPr>
+            <w:tcW w:w="1196" w:type="dxa"/>
+          </w:tcPr>
+          <w:p/>
+        </w:tc>
+        <w:tc>
+          <w:tcPr>
+            <w:tcW w:w="1196" w:type="dxa"/>
+          </w:tcPr>
+          <w:p/>
+        </w:tc>
+        <w:tc>
+          <w:tcPr>
+            <w:tcW w:w="1197" w:type="dxa"/>
+          </w:tcPr>
+          <w:p/>
+        </w:tc>
+        <w:tc>
+          <w:tcPr>
+            <w:tcW w:w="1197" w:type="dxa"/>
+          </w:tcPr>
+          <w:p/>
+        </w:tc>
+        <w:tc>
+          <w:tcPr>
+            <w:tcW w:w="1197" w:type="dxa"/>
+          </w:tcPr>
+          <w:p/>
+        </w:tc>
+      </w:tr>
+      <w:bookmarkEnd w:id="4"/>
+      <w:tr>
+        <w:tc>
+          <w:tcPr>
+            <w:tcW w:w="1196" w:type="dxa"/>
+          </w:tcPr>
+          <w:p>
+            <w:pPr>
+              <w:rPr>
+                <w:lang w:val="en-US"/>
+              </w:rPr>
+            </w:pPr>
+            <w:r>
+              <w:rPr>
+                <w:lang w:val="en-US"/>
+              </w:rPr>
+              <w:t xml:space="preserve">RGB Channel </w:t>
+            </w:r>
+          </w:p>
+        </w:tc>
+        <w:tc>
+          <w:tcPr>
+            <w:tcW w:w="1196" w:type="dxa"/>
+          </w:tcPr>
+          <w:p>
+            <w:pPr>
+              <w:rPr>
+                <w:lang w:val="en-US"/>
+              </w:rPr>
+            </w:pPr>
+            <w:r>
+              <w:rPr>
+                <w:lang w:val="en-US"/>
+              </w:rPr>
+              <w:t>+</w:t>
+            </w:r>
+          </w:p>
+        </w:tc>
+        <w:tc>
+          <w:tcPr>
+            <w:tcW w:w="1196" w:type="dxa"/>
+          </w:tcPr>
+          <w:p/>
+        </w:tc>
+        <w:tc>
+          <w:tcPr>
+            <w:tcW w:w="1196" w:type="dxa"/>
+          </w:tcPr>
+          <w:p/>
+        </w:tc>
+        <w:tc>
+          <w:tcPr>
+            <w:tcW w:w="1196" w:type="dxa"/>
+          </w:tcPr>
+          <w:p/>
+        </w:tc>
+        <w:tc>
+          <w:tcPr>
+            <w:tcW w:w="1197" w:type="dxa"/>
+          </w:tcPr>
+          <w:p/>
+        </w:tc>
+        <w:tc>
+          <w:tcPr>
+            <w:tcW w:w="1197" w:type="dxa"/>
+          </w:tcPr>
+          <w:p/>
+        </w:tc>
+        <w:tc>
+          <w:tcPr>
+            <w:tcW w:w="1197" w:type="dxa"/>
+          </w:tcPr>
+          <w:p/>
+        </w:tc>
+      </w:tr>
+      <w:tr>
+        <w:tc>
+          <w:tcPr>
+            <w:tcW w:w="1196" w:type="dxa"/>
+          </w:tcPr>
+          <w:p>
+            <w:pPr>
+              <w:rPr>
+                <w:lang w:val="en-US"/>
+              </w:rPr>
+            </w:pPr>
+            <w:r>
+              <w:rPr>
+                <w:lang w:val="en-US"/>
+              </w:rPr>
+              <w:t>Augmentation</w:t>
+            </w:r>
+          </w:p>
+        </w:tc>
+        <w:tc>
+          <w:tcPr>
+            <w:tcW w:w="1196" w:type="dxa"/>
+          </w:tcPr>
+          <w:p>
+            <w:pPr>
+              <w:rPr>
+                <w:lang w:val="en-US"/>
+              </w:rPr>
+            </w:pPr>
+            <w:r>
+              <w:rPr>
+                <w:lang w:val="en-US"/>
+              </w:rPr>
+              <w:t>-</w:t>
+            </w:r>
+          </w:p>
+        </w:tc>
+        <w:tc>
+          <w:tcPr>
+            <w:tcW w:w="1196" w:type="dxa"/>
+          </w:tcPr>
+          <w:p/>
+        </w:tc>
+        <w:tc>
+          <w:tcPr>
+            <w:tcW w:w="1196" w:type="dxa"/>
+          </w:tcPr>
+          <w:p/>
+        </w:tc>
+        <w:tc>
+          <w:tcPr>
+            <w:tcW w:w="1196" w:type="dxa"/>
+          </w:tcPr>
+          <w:p/>
+        </w:tc>
+        <w:tc>
+          <w:tcPr>
+            <w:tcW w:w="1197" w:type="dxa"/>
+          </w:tcPr>
+          <w:p/>
+        </w:tc>
+        <w:tc>
+          <w:tcPr>
+            <w:tcW w:w="1197" w:type="dxa"/>
+          </w:tcPr>
+          <w:p/>
+        </w:tc>
+        <w:tc>
+          <w:tcPr>
+            <w:tcW w:w="1197" w:type="dxa"/>
+          </w:tcPr>
+          <w:p/>
+        </w:tc>
+      </w:tr>
+      <w:tr>
+        <w:tc>
+          <w:tcPr>
+            <w:tcW w:w="1196" w:type="dxa"/>
+          </w:tcPr>
+          <w:p>
+            <w:r>
+              <w:t>Общее количество</w:t>
+            </w:r>
+          </w:p>
+          <w:p>
+            <w:r>
+              <w:t xml:space="preserve">связей в сети </w:t>
+            </w:r>
+          </w:p>
+        </w:tc>
+        <w:tc>
+          <w:tcPr>
+            <w:tcW w:w="1196" w:type="dxa"/>
+          </w:tcPr>
+          <w:p/>
+        </w:tc>
+        <w:tc>
+          <w:tcPr>
+            <w:tcW w:w="1196" w:type="dxa"/>
+          </w:tcPr>
+          <w:p/>
+        </w:tc>
+        <w:tc>
+          <w:tcPr>
+            <w:tcW w:w="1196" w:type="dxa"/>
+          </w:tcPr>
+          <w:p/>
+        </w:tc>
+        <w:tc>
+          <w:tcPr>
+            <w:tcW w:w="1196" w:type="dxa"/>
+          </w:tcPr>
+          <w:p/>
+        </w:tc>
+        <w:tc>
+          <w:tcPr>
+            <w:tcW w:w="1197" w:type="dxa"/>
+          </w:tcPr>
+          <w:p/>
+        </w:tc>
+        <w:tc>
+          <w:tcPr>
+            <w:tcW w:w="1197" w:type="dxa"/>
+          </w:tcPr>
+          <w:p/>
+        </w:tc>
+        <w:tc>
+          <w:tcPr>
+            <w:tcW w:w="1197" w:type="dxa"/>
+          </w:tcPr>
+          <w:p/>
+        </w:tc>
+      </w:tr>
+      <w:tr>
+        <w:tc>
+          <w:tcPr>
+            <w:tcW w:w="1196" w:type="dxa"/>
+          </w:tcPr>
+          <w:p>
+            <w:r>
+              <w:t xml:space="preserve">Нормализация данных </w:t>
+            </w:r>
+          </w:p>
+        </w:tc>
+        <w:tc>
+          <w:tcPr>
+            <w:tcW w:w="1196" w:type="dxa"/>
+          </w:tcPr>
+          <w:p/>
+        </w:tc>
+        <w:tc>
+          <w:tcPr>
+            <w:tcW w:w="1196" w:type="dxa"/>
+          </w:tcPr>
+          <w:p/>
+        </w:tc>
+        <w:tc>
+          <w:tcPr>
+            <w:tcW w:w="1196" w:type="dxa"/>
+          </w:tcPr>
+          <w:p/>
+        </w:tc>
+        <w:tc>
+          <w:tcPr>
+            <w:tcW w:w="1196" w:type="dxa"/>
+          </w:tcPr>
+          <w:p/>
+        </w:tc>
+        <w:tc>
+          <w:tcPr>
+            <w:tcW w:w="1197" w:type="dxa"/>
+          </w:tcPr>
+          <w:p/>
+        </w:tc>
+        <w:tc>
+          <w:tcPr>
+            <w:tcW w:w="1197" w:type="dxa"/>
+          </w:tcPr>
+          <w:p/>
+        </w:tc>
+        <w:tc>
+          <w:tcPr>
+            <w:tcW w:w="1197" w:type="dxa"/>
+          </w:tcPr>
+          <w:p/>
+        </w:tc>
+      </w:tr>
+      <w:tr>
+        <w:tc>
+          <w:tcPr>
+            <w:tcW w:w="1196" w:type="dxa"/>
+          </w:tcPr>
+          <w:p>
+            <w:r>
+              <w:t>Вид оптимизирующей функции</w:t>
+            </w:r>
+          </w:p>
+        </w:tc>
+        <w:tc>
+          <w:tcPr>
+            <w:tcW w:w="1196" w:type="dxa"/>
+          </w:tcPr>
+          <w:p/>
+        </w:tc>
+        <w:tc>
+          <w:tcPr>
+            <w:tcW w:w="1196" w:type="dxa"/>
+          </w:tcPr>
+          <w:p/>
+        </w:tc>
+        <w:tc>
+          <w:tcPr>
+            <w:tcW w:w="1196" w:type="dxa"/>
+          </w:tcPr>
+          <w:p/>
+        </w:tc>
+        <w:tc>
+          <w:tcPr>
+            <w:tcW w:w="1196" w:type="dxa"/>
+          </w:tcPr>
+          <w:p/>
+        </w:tc>
+        <w:tc>
+          <w:tcPr>
+            <w:tcW w:w="1197" w:type="dxa"/>
+          </w:tcPr>
+          <w:p/>
+        </w:tc>
+        <w:tc>
+          <w:tcPr>
+            <w:tcW w:w="1197" w:type="dxa"/>
+          </w:tcPr>
+          <w:p/>
+        </w:tc>
+        <w:tc>
+          <w:tcPr>
+            <w:tcW w:w="1197" w:type="dxa"/>
+          </w:tcPr>
+          <w:p/>
+        </w:tc>
+      </w:tr>
+      <w:tr>
+        <w:tc>
+          <w:tcPr>
+            <w:tcW w:w="1196" w:type="dxa"/>
+          </w:tcPr>
+          <w:p>
+            <w:bookmarkStart w:id="7" w:name="_Hlk531114490"/>
+            <w:r>
+              <w:t xml:space="preserve">Общая размерность выборки </w:t>
+            </w:r>
+          </w:p>
+        </w:tc>
+        <w:tc>
+          <w:tcPr>
+            <w:tcW w:w="1196" w:type="dxa"/>
+          </w:tcPr>
+          <w:p/>
+        </w:tc>
+        <w:tc>
+          <w:tcPr>
+            <w:tcW w:w="1196" w:type="dxa"/>
+          </w:tcPr>
+          <w:p/>
+        </w:tc>
+        <w:tc>
+          <w:tcPr>
+            <w:tcW w:w="1196" w:type="dxa"/>
+          </w:tcPr>
+          <w:p/>
+        </w:tc>
+        <w:tc>
+          <w:tcPr>
+            <w:tcW w:w="1196" w:type="dxa"/>
+          </w:tcPr>
+          <w:p/>
+        </w:tc>
+        <w:tc>
+          <w:tcPr>
+            <w:tcW w:w="1197" w:type="dxa"/>
+          </w:tcPr>
+          <w:p/>
+        </w:tc>
+        <w:tc>
+          <w:tcPr>
+            <w:tcW w:w="1197" w:type="dxa"/>
+          </w:tcPr>
+          <w:p/>
+        </w:tc>
+        <w:tc>
+          <w:tcPr>
+            <w:tcW w:w="1197" w:type="dxa"/>
+          </w:tcPr>
+          <w:p/>
+        </w:tc>
+      </w:tr>
+      <w:bookmarkEnd w:id="7"/>
       <w:tr>
         <w:tc>
           <w:tcPr>
@@ -5365,306 +5870,7 @@
           <w:p/>
         </w:tc>
       </w:tr>
-      <w:tr>
-        <w:tc>
-          <w:tcPr>
-            <w:tcW w:w="1196" w:type="dxa"/>
-          </w:tcPr>
-          <w:p/>
-        </w:tc>
-        <w:tc>
-          <w:tcPr>
-            <w:tcW w:w="1196" w:type="dxa"/>
-          </w:tcPr>
-          <w:p/>
-        </w:tc>
-        <w:tc>
-          <w:tcPr>
-            <w:tcW w:w="1196" w:type="dxa"/>
-          </w:tcPr>
-          <w:p/>
-        </w:tc>
-        <w:tc>
-          <w:tcPr>
-            <w:tcW w:w="1196" w:type="dxa"/>
-          </w:tcPr>
-          <w:p/>
-        </w:tc>
-        <w:tc>
-          <w:tcPr>
-            <w:tcW w:w="1196" w:type="dxa"/>
-          </w:tcPr>
-          <w:p/>
-        </w:tc>
-        <w:tc>
-          <w:tcPr>
-            <w:tcW w:w="1197" w:type="dxa"/>
-          </w:tcPr>
-          <w:p/>
-        </w:tc>
-        <w:tc>
-          <w:tcPr>
-            <w:tcW w:w="1197" w:type="dxa"/>
-          </w:tcPr>
-          <w:p/>
-        </w:tc>
-        <w:tc>
-          <w:tcPr>
-            <w:tcW w:w="1197" w:type="dxa"/>
-          </w:tcPr>
-          <w:p/>
-        </w:tc>
-      </w:tr>
-      <w:tr>
-        <w:tc>
-          <w:tcPr>
-            <w:tcW w:w="1196" w:type="dxa"/>
-          </w:tcPr>
-          <w:p/>
-        </w:tc>
-        <w:tc>
-          <w:tcPr>
-            <w:tcW w:w="1196" w:type="dxa"/>
-          </w:tcPr>
-          <w:p/>
-        </w:tc>
-        <w:tc>
-          <w:tcPr>
-            <w:tcW w:w="1196" w:type="dxa"/>
-          </w:tcPr>
-          <w:p/>
-        </w:tc>
-        <w:tc>
-          <w:tcPr>
-            <w:tcW w:w="1196" w:type="dxa"/>
-          </w:tcPr>
-          <w:p/>
-        </w:tc>
-        <w:tc>
-          <w:tcPr>
-            <w:tcW w:w="1196" w:type="dxa"/>
-          </w:tcPr>
-          <w:p/>
-        </w:tc>
-        <w:tc>
-          <w:tcPr>
-            <w:tcW w:w="1197" w:type="dxa"/>
-          </w:tcPr>
-          <w:p/>
-        </w:tc>
-        <w:tc>
-          <w:tcPr>
-            <w:tcW w:w="1197" w:type="dxa"/>
-          </w:tcPr>
-          <w:p/>
-        </w:tc>
-        <w:tc>
-          <w:tcPr>
-            <w:tcW w:w="1197" w:type="dxa"/>
-          </w:tcPr>
-          <w:p/>
-        </w:tc>
-      </w:tr>
-      <w:tr>
-        <w:tc>
-          <w:tcPr>
-            <w:tcW w:w="1196" w:type="dxa"/>
-          </w:tcPr>
-          <w:p/>
-        </w:tc>
-        <w:tc>
-          <w:tcPr>
-            <w:tcW w:w="1196" w:type="dxa"/>
-          </w:tcPr>
-          <w:p/>
-        </w:tc>
-        <w:tc>
-          <w:tcPr>
-            <w:tcW w:w="1196" w:type="dxa"/>
-          </w:tcPr>
-          <w:p/>
-        </w:tc>
-        <w:tc>
-          <w:tcPr>
-            <w:tcW w:w="1196" w:type="dxa"/>
-          </w:tcPr>
-          <w:p/>
-        </w:tc>
-        <w:tc>
-          <w:tcPr>
-            <w:tcW w:w="1196" w:type="dxa"/>
-          </w:tcPr>
-          <w:p/>
-        </w:tc>
-        <w:tc>
-          <w:tcPr>
-            <w:tcW w:w="1197" w:type="dxa"/>
-          </w:tcPr>
-          <w:p/>
-        </w:tc>
-        <w:tc>
-          <w:tcPr>
-            <w:tcW w:w="1197" w:type="dxa"/>
-          </w:tcPr>
-          <w:p/>
-        </w:tc>
-        <w:tc>
-          <w:tcPr>
-            <w:tcW w:w="1197" w:type="dxa"/>
-          </w:tcPr>
-          <w:p/>
-        </w:tc>
-      </w:tr>
-      <w:tr>
-        <w:tc>
-          <w:tcPr>
-            <w:tcW w:w="1196" w:type="dxa"/>
-          </w:tcPr>
-          <w:p/>
-        </w:tc>
-        <w:tc>
-          <w:tcPr>
-            <w:tcW w:w="1196" w:type="dxa"/>
-          </w:tcPr>
-          <w:p/>
-        </w:tc>
-        <w:tc>
-          <w:tcPr>
-            <w:tcW w:w="1196" w:type="dxa"/>
-          </w:tcPr>
-          <w:p/>
-        </w:tc>
-        <w:tc>
-          <w:tcPr>
-            <w:tcW w:w="1196" w:type="dxa"/>
-          </w:tcPr>
-          <w:p/>
-        </w:tc>
-        <w:tc>
-          <w:tcPr>
-            <w:tcW w:w="1196" w:type="dxa"/>
-          </w:tcPr>
-          <w:p/>
-        </w:tc>
-        <w:tc>
-          <w:tcPr>
-            <w:tcW w:w="1197" w:type="dxa"/>
-          </w:tcPr>
-          <w:p/>
-        </w:tc>
-        <w:tc>
-          <w:tcPr>
-            <w:tcW w:w="1197" w:type="dxa"/>
-          </w:tcPr>
-          <w:p/>
-        </w:tc>
-        <w:tc>
-          <w:tcPr>
-            <w:tcW w:w="1197" w:type="dxa"/>
-          </w:tcPr>
-          <w:p/>
-        </w:tc>
-      </w:tr>
-      <w:tr>
-        <w:tc>
-          <w:tcPr>
-            <w:tcW w:w="1196" w:type="dxa"/>
-          </w:tcPr>
-          <w:p/>
-        </w:tc>
-        <w:tc>
-          <w:tcPr>
-            <w:tcW w:w="1196" w:type="dxa"/>
-          </w:tcPr>
-          <w:p/>
-        </w:tc>
-        <w:tc>
-          <w:tcPr>
-            <w:tcW w:w="1196" w:type="dxa"/>
-          </w:tcPr>
-          <w:p/>
-        </w:tc>
-        <w:tc>
-          <w:tcPr>
-            <w:tcW w:w="1196" w:type="dxa"/>
-          </w:tcPr>
-          <w:p/>
-        </w:tc>
-        <w:tc>
-          <w:tcPr>
-            <w:tcW w:w="1196" w:type="dxa"/>
-          </w:tcPr>
-          <w:p/>
-        </w:tc>
-        <w:tc>
-          <w:tcPr>
-            <w:tcW w:w="1197" w:type="dxa"/>
-          </w:tcPr>
-          <w:p/>
-        </w:tc>
-        <w:tc>
-          <w:tcPr>
-            <w:tcW w:w="1197" w:type="dxa"/>
-          </w:tcPr>
-          <w:p/>
-        </w:tc>
-        <w:tc>
-          <w:tcPr>
-            <w:tcW w:w="1197" w:type="dxa"/>
-          </w:tcPr>
-          <w:p/>
-        </w:tc>
-      </w:tr>
-      <w:tr>
-        <w:tc>
-          <w:tcPr>
-            <w:tcW w:w="1196" w:type="dxa"/>
-          </w:tcPr>
-          <w:p/>
-        </w:tc>
-        <w:tc>
-          <w:tcPr>
-            <w:tcW w:w="1196" w:type="dxa"/>
-          </w:tcPr>
-          <w:p/>
-        </w:tc>
-        <w:tc>
-          <w:tcPr>
-            <w:tcW w:w="1196" w:type="dxa"/>
-          </w:tcPr>
-          <w:p/>
-        </w:tc>
-        <w:tc>
-          <w:tcPr>
-            <w:tcW w:w="1196" w:type="dxa"/>
-          </w:tcPr>
-          <w:p/>
-        </w:tc>
-        <w:tc>
-          <w:tcPr>
-            <w:tcW w:w="1196" w:type="dxa"/>
-          </w:tcPr>
-          <w:p/>
-        </w:tc>
-        <w:tc>
-          <w:tcPr>
-            <w:tcW w:w="1197" w:type="dxa"/>
-          </w:tcPr>
-          <w:p/>
-        </w:tc>
-        <w:tc>
-          <w:tcPr>
-            <w:tcW w:w="1197" w:type="dxa"/>
-          </w:tcPr>
-          <w:p/>
-        </w:tc>
-        <w:tc>
-          <w:tcPr>
-            <w:tcW w:w="1197" w:type="dxa"/>
-          </w:tcPr>
-          <w:p/>
-        </w:tc>
-      </w:tr>
+      <w:bookmarkEnd w:id="2"/>
     </w:tbl>
     <w:p/>
     <w:p>
@@ -5719,7 +5925,6 @@
         <w:rPr>
           <w:lang w:val="en-US"/>
         </w:rPr>
-        <w:lastRenderedPageBreak/>
         <w:t>1212/1212 [==============================] - 1s 732us/step</w:t>
       </w:r>
     </w:p>
@@ -5818,431 +6023,6 @@
             <wp:extent cx="4381500" cy="3108544"/>
             <wp:effectExtent l="0" t="0" r="0" b="0"/>
             <wp:docPr id="19" name="Picture 19"/>
-            <wp:cNvGraphicFramePr>
-              <a:graphicFrameLocks xmlns:a="http://schemas.openxmlformats.org/drawingml/2006/main" noChangeAspect="1"/>
-            </wp:cNvGraphicFramePr>
-            <a:graphic xmlns:a="http://schemas.openxmlformats.org/drawingml/2006/main">
-              <a:graphicData uri="http://schemas.openxmlformats.org/drawingml/2006/picture">
-                <pic:pic xmlns:pic="http://schemas.openxmlformats.org/drawingml/2006/picture">
-                  <pic:nvPicPr>
-                    <pic:cNvPr id="1" name=""/>
-                    <pic:cNvPicPr/>
-                  </pic:nvPicPr>
-                  <pic:blipFill>
-                    <a:blip r:embed="rId33"/>
-                    <a:stretch>
-                      <a:fillRect/>
-                    </a:stretch>
-                  </pic:blipFill>
-                  <pic:spPr>
-                    <a:xfrm>
-                      <a:off x="0" y="0"/>
-                      <a:ext cx="4387429" cy="3112750"/>
-                    </a:xfrm>
-                    <a:prstGeom prst="rect">
-                      <a:avLst/>
-                    </a:prstGeom>
-                  </pic:spPr>
-                </pic:pic>
-              </a:graphicData>
-            </a:graphic>
-          </wp:inline>
-        </w:drawing>
-      </w:r>
-    </w:p>
-    <w:p>
-      <w:pPr>
-        <w:rPr>
-          <w:lang w:val="en-US"/>
-        </w:rPr>
-      </w:pPr>
-    </w:p>
-    <w:p>
-      <w:pPr>
-        <w:rPr>
-          <w:lang w:val="en-US"/>
-        </w:rPr>
-      </w:pPr>
-      <w:r>
-        <w:rPr>
-          <w:noProof/>
-        </w:rPr>
-        <w:drawing>
-          <wp:inline distT="0" distB="0" distL="0" distR="0" wp14:anchorId="616EC569" wp14:editId="2A86B30A">
-            <wp:extent cx="4457700" cy="3308277"/>
-            <wp:effectExtent l="0" t="0" r="0" b="6985"/>
-            <wp:docPr id="20" name="Picture 20"/>
-            <wp:cNvGraphicFramePr>
-              <a:graphicFrameLocks xmlns:a="http://schemas.openxmlformats.org/drawingml/2006/main" noChangeAspect="1"/>
-            </wp:cNvGraphicFramePr>
-            <a:graphic xmlns:a="http://schemas.openxmlformats.org/drawingml/2006/main">
-              <a:graphicData uri="http://schemas.openxmlformats.org/drawingml/2006/picture">
-                <pic:pic xmlns:pic="http://schemas.openxmlformats.org/drawingml/2006/picture">
-                  <pic:nvPicPr>
-                    <pic:cNvPr id="1" name=""/>
-                    <pic:cNvPicPr/>
-                  </pic:nvPicPr>
-                  <pic:blipFill>
-                    <a:blip r:embed="rId34"/>
-                    <a:stretch>
-                      <a:fillRect/>
-                    </a:stretch>
-                  </pic:blipFill>
-                  <pic:spPr>
-                    <a:xfrm>
-                      <a:off x="0" y="0"/>
-                      <a:ext cx="4478834" cy="3323962"/>
-                    </a:xfrm>
-                    <a:prstGeom prst="rect">
-                      <a:avLst/>
-                    </a:prstGeom>
-                  </pic:spPr>
-                </pic:pic>
-              </a:graphicData>
-            </a:graphic>
-          </wp:inline>
-        </w:drawing>
-      </w:r>
-    </w:p>
-    <w:p>
-      <w:pPr>
-        <w:rPr>
-          <w:lang w:val="en-US"/>
-        </w:rPr>
-      </w:pPr>
-      <w:r>
-        <w:rPr>
-          <w:lang w:val="en-US"/>
-        </w:rPr>
-        <w:br w:type="page"/>
-      </w:r>
-    </w:p>
-    <w:p>
-      <w:pPr>
-        <w:rPr>
-          <w:lang w:val="en-US"/>
-        </w:rPr>
-      </w:pPr>
-    </w:p>
-    <w:p>
-      <w:pPr>
-        <w:rPr>
-          <w:lang w:val="en-US"/>
-        </w:rPr>
-      </w:pPr>
-    </w:p>
-    <w:p>
-      <w:pPr>
-        <w:rPr>
-          <w:lang w:val="en-US"/>
-        </w:rPr>
-      </w:pPr>
-    </w:p>
-    <w:p>
-      <w:pPr>
-        <w:rPr>
-          <w:lang w:val="en-US"/>
-        </w:rPr>
-      </w:pPr>
-    </w:p>
-    <w:p>
-      <w:pPr>
-        <w:ind w:firstLine="708"/>
-        <w:jc w:val="center"/>
-        <w:rPr>
-          <w:sz w:val="48"/>
-          <w:szCs w:val="48"/>
-          <w:highlight w:val="red"/>
-        </w:rPr>
-      </w:pPr>
-      <w:r>
-        <w:rPr>
-          <w:sz w:val="48"/>
-          <w:szCs w:val="48"/>
-          <w:highlight w:val="red"/>
-        </w:rPr>
-        <w:t>Итоговое тестирование моделей</w:t>
-      </w:r>
-    </w:p>
-    <w:p>
-      <w:pPr>
-        <w:rPr>
-          <w:sz w:val="28"/>
-          <w:szCs w:val="28"/>
-        </w:rPr>
-      </w:pPr>
-    </w:p>
-    <w:p>
-      <w:pPr>
-        <w:rPr>
-          <w:sz w:val="28"/>
-          <w:szCs w:val="28"/>
-        </w:rPr>
-      </w:pPr>
-      <w:r>
-        <w:rPr>
-          <w:sz w:val="28"/>
-          <w:szCs w:val="28"/>
-        </w:rPr>
-        <w:t>1</w:t>
-      </w:r>
-      <w:r>
-        <w:rPr>
-          <w:sz w:val="28"/>
-          <w:szCs w:val="28"/>
-        </w:rPr>
-        <w:t xml:space="preserve">) Попробовать по 2 </w:t>
-      </w:r>
-      <w:proofErr w:type="spellStart"/>
-      <w:r>
-        <w:rPr>
-          <w:sz w:val="28"/>
-          <w:szCs w:val="28"/>
-        </w:rPr>
-        <w:t>сверточных</w:t>
-      </w:r>
-      <w:proofErr w:type="spellEnd"/>
-      <w:r>
-        <w:rPr>
-          <w:sz w:val="28"/>
-          <w:szCs w:val="28"/>
-        </w:rPr>
-        <w:t xml:space="preserve"> слоя перед </w:t>
-      </w:r>
-      <w:proofErr w:type="spellStart"/>
-      <w:r>
-        <w:rPr>
-          <w:sz w:val="28"/>
-          <w:szCs w:val="28"/>
-        </w:rPr>
-        <w:t>pooling</w:t>
-      </w:r>
-      <w:proofErr w:type="spellEnd"/>
-    </w:p>
-    <w:p>
-      <w:pPr>
-        <w:rPr>
-          <w:sz w:val="28"/>
-          <w:szCs w:val="28"/>
-        </w:rPr>
-      </w:pPr>
-      <w:r>
-        <w:rPr>
-          <w:sz w:val="28"/>
-          <w:szCs w:val="28"/>
-        </w:rPr>
-        <w:t xml:space="preserve"> - попробовал </w:t>
-      </w:r>
-      <w:r>
-        <w:rPr>
-          <w:sz w:val="28"/>
-          <w:szCs w:val="28"/>
-        </w:rPr>
-        <w:t xml:space="preserve">не дало результатов прогнать ещё раз чтобы было что показать </w:t>
-      </w:r>
-    </w:p>
-    <w:p>
-      <w:pPr>
-        <w:rPr>
-          <w:sz w:val="28"/>
-          <w:szCs w:val="28"/>
-        </w:rPr>
-      </w:pPr>
-      <w:r>
-        <w:rPr>
-          <w:sz w:val="28"/>
-          <w:szCs w:val="28"/>
-        </w:rPr>
-        <w:t xml:space="preserve">2) Результаты тестирования по каждой из моделей </w:t>
-      </w:r>
-    </w:p>
-    <w:p>
-      <w:pPr>
-        <w:pStyle w:val="ListParagraph"/>
-        <w:numPr>
-          <w:ilvl w:val="0"/>
-          <w:numId w:val="21"/>
-        </w:numPr>
-        <w:rPr>
-          <w:sz w:val="28"/>
-          <w:szCs w:val="28"/>
-          <w:lang w:val="en-US"/>
-        </w:rPr>
-      </w:pPr>
-      <w:r>
-        <w:rPr>
-          <w:sz w:val="28"/>
-          <w:szCs w:val="28"/>
-          <w:lang w:val="en-US"/>
-        </w:rPr>
-        <w:t>Accuracy and loss – train, validation, test</w:t>
-      </w:r>
-    </w:p>
-    <w:p>
-      <w:pPr>
-        <w:pStyle w:val="ListParagraph"/>
-        <w:numPr>
-          <w:ilvl w:val="0"/>
-          <w:numId w:val="21"/>
-        </w:numPr>
-        <w:rPr>
-          <w:sz w:val="28"/>
-          <w:szCs w:val="28"/>
-          <w:lang w:val="en-US"/>
-        </w:rPr>
-      </w:pPr>
-      <w:r>
-        <w:rPr>
-          <w:sz w:val="28"/>
-          <w:szCs w:val="28"/>
-          <w:lang w:val="en-US"/>
-        </w:rPr>
-        <w:t>Accuracy and loss graphics for train and validation datasets</w:t>
-      </w:r>
-    </w:p>
-    <w:p>
-      <w:pPr>
-        <w:pStyle w:val="ListParagraph"/>
-        <w:numPr>
-          <w:ilvl w:val="0"/>
-          <w:numId w:val="21"/>
-        </w:numPr>
-        <w:rPr>
-          <w:sz w:val="28"/>
-          <w:szCs w:val="28"/>
-          <w:lang w:val="en-US"/>
-        </w:rPr>
-      </w:pPr>
-      <w:proofErr w:type="spellStart"/>
-      <w:r>
-        <w:rPr>
-          <w:sz w:val="28"/>
-          <w:szCs w:val="28"/>
-          <w:lang w:val="en-US"/>
-        </w:rPr>
-        <w:t>Consfusion</w:t>
-      </w:r>
-      <w:proofErr w:type="spellEnd"/>
-      <w:r>
-        <w:rPr>
-          <w:sz w:val="28"/>
-          <w:szCs w:val="28"/>
-          <w:lang w:val="en-US"/>
-        </w:rPr>
-        <w:t xml:space="preserve"> Matrix</w:t>
-      </w:r>
-    </w:p>
-    <w:p>
-      <w:pPr>
-        <w:pStyle w:val="ListParagraph"/>
-        <w:numPr>
-          <w:ilvl w:val="0"/>
-          <w:numId w:val="21"/>
-        </w:numPr>
-        <w:rPr>
-          <w:sz w:val="28"/>
-          <w:szCs w:val="28"/>
-          <w:lang w:val="en-US"/>
-        </w:rPr>
-      </w:pPr>
-      <w:r>
-        <w:rPr>
-          <w:sz w:val="28"/>
-          <w:szCs w:val="28"/>
-          <w:lang w:val="en-US"/>
-        </w:rPr>
-        <w:t>which category has much incorrect predictions</w:t>
-      </w:r>
-    </w:p>
-    <w:p>
-      <w:pPr>
-        <w:ind w:left="360"/>
-        <w:rPr>
-          <w:sz w:val="28"/>
-          <w:szCs w:val="28"/>
-          <w:lang w:val="en-US"/>
-        </w:rPr>
-      </w:pPr>
-    </w:p>
-    <w:p>
-      <w:pPr>
-        <w:rPr>
-          <w:sz w:val="48"/>
-          <w:szCs w:val="48"/>
-          <w:lang w:val="en-US"/>
-        </w:rPr>
-      </w:pPr>
-      <w:r>
-        <w:rPr>
-          <w:sz w:val="48"/>
-          <w:szCs w:val="48"/>
-          <w:lang w:val="en-US"/>
-        </w:rPr>
-        <w:br w:type="page"/>
-      </w:r>
-    </w:p>
-    <w:p>
-      <w:pPr>
-        <w:ind w:firstLine="708"/>
-        <w:jc w:val="center"/>
-        <w:rPr>
-          <w:lang w:val="en-US"/>
-        </w:rPr>
-      </w:pPr>
-      <w:r>
-        <w:rPr>
-          <w:highlight w:val="yellow"/>
-          <w:lang w:val="en-US"/>
-        </w:rPr>
-        <w:lastRenderedPageBreak/>
-        <w:t>V1.1 – After Image augmentation without 4</w:t>
-      </w:r>
-      <w:r>
-        <w:rPr>
-          <w:highlight w:val="yellow"/>
-          <w:vertAlign w:val="superscript"/>
-          <w:lang w:val="en-US"/>
-        </w:rPr>
-        <w:t>th</w:t>
-      </w:r>
-      <w:r>
-        <w:rPr>
-          <w:highlight w:val="yellow"/>
-          <w:lang w:val="en-US"/>
-        </w:rPr>
-        <w:t xml:space="preserve"> channel</w:t>
-      </w:r>
-    </w:p>
-    <w:p>
-      <w:pPr>
-        <w:ind w:firstLine="708"/>
-        <w:rPr>
-          <w:lang w:val="en-US"/>
-        </w:rPr>
-      </w:pPr>
-      <w:r>
-        <w:rPr>
-          <w:lang w:val="en-US"/>
-        </w:rPr>
-        <w:t xml:space="preserve">Topology: </w:t>
-      </w:r>
-    </w:p>
-    <w:p>
-      <w:pPr>
-        <w:ind w:firstLine="708"/>
-        <w:rPr>
-          <w:lang w:val="en-US"/>
-        </w:rPr>
-      </w:pPr>
-      <w:r>
-        <w:rPr>
-          <w:noProof/>
-        </w:rPr>
-        <w:drawing>
-          <wp:inline distT="0" distB="0" distL="0" distR="0" wp14:anchorId="2E47DE45" wp14:editId="249F8368">
-            <wp:extent cx="3799643" cy="5874081"/>
-            <wp:effectExtent l="0" t="0" r="0" b="0"/>
-            <wp:docPr id="11" name="Picture 11"/>
             <wp:cNvGraphicFramePr>
               <a:graphicFrameLocks xmlns:a="http://schemas.openxmlformats.org/drawingml/2006/main" noChangeAspect="1"/>
             </wp:cNvGraphicFramePr>
@@ -6262,7 +6042,7 @@
                   <pic:spPr>
                     <a:xfrm>
                       <a:off x="0" y="0"/>
-                      <a:ext cx="3855353" cy="5960207"/>
+                      <a:ext cx="4387429" cy="3112750"/>
                     </a:xfrm>
                     <a:prstGeom prst="rect">
                       <a:avLst/>
@@ -6277,165 +6057,13 @@
     </w:p>
     <w:p>
       <w:pPr>
-        <w:ind w:firstLine="708"/>
-        <w:rPr>
-          <w:lang w:val="en-US"/>
-        </w:rPr>
-      </w:pPr>
-    </w:p>
-    <w:p>
-      <w:pPr>
-        <w:ind w:firstLine="708"/>
-        <w:rPr>
-          <w:lang w:val="en-US"/>
-        </w:rPr>
-      </w:pPr>
-    </w:p>
-    <w:p>
-      <w:pPr>
-        <w:ind w:firstLine="708"/>
-        <w:rPr>
-          <w:lang w:val="en-US"/>
-        </w:rPr>
-      </w:pPr>
-    </w:p>
-    <w:p>
-      <w:pPr>
-        <w:ind w:firstLine="708"/>
-        <w:rPr>
-          <w:lang w:val="en-US"/>
-        </w:rPr>
-      </w:pPr>
-      <w:r>
-        <w:rPr>
-          <w:lang w:val="en-US"/>
-        </w:rPr>
-        <w:t xml:space="preserve">Results: </w:t>
-      </w:r>
-    </w:p>
-    <w:p>
-      <w:pPr>
-        <w:ind w:firstLine="708"/>
-        <w:rPr>
-          <w:lang w:val="en-US"/>
-        </w:rPr>
-      </w:pPr>
-      <w:r>
-        <w:rPr>
-          <w:lang w:val="en-US"/>
-        </w:rPr>
-        <w:t>1213/1213 [==============================] - 6s 5ms/step</w:t>
-      </w:r>
-    </w:p>
-    <w:p>
-      <w:pPr>
-        <w:ind w:firstLine="708"/>
-        <w:rPr>
-          <w:lang w:val="en-US"/>
-        </w:rPr>
-      </w:pPr>
-      <w:r>
-        <w:rPr>
-          <w:lang w:val="en-US"/>
-        </w:rPr>
-        <w:t>1886/1886 [==============================] - 1s 420us/step</w:t>
-      </w:r>
-    </w:p>
-    <w:p>
-      <w:pPr>
-        <w:ind w:firstLine="708"/>
-        <w:rPr>
-          <w:lang w:val="en-US"/>
-        </w:rPr>
-      </w:pPr>
-      <w:r>
-        <w:rPr>
-          <w:lang w:val="en-US"/>
-        </w:rPr>
-        <w:t xml:space="preserve">Validation: accuracy = </w:t>
-      </w:r>
-      <w:proofErr w:type="gramStart"/>
-      <w:r>
-        <w:rPr>
-          <w:lang w:val="en-US"/>
-        </w:rPr>
-        <w:t>0.892762  ;</w:t>
-      </w:r>
-      <w:proofErr w:type="gramEnd"/>
-      <w:r>
-        <w:rPr>
-          <w:lang w:val="en-US"/>
-        </w:rPr>
-        <w:t xml:space="preserve">  </w:t>
-      </w:r>
-      <w:proofErr w:type="spellStart"/>
-      <w:r>
-        <w:rPr>
-          <w:lang w:val="en-US"/>
-        </w:rPr>
-        <w:t>loss_v</w:t>
-      </w:r>
-      <w:proofErr w:type="spellEnd"/>
-      <w:r>
-        <w:rPr>
-          <w:lang w:val="en-US"/>
-        </w:rPr>
-        <w:t xml:space="preserve"> = 0.528351</w:t>
-      </w:r>
-    </w:p>
-    <w:p>
-      <w:pPr>
-        <w:ind w:firstLine="708"/>
-        <w:rPr>
-          <w:lang w:val="en-US"/>
-        </w:rPr>
-      </w:pPr>
-      <w:r>
-        <w:rPr>
-          <w:lang w:val="en-US"/>
-        </w:rPr>
-        <w:t xml:space="preserve">Test: accuracy = </w:t>
-      </w:r>
-      <w:proofErr w:type="gramStart"/>
-      <w:r>
-        <w:rPr>
-          <w:lang w:val="en-US"/>
-        </w:rPr>
-        <w:t>0.862119  ;</w:t>
-      </w:r>
-      <w:proofErr w:type="gramEnd"/>
-      <w:r>
-        <w:rPr>
-          <w:lang w:val="en-US"/>
-        </w:rPr>
-        <w:t xml:space="preserve">  loss = 0.695501</w:t>
-      </w:r>
-    </w:p>
-    <w:p>
-      <w:pPr>
-        <w:ind w:firstLine="708"/>
-        <w:rPr>
-          <w:lang w:val="en-US"/>
-        </w:rPr>
-      </w:pPr>
-    </w:p>
-    <w:p>
-      <w:pPr>
-        <w:ind w:firstLine="708"/>
-        <w:rPr>
-          <w:lang w:val="en-US"/>
-        </w:rPr>
-      </w:pPr>
-      <w:r>
-        <w:rPr>
-          <w:lang w:val="en-US"/>
-        </w:rPr>
-        <w:t xml:space="preserve">Accuracy graphics </w:t>
-      </w:r>
-    </w:p>
-    <w:p>
-      <w:pPr>
-        <w:ind w:firstLine="708"/>
+        <w:rPr>
+          <w:lang w:val="en-US"/>
+        </w:rPr>
+      </w:pPr>
+    </w:p>
+    <w:p>
+      <w:pPr>
         <w:rPr>
           <w:lang w:val="en-US"/>
         </w:rPr>
@@ -6443,13 +6071,13 @@
       <w:r>
         <w:rPr>
           <w:noProof/>
-          <w:lang w:val="en-US"/>
-        </w:rPr>
+        </w:rPr>
+        <w:lastRenderedPageBreak/>
         <w:drawing>
-          <wp:inline distT="0" distB="0" distL="0" distR="0" wp14:anchorId="1CFC9FBF" wp14:editId="58C00720">
-            <wp:extent cx="5042517" cy="3468583"/>
-            <wp:effectExtent l="0" t="0" r="6350" b="0"/>
-            <wp:docPr id="12" name="Picture 12"/>
+          <wp:inline distT="0" distB="0" distL="0" distR="0" wp14:anchorId="616EC569" wp14:editId="2A86B30A">
+            <wp:extent cx="4457700" cy="3308277"/>
+            <wp:effectExtent l="0" t="0" r="0" b="6985"/>
+            <wp:docPr id="20" name="Picture 20"/>
             <wp:cNvGraphicFramePr>
               <a:graphicFrameLocks xmlns:a="http://schemas.openxmlformats.org/drawingml/2006/main" noChangeAspect="1"/>
             </wp:cNvGraphicFramePr>
@@ -6469,7 +6097,7 @@
                   <pic:spPr>
                     <a:xfrm>
                       <a:off x="0" y="0"/>
-                      <a:ext cx="5243849" cy="3607072"/>
+                      <a:ext cx="4478834" cy="3323962"/>
                     </a:xfrm>
                     <a:prstGeom prst="rect">
                       <a:avLst/>
@@ -6484,21 +6112,330 @@
     </w:p>
     <w:p>
       <w:pPr>
+        <w:rPr>
+          <w:lang w:val="en-US"/>
+        </w:rPr>
+      </w:pPr>
+      <w:r>
+        <w:rPr>
+          <w:lang w:val="en-US"/>
+        </w:rPr>
+        <w:br w:type="page"/>
+      </w:r>
+    </w:p>
+    <w:p>
+      <w:pPr>
+        <w:rPr>
+          <w:lang w:val="en-US"/>
+        </w:rPr>
+      </w:pPr>
+    </w:p>
+    <w:p>
+      <w:pPr>
+        <w:rPr>
+          <w:lang w:val="en-US"/>
+        </w:rPr>
+      </w:pPr>
+    </w:p>
+    <w:p>
+      <w:pPr>
+        <w:rPr>
+          <w:lang w:val="en-US"/>
+        </w:rPr>
+      </w:pPr>
+    </w:p>
+    <w:p>
+      <w:pPr>
+        <w:rPr>
+          <w:lang w:val="en-US"/>
+        </w:rPr>
+      </w:pPr>
+    </w:p>
+    <w:p>
+      <w:pPr>
         <w:ind w:firstLine="708"/>
-        <w:rPr>
-          <w:lang w:val="en-US"/>
-        </w:rPr>
-      </w:pPr>
-      <w:r>
-        <w:rPr>
-          <w:lang w:val="en-US"/>
-        </w:rPr>
-        <w:t>Loss graphic:</w:t>
+        <w:jc w:val="center"/>
+        <w:rPr>
+          <w:sz w:val="48"/>
+          <w:szCs w:val="48"/>
+          <w:highlight w:val="red"/>
+        </w:rPr>
+      </w:pPr>
+      <w:r>
+        <w:rPr>
+          <w:sz w:val="48"/>
+          <w:szCs w:val="48"/>
+          <w:highlight w:val="red"/>
+        </w:rPr>
+        <w:t>Итоговое тестирование моделей</w:t>
+      </w:r>
+    </w:p>
+    <w:p>
+      <w:pPr>
+        <w:rPr>
+          <w:sz w:val="28"/>
+          <w:szCs w:val="28"/>
+        </w:rPr>
+      </w:pPr>
+    </w:p>
+    <w:p>
+      <w:pPr>
+        <w:rPr>
+          <w:sz w:val="28"/>
+          <w:szCs w:val="28"/>
+        </w:rPr>
+      </w:pPr>
+      <w:r>
+        <w:rPr>
+          <w:sz w:val="28"/>
+          <w:szCs w:val="28"/>
+        </w:rPr>
+        <w:t>1</w:t>
+      </w:r>
+      <w:r>
+        <w:rPr>
+          <w:sz w:val="28"/>
+          <w:szCs w:val="28"/>
+        </w:rPr>
+        <w:t xml:space="preserve">) Попробовать по 2 </w:t>
+      </w:r>
+      <w:proofErr w:type="spellStart"/>
+      <w:r>
+        <w:rPr>
+          <w:sz w:val="28"/>
+          <w:szCs w:val="28"/>
+        </w:rPr>
+        <w:t>сверточных</w:t>
+      </w:r>
+      <w:proofErr w:type="spellEnd"/>
+      <w:r>
+        <w:rPr>
+          <w:sz w:val="28"/>
+          <w:szCs w:val="28"/>
+        </w:rPr>
+        <w:t xml:space="preserve"> слоя перед </w:t>
+      </w:r>
+      <w:proofErr w:type="spellStart"/>
+      <w:r>
+        <w:rPr>
+          <w:sz w:val="28"/>
+          <w:szCs w:val="28"/>
+        </w:rPr>
+        <w:t>pooling</w:t>
+      </w:r>
+      <w:proofErr w:type="spellEnd"/>
+    </w:p>
+    <w:p>
+      <w:pPr>
+        <w:rPr>
+          <w:sz w:val="28"/>
+          <w:szCs w:val="28"/>
+        </w:rPr>
+      </w:pPr>
+      <w:r>
+        <w:rPr>
+          <w:sz w:val="28"/>
+          <w:szCs w:val="28"/>
+        </w:rPr>
+        <w:t xml:space="preserve"> - попробовал </w:t>
+      </w:r>
+      <w:r>
+        <w:rPr>
+          <w:sz w:val="28"/>
+          <w:szCs w:val="28"/>
+        </w:rPr>
+        <w:t xml:space="preserve">не дало результатов прогнать ещё раз чтобы было что показать </w:t>
+      </w:r>
+    </w:p>
+    <w:p>
+      <w:pPr>
+        <w:rPr>
+          <w:sz w:val="28"/>
+          <w:szCs w:val="28"/>
+        </w:rPr>
+      </w:pPr>
+      <w:r>
+        <w:rPr>
+          <w:sz w:val="28"/>
+          <w:szCs w:val="28"/>
+        </w:rPr>
+        <w:t xml:space="preserve">2) Результаты тестирования по каждой из моделей </w:t>
+      </w:r>
+    </w:p>
+    <w:p>
+      <w:pPr>
+        <w:pStyle w:val="ListParagraph"/>
+        <w:numPr>
+          <w:ilvl w:val="0"/>
+          <w:numId w:val="21"/>
+        </w:numPr>
+        <w:rPr>
+          <w:sz w:val="28"/>
+          <w:szCs w:val="28"/>
+          <w:lang w:val="en-US"/>
+        </w:rPr>
+      </w:pPr>
+      <w:r>
+        <w:rPr>
+          <w:sz w:val="28"/>
+          <w:szCs w:val="28"/>
+          <w:lang w:val="en-US"/>
+        </w:rPr>
+        <w:t>Accuracy and loss – train, validation, test</w:t>
+      </w:r>
+    </w:p>
+    <w:p>
+      <w:pPr>
+        <w:pStyle w:val="ListParagraph"/>
+        <w:numPr>
+          <w:ilvl w:val="0"/>
+          <w:numId w:val="21"/>
+        </w:numPr>
+        <w:rPr>
+          <w:sz w:val="28"/>
+          <w:szCs w:val="28"/>
+          <w:lang w:val="en-US"/>
+        </w:rPr>
+      </w:pPr>
+      <w:r>
+        <w:rPr>
+          <w:sz w:val="28"/>
+          <w:szCs w:val="28"/>
+          <w:lang w:val="en-US"/>
+        </w:rPr>
+        <w:t>Accuracy and loss graphics for train and validation datasets</w:t>
+      </w:r>
+    </w:p>
+    <w:p>
+      <w:pPr>
+        <w:pStyle w:val="ListParagraph"/>
+        <w:numPr>
+          <w:ilvl w:val="0"/>
+          <w:numId w:val="21"/>
+        </w:numPr>
+        <w:rPr>
+          <w:sz w:val="28"/>
+          <w:szCs w:val="28"/>
+          <w:lang w:val="en-US"/>
+        </w:rPr>
+      </w:pPr>
+      <w:proofErr w:type="spellStart"/>
+      <w:r>
+        <w:rPr>
+          <w:sz w:val="28"/>
+          <w:szCs w:val="28"/>
+          <w:lang w:val="en-US"/>
+        </w:rPr>
+        <w:t>Consfusion</w:t>
+      </w:r>
+      <w:proofErr w:type="spellEnd"/>
+      <w:r>
+        <w:rPr>
+          <w:sz w:val="28"/>
+          <w:szCs w:val="28"/>
+          <w:lang w:val="en-US"/>
+        </w:rPr>
+        <w:t xml:space="preserve"> Matrix</w:t>
+      </w:r>
+    </w:p>
+    <w:p>
+      <w:pPr>
+        <w:pStyle w:val="ListParagraph"/>
+        <w:numPr>
+          <w:ilvl w:val="0"/>
+          <w:numId w:val="21"/>
+        </w:numPr>
+        <w:rPr>
+          <w:sz w:val="28"/>
+          <w:szCs w:val="28"/>
+          <w:lang w:val="en-US"/>
+        </w:rPr>
+      </w:pPr>
+      <w:r>
+        <w:rPr>
+          <w:sz w:val="28"/>
+          <w:szCs w:val="28"/>
+          <w:lang w:val="en-US"/>
+        </w:rPr>
+        <w:t>which category has much incorrect predictions</w:t>
+      </w:r>
+    </w:p>
+    <w:p>
+      <w:pPr>
+        <w:ind w:left="360"/>
+        <w:rPr>
+          <w:sz w:val="28"/>
+          <w:szCs w:val="28"/>
+          <w:lang w:val="en-US"/>
+        </w:rPr>
+      </w:pPr>
+    </w:p>
+    <w:p>
+      <w:pPr>
+        <w:rPr>
+          <w:sz w:val="48"/>
+          <w:szCs w:val="48"/>
+          <w:lang w:val="en-US"/>
+        </w:rPr>
+      </w:pPr>
+      <w:r>
+        <w:rPr>
+          <w:sz w:val="48"/>
+          <w:szCs w:val="48"/>
+          <w:lang w:val="en-US"/>
+        </w:rPr>
+        <w:br w:type="page"/>
       </w:r>
     </w:p>
     <w:p>
       <w:pPr>
         <w:ind w:firstLine="708"/>
+        <w:jc w:val="center"/>
+        <w:rPr>
+          <w:lang w:val="en-US"/>
+        </w:rPr>
+      </w:pPr>
+      <w:r>
+        <w:rPr>
+          <w:highlight w:val="yellow"/>
+          <w:lang w:val="en-US"/>
+        </w:rPr>
+        <w:lastRenderedPageBreak/>
+        <w:t>V1.1 – After Image augmentation without 4</w:t>
+      </w:r>
+      <w:r>
+        <w:rPr>
+          <w:highlight w:val="yellow"/>
+          <w:vertAlign w:val="superscript"/>
+          <w:lang w:val="en-US"/>
+        </w:rPr>
+        <w:t>th</w:t>
+      </w:r>
+      <w:r>
+        <w:rPr>
+          <w:highlight w:val="yellow"/>
+          <w:lang w:val="en-US"/>
+        </w:rPr>
+        <w:t xml:space="preserve"> channel</w:t>
+      </w:r>
+    </w:p>
+    <w:p>
+      <w:pPr>
+        <w:ind w:firstLine="708"/>
+        <w:rPr>
+          <w:lang w:val="en-US"/>
+        </w:rPr>
+      </w:pPr>
+      <w:r>
+        <w:rPr>
+          <w:lang w:val="en-US"/>
+        </w:rPr>
+        <w:t xml:space="preserve">Topology: </w:t>
+      </w:r>
+    </w:p>
+    <w:p>
+      <w:pPr>
+        <w:ind w:firstLine="708"/>
         <w:rPr>
           <w:lang w:val="en-US"/>
         </w:rPr>
@@ -6508,10 +6445,10 @@
           <w:noProof/>
         </w:rPr>
         <w:drawing>
-          <wp:inline distT="0" distB="0" distL="0" distR="0" wp14:anchorId="657BFF40" wp14:editId="6CACA992">
-            <wp:extent cx="4766447" cy="3542190"/>
-            <wp:effectExtent l="0" t="0" r="0" b="1270"/>
-            <wp:docPr id="13" name="Picture 13"/>
+          <wp:inline distT="0" distB="0" distL="0" distR="0" wp14:anchorId="2E47DE45" wp14:editId="249F8368">
+            <wp:extent cx="3799643" cy="5874081"/>
+            <wp:effectExtent l="0" t="0" r="0" b="0"/>
+            <wp:docPr id="11" name="Picture 11"/>
             <wp:cNvGraphicFramePr>
               <a:graphicFrameLocks xmlns:a="http://schemas.openxmlformats.org/drawingml/2006/main" noChangeAspect="1"/>
             </wp:cNvGraphicFramePr>
@@ -6531,7 +6468,7 @@
                   <pic:spPr>
                     <a:xfrm>
                       <a:off x="0" y="0"/>
-                      <a:ext cx="4787783" cy="3558046"/>
+                      <a:ext cx="3855353" cy="5960207"/>
                     </a:xfrm>
                     <a:prstGeom prst="rect">
                       <a:avLst/>
@@ -6559,12 +6496,6 @@
           <w:lang w:val="en-US"/>
         </w:rPr>
       </w:pPr>
-      <w:r>
-        <w:rPr>
-          <w:lang w:val="en-US"/>
-        </w:rPr>
-        <w:t>Confusion Matrix</w:t>
-      </w:r>
     </w:p>
     <w:p>
       <w:pPr>
@@ -6573,16 +6504,158 @@
           <w:lang w:val="en-US"/>
         </w:rPr>
       </w:pPr>
+    </w:p>
+    <w:p>
+      <w:pPr>
+        <w:ind w:firstLine="708"/>
+        <w:rPr>
+          <w:lang w:val="en-US"/>
+        </w:rPr>
+      </w:pPr>
+      <w:r>
+        <w:rPr>
+          <w:lang w:val="en-US"/>
+        </w:rPr>
+        <w:t xml:space="preserve">Results: </w:t>
+      </w:r>
+    </w:p>
+    <w:p>
+      <w:pPr>
+        <w:ind w:firstLine="708"/>
+        <w:rPr>
+          <w:lang w:val="en-US"/>
+        </w:rPr>
+      </w:pPr>
+      <w:r>
+        <w:rPr>
+          <w:lang w:val="en-US"/>
+        </w:rPr>
+        <w:t>1213/1213 [==============================] - 6s 5ms/step</w:t>
+      </w:r>
+    </w:p>
+    <w:p>
+      <w:pPr>
+        <w:ind w:firstLine="708"/>
+        <w:rPr>
+          <w:lang w:val="en-US"/>
+        </w:rPr>
+      </w:pPr>
+      <w:r>
+        <w:rPr>
+          <w:lang w:val="en-US"/>
+        </w:rPr>
+        <w:t>1886/1886 [==============================] - 1s 420us/step</w:t>
+      </w:r>
+    </w:p>
+    <w:p>
+      <w:pPr>
+        <w:ind w:firstLine="708"/>
+        <w:rPr>
+          <w:lang w:val="en-US"/>
+        </w:rPr>
+      </w:pPr>
+      <w:r>
+        <w:rPr>
+          <w:lang w:val="en-US"/>
+        </w:rPr>
+        <w:t xml:space="preserve">Validation: accuracy = </w:t>
+      </w:r>
+      <w:proofErr w:type="gramStart"/>
+      <w:r>
+        <w:rPr>
+          <w:lang w:val="en-US"/>
+        </w:rPr>
+        <w:t>0.892762  ;</w:t>
+      </w:r>
+      <w:proofErr w:type="gramEnd"/>
+      <w:r>
+        <w:rPr>
+          <w:lang w:val="en-US"/>
+        </w:rPr>
+        <w:t xml:space="preserve">  </w:t>
+      </w:r>
+      <w:proofErr w:type="spellStart"/>
+      <w:r>
+        <w:rPr>
+          <w:lang w:val="en-US"/>
+        </w:rPr>
+        <w:t>loss_v</w:t>
+      </w:r>
+      <w:proofErr w:type="spellEnd"/>
+      <w:r>
+        <w:rPr>
+          <w:lang w:val="en-US"/>
+        </w:rPr>
+        <w:t xml:space="preserve"> = 0.528351</w:t>
+      </w:r>
+    </w:p>
+    <w:p>
+      <w:pPr>
+        <w:ind w:firstLine="708"/>
+        <w:rPr>
+          <w:lang w:val="en-US"/>
+        </w:rPr>
+      </w:pPr>
+      <w:r>
+        <w:rPr>
+          <w:lang w:val="en-US"/>
+        </w:rPr>
+        <w:t xml:space="preserve">Test: accuracy = </w:t>
+      </w:r>
+      <w:proofErr w:type="gramStart"/>
+      <w:r>
+        <w:rPr>
+          <w:lang w:val="en-US"/>
+        </w:rPr>
+        <w:t>0.862119  ;</w:t>
+      </w:r>
+      <w:proofErr w:type="gramEnd"/>
+      <w:r>
+        <w:rPr>
+          <w:lang w:val="en-US"/>
+        </w:rPr>
+        <w:t xml:space="preserve">  loss = 0.695501</w:t>
+      </w:r>
+    </w:p>
+    <w:p>
+      <w:pPr>
+        <w:ind w:firstLine="708"/>
+        <w:rPr>
+          <w:lang w:val="en-US"/>
+        </w:rPr>
+      </w:pPr>
+    </w:p>
+    <w:p>
+      <w:pPr>
+        <w:ind w:firstLine="708"/>
+        <w:rPr>
+          <w:lang w:val="en-US"/>
+        </w:rPr>
+      </w:pPr>
+      <w:r>
+        <w:rPr>
+          <w:lang w:val="en-US"/>
+        </w:rPr>
+        <w:t xml:space="preserve">Accuracy graphics </w:t>
+      </w:r>
+    </w:p>
+    <w:p>
+      <w:pPr>
+        <w:ind w:firstLine="708"/>
+        <w:rPr>
+          <w:lang w:val="en-US"/>
+        </w:rPr>
+      </w:pPr>
       <w:r>
         <w:rPr>
           <w:noProof/>
-        </w:rPr>
-        <w:lastRenderedPageBreak/>
+          <w:lang w:val="en-US"/>
+        </w:rPr>
         <w:drawing>
-          <wp:inline distT="0" distB="0" distL="0" distR="0" wp14:anchorId="119B9DB8" wp14:editId="19FE4C40">
-            <wp:extent cx="4591050" cy="3790950"/>
-            <wp:effectExtent l="0" t="0" r="0" b="0"/>
-            <wp:docPr id="14" name="Picture 14"/>
+          <wp:inline distT="0" distB="0" distL="0" distR="0" wp14:anchorId="1CFC9FBF" wp14:editId="58C00720">
+            <wp:extent cx="5042517" cy="3468583"/>
+            <wp:effectExtent l="0" t="0" r="6350" b="0"/>
+            <wp:docPr id="12" name="Picture 12"/>
             <wp:cNvGraphicFramePr>
               <a:graphicFrameLocks xmlns:a="http://schemas.openxmlformats.org/drawingml/2006/main" noChangeAspect="1"/>
             </wp:cNvGraphicFramePr>
@@ -6602,7 +6675,7 @@
                   <pic:spPr>
                     <a:xfrm>
                       <a:off x="0" y="0"/>
-                      <a:ext cx="4591050" cy="3790950"/>
+                      <a:ext cx="5243849" cy="3607072"/>
                     </a:xfrm>
                     <a:prstGeom prst="rect">
                       <a:avLst/>
@@ -6626,7 +6699,7 @@
         <w:rPr>
           <w:lang w:val="en-US"/>
         </w:rPr>
-        <w:t>which category has much incorrect predictions</w:t>
+        <w:t>Loss graphic:</w:t>
       </w:r>
     </w:p>
     <w:p>
@@ -6636,23 +6709,15 @@
           <w:lang w:val="en-US"/>
         </w:rPr>
       </w:pPr>
-    </w:p>
-    <w:p>
-      <w:pPr>
-        <w:ind w:firstLine="708"/>
-        <w:rPr>
-          <w:lang w:val="en-US"/>
-        </w:rPr>
-      </w:pPr>
       <w:r>
         <w:rPr>
           <w:noProof/>
         </w:rPr>
         <w:drawing>
-          <wp:inline distT="0" distB="0" distL="0" distR="0" wp14:anchorId="2B8FD2D8" wp14:editId="47987B1D">
-            <wp:extent cx="5486400" cy="3514725"/>
-            <wp:effectExtent l="0" t="0" r="0" b="9525"/>
-            <wp:docPr id="15" name="Picture 15"/>
+          <wp:inline distT="0" distB="0" distL="0" distR="0" wp14:anchorId="657BFF40" wp14:editId="6CACA992">
+            <wp:extent cx="4766447" cy="3542190"/>
+            <wp:effectExtent l="0" t="0" r="0" b="1270"/>
+            <wp:docPr id="13" name="Picture 13"/>
             <wp:cNvGraphicFramePr>
               <a:graphicFrameLocks xmlns:a="http://schemas.openxmlformats.org/drawingml/2006/main" noChangeAspect="1"/>
             </wp:cNvGraphicFramePr>
@@ -6672,7 +6737,7 @@
                   <pic:spPr>
                     <a:xfrm>
                       <a:off x="0" y="0"/>
-                      <a:ext cx="5486400" cy="3514725"/>
+                      <a:ext cx="4787783" cy="3558046"/>
                     </a:xfrm>
                     <a:prstGeom prst="rect">
                       <a:avLst/>
@@ -6689,229 +6754,41 @@
       <w:pPr>
         <w:ind w:firstLine="708"/>
         <w:rPr>
-          <w:rFonts w:ascii="Helvetica Neue" w:hAnsi="Helvetica Neue"/>
-          <w:color w:val="000000"/>
-          <w:sz w:val="21"/>
-          <w:szCs w:val="21"/>
-        </w:rPr>
-      </w:pPr>
-      <w:r>
-        <w:rPr>
-          <w:lang w:val="en-US"/>
-        </w:rPr>
-        <w:br w:type="page"/>
-      </w:r>
-      <w:proofErr w:type="spellStart"/>
-      <w:r>
-        <w:rPr>
-          <w:lang w:val="en-US"/>
+          <w:lang w:val="en-US"/>
+        </w:rPr>
+      </w:pPr>
+    </w:p>
+    <w:p>
+      <w:pPr>
+        <w:ind w:firstLine="708"/>
+        <w:rPr>
+          <w:lang w:val="en-US"/>
+        </w:rPr>
+      </w:pPr>
+      <w:r>
+        <w:rPr>
+          <w:lang w:val="en-US"/>
+        </w:rPr>
+        <w:t>Confusion Matrix</w:t>
+      </w:r>
+    </w:p>
+    <w:p>
+      <w:pPr>
+        <w:ind w:firstLine="708"/>
+        <w:rPr>
+          <w:lang w:val="en-US"/>
+        </w:rPr>
+      </w:pPr>
+      <w:r>
+        <w:rPr>
+          <w:noProof/>
         </w:rPr>
         <w:lastRenderedPageBreak/>
-        <w:t>Uhfabe</w:t>
-      </w:r>
-      <w:proofErr w:type="spellEnd"/>
-    </w:p>
-    <w:p>
-      <w:r>
-        <w:t xml:space="preserve">План рассказа про проект </w:t>
-      </w:r>
-    </w:p>
-    <w:p>
-      <w:pPr>
-        <w:pStyle w:val="ListParagraph"/>
-        <w:numPr>
-          <w:ilvl w:val="0"/>
-          <w:numId w:val="18"/>
-        </w:numPr>
-      </w:pPr>
-      <w:r>
-        <w:t xml:space="preserve">Тема моего доклада - </w:t>
-      </w:r>
-    </w:p>
-    <w:p>
-      <w:pPr>
-        <w:pStyle w:val="ListParagraph"/>
-        <w:numPr>
-          <w:ilvl w:val="1"/>
-          <w:numId w:val="18"/>
-        </w:numPr>
-      </w:pPr>
-      <w:r>
-        <w:t>Много классовая классификация пигментных поражений кожи</w:t>
-      </w:r>
-    </w:p>
-    <w:p>
-      <w:pPr>
-        <w:pStyle w:val="ListParagraph"/>
-        <w:numPr>
-          <w:ilvl w:val="1"/>
-          <w:numId w:val="18"/>
-        </w:numPr>
-      </w:pPr>
-      <w:r>
-        <w:t>Распознавание пигментных поражений кожи</w:t>
-      </w:r>
-    </w:p>
-    <w:p>
-      <w:pPr>
-        <w:pStyle w:val="ListParagraph"/>
-        <w:numPr>
-          <w:ilvl w:val="0"/>
-          <w:numId w:val="18"/>
-        </w:numPr>
-      </w:pPr>
-      <w:r>
-        <w:t xml:space="preserve">Рассказать про пигментные поражения кожи. 1- 2 слайда. Показать, что они из себя представляют. В данной задаче мы имеем </w:t>
-      </w:r>
-    </w:p>
-    <w:p>
-      <w:pPr>
-        <w:pStyle w:val="ListParagraph"/>
-        <w:numPr>
-          <w:ilvl w:val="1"/>
-          <w:numId w:val="18"/>
-        </w:numPr>
-      </w:pPr>
-      <w:r>
-        <w:t>7 видов поражения кожи на 15 различных участках челове</w:t>
-      </w:r>
-      <w:bookmarkStart w:id="0" w:name="_GoBack"/>
-      <w:bookmarkEnd w:id="0"/>
-      <w:r>
-        <w:t xml:space="preserve">ческого тела </w:t>
-      </w:r>
-    </w:p>
-    <w:p>
-      <w:pPr>
-        <w:pStyle w:val="ListParagraph"/>
-        <w:numPr>
-          <w:ilvl w:val="1"/>
-          <w:numId w:val="18"/>
-        </w:numPr>
-      </w:pPr>
-      <w:r>
-        <w:t xml:space="preserve">Изображения 600 Х 450 пикселей </w:t>
-      </w:r>
-    </w:p>
-    <w:p>
-      <w:pPr>
-        <w:pStyle w:val="ListParagraph"/>
-        <w:numPr>
-          <w:ilvl w:val="1"/>
-          <w:numId w:val="18"/>
-        </w:numPr>
-      </w:pPr>
-      <w:r>
-        <w:t xml:space="preserve">Общий объём изображений 10000 образцов </w:t>
-      </w:r>
-    </w:p>
-    <w:p>
-      <w:pPr>
-        <w:pStyle w:val="ListParagraph"/>
-        <w:numPr>
-          <w:ilvl w:val="1"/>
-          <w:numId w:val="18"/>
-        </w:numPr>
-      </w:pPr>
-      <w:r>
-        <w:t xml:space="preserve">Показать </w:t>
-      </w:r>
-      <w:r>
-        <w:rPr>
-          <w:lang w:val="en-US"/>
-        </w:rPr>
-        <w:t>COUNT</w:t>
-      </w:r>
-      <w:r>
-        <w:t xml:space="preserve"> </w:t>
-      </w:r>
-      <w:r>
-        <w:rPr>
-          <w:lang w:val="en-US"/>
-        </w:rPr>
-        <w:t>PLOT</w:t>
-      </w:r>
-      <w:r>
-        <w:t xml:space="preserve"> на каждый из видов поражений кожи </w:t>
-      </w:r>
-    </w:p>
-    <w:p>
-      <w:pPr>
-        <w:pStyle w:val="ListParagraph"/>
-        <w:numPr>
-          <w:ilvl w:val="1"/>
-          <w:numId w:val="18"/>
-        </w:numPr>
-      </w:pPr>
-    </w:p>
-    <w:p>
-      <w:pPr>
-        <w:pStyle w:val="ListParagraph"/>
-        <w:numPr>
-          <w:ilvl w:val="0"/>
-          <w:numId w:val="18"/>
-        </w:numPr>
-      </w:pPr>
-      <w:r>
-        <w:t xml:space="preserve">Мы имеем </w:t>
-      </w:r>
-    </w:p>
-    <w:p>
-      <w:r>
-        <w:br w:type="page"/>
-      </w:r>
-    </w:p>
-    <w:p>
-      <w:pPr>
-        <w:rPr>
-          <w:lang w:val="en-US"/>
-        </w:rPr>
-      </w:pPr>
-      <w:proofErr w:type="spellStart"/>
-      <w:r>
-        <w:rPr>
-          <w:lang w:val="en-US"/>
-        </w:rPr>
-        <w:lastRenderedPageBreak/>
-        <w:t>Statictic</w:t>
-      </w:r>
-      <w:proofErr w:type="spellEnd"/>
-      <w:r>
-        <w:rPr>
-          <w:lang w:val="en-US"/>
-        </w:rPr>
-        <w:t xml:space="preserve"> dataset </w:t>
-      </w:r>
-      <w:proofErr w:type="spellStart"/>
-      <w:r>
-        <w:rPr>
-          <w:lang w:val="en-US"/>
-        </w:rPr>
-        <w:t>Vizualization</w:t>
-      </w:r>
-      <w:proofErr w:type="spellEnd"/>
-      <w:r>
-        <w:rPr>
-          <w:lang w:val="en-US"/>
-        </w:rPr>
-        <w:t xml:space="preserve"> </w:t>
-      </w:r>
-    </w:p>
-    <w:p>
-      <w:pPr>
-        <w:rPr>
-          <w:lang w:val="en-US"/>
-        </w:rPr>
-      </w:pPr>
-      <w:r>
-        <w:rPr>
-          <w:noProof/>
-        </w:rPr>
         <w:drawing>
-          <wp:inline distT="0" distB="0" distL="0" distR="0" wp14:anchorId="139757DC" wp14:editId="79576713">
-            <wp:extent cx="6391231" cy="4811697"/>
-            <wp:effectExtent l="0" t="0" r="0" b="8255"/>
-            <wp:docPr id="16" name="Picture 16"/>
+          <wp:inline distT="0" distB="0" distL="0" distR="0" wp14:anchorId="119B9DB8" wp14:editId="19FE4C40">
+            <wp:extent cx="4591050" cy="3790950"/>
+            <wp:effectExtent l="0" t="0" r="0" b="0"/>
+            <wp:docPr id="14" name="Picture 14"/>
             <wp:cNvGraphicFramePr>
               <a:graphicFrameLocks xmlns:a="http://schemas.openxmlformats.org/drawingml/2006/main" noChangeAspect="1"/>
             </wp:cNvGraphicFramePr>
@@ -6931,7 +6808,7 @@
                   <pic:spPr>
                     <a:xfrm>
                       <a:off x="0" y="0"/>
-                      <a:ext cx="6414979" cy="4829576"/>
+                      <a:ext cx="4591050" cy="3790950"/>
                     </a:xfrm>
                     <a:prstGeom prst="rect">
                       <a:avLst/>
@@ -6946,6 +6823,29 @@
     </w:p>
     <w:p>
       <w:pPr>
+        <w:ind w:firstLine="708"/>
+        <w:rPr>
+          <w:lang w:val="en-US"/>
+        </w:rPr>
+      </w:pPr>
+      <w:r>
+        <w:rPr>
+          <w:lang w:val="en-US"/>
+        </w:rPr>
+        <w:t>which category has much incorrect predictions</w:t>
+      </w:r>
+    </w:p>
+    <w:p>
+      <w:pPr>
+        <w:ind w:firstLine="708"/>
+        <w:rPr>
+          <w:lang w:val="en-US"/>
+        </w:rPr>
+      </w:pPr>
+    </w:p>
+    <w:p>
+      <w:pPr>
+        <w:ind w:firstLine="708"/>
         <w:rPr>
           <w:lang w:val="en-US"/>
         </w:rPr>
@@ -6954,12 +6854,11 @@
         <w:rPr>
           <w:noProof/>
         </w:rPr>
-        <w:lastRenderedPageBreak/>
         <w:drawing>
-          <wp:inline distT="0" distB="0" distL="0" distR="0" wp14:anchorId="1E46D760" wp14:editId="1EC15279">
-            <wp:extent cx="4819650" cy="4391025"/>
+          <wp:inline distT="0" distB="0" distL="0" distR="0" wp14:anchorId="2B8FD2D8" wp14:editId="47987B1D">
+            <wp:extent cx="5486400" cy="3514725"/>
             <wp:effectExtent l="0" t="0" r="0" b="9525"/>
-            <wp:docPr id="17" name="Picture 17"/>
+            <wp:docPr id="15" name="Picture 15"/>
             <wp:cNvGraphicFramePr>
               <a:graphicFrameLocks xmlns:a="http://schemas.openxmlformats.org/drawingml/2006/main" noChangeAspect="1"/>
             </wp:cNvGraphicFramePr>
@@ -6979,7 +6878,7 @@
                   <pic:spPr>
                     <a:xfrm>
                       <a:off x="0" y="0"/>
-                      <a:ext cx="4819650" cy="4391025"/>
+                      <a:ext cx="5486400" cy="3514725"/>
                     </a:xfrm>
                     <a:prstGeom prst="rect">
                       <a:avLst/>
@@ -6993,20 +6892,52 @@
       </w:r>
     </w:p>
     <w:p>
-      <w:pPr>
-        <w:rPr>
-          <w:lang w:val="en-US"/>
-        </w:rPr>
-      </w:pPr>
+      <w:r>
+        <w:br w:type="page"/>
+      </w:r>
+      <w:r>
+        <w:lastRenderedPageBreak/>
+        <w:t xml:space="preserve">Модель только с </w:t>
+      </w:r>
+      <w:r>
+        <w:rPr>
+          <w:lang w:val="en-US"/>
+        </w:rPr>
+        <w:t>gray</w:t>
+      </w:r>
+      <w:r>
+        <w:t xml:space="preserve"> </w:t>
+      </w:r>
+      <w:r>
+        <w:rPr>
+          <w:lang w:val="en-US"/>
+        </w:rPr>
+        <w:t>Channel</w:t>
+      </w:r>
+      <w:r>
+        <w:t xml:space="preserve"> </w:t>
+      </w:r>
+    </w:p>
+    <w:p>
+      <w:r>
+        <w:t xml:space="preserve">100 х 75 </w:t>
+      </w:r>
+    </w:p>
+    <w:p>
+      <w:r>
+        <w:t xml:space="preserve">Топология </w:t>
+      </w:r>
+    </w:p>
+    <w:p>
       <w:r>
         <w:rPr>
           <w:noProof/>
         </w:rPr>
         <w:drawing>
-          <wp:inline distT="0" distB="0" distL="0" distR="0" wp14:anchorId="72E4ADBF" wp14:editId="49EA76A4">
-            <wp:extent cx="5000625" cy="3314700"/>
-            <wp:effectExtent l="0" t="0" r="9525" b="0"/>
-            <wp:docPr id="18" name="Picture 18"/>
+          <wp:inline distT="0" distB="0" distL="0" distR="0" wp14:anchorId="2E78F540" wp14:editId="575C946A">
+            <wp:extent cx="2990850" cy="4560908"/>
+            <wp:effectExtent l="0" t="0" r="0" b="0"/>
+            <wp:docPr id="21" name="Picture 21"/>
             <wp:cNvGraphicFramePr>
               <a:graphicFrameLocks xmlns:a="http://schemas.openxmlformats.org/drawingml/2006/main" noChangeAspect="1"/>
             </wp:cNvGraphicFramePr>
@@ -7026,6 +6957,618 @@
                   <pic:spPr>
                     <a:xfrm>
                       <a:off x="0" y="0"/>
+                      <a:ext cx="2993869" cy="4565511"/>
+                    </a:xfrm>
+                    <a:prstGeom prst="rect">
+                      <a:avLst/>
+                    </a:prstGeom>
+                  </pic:spPr>
+                </pic:pic>
+              </a:graphicData>
+            </a:graphic>
+          </wp:inline>
+        </w:drawing>
+      </w:r>
+    </w:p>
+    <w:p>
+      <w:pPr>
+        <w:rPr>
+          <w:lang w:val="en-US"/>
+        </w:rPr>
+      </w:pPr>
+      <w:r>
+        <w:rPr>
+          <w:lang w:val="en-US"/>
+        </w:rPr>
+        <w:t xml:space="preserve">Validation: accuracy = </w:t>
+      </w:r>
+      <w:proofErr w:type="gramStart"/>
+      <w:r>
+        <w:rPr>
+          <w:lang w:val="en-US"/>
+        </w:rPr>
+        <w:t>0.838804  ;</w:t>
+      </w:r>
+      <w:proofErr w:type="gramEnd"/>
+      <w:r>
+        <w:rPr>
+          <w:lang w:val="en-US"/>
+        </w:rPr>
+        <w:t xml:space="preserve">  loss = 0.445568  </w:t>
+      </w:r>
+    </w:p>
+    <w:p>
+      <w:pPr>
+        <w:rPr>
+          <w:lang w:val="en-US"/>
+        </w:rPr>
+      </w:pPr>
+      <w:r>
+        <w:rPr>
+          <w:lang w:val="en-US"/>
+        </w:rPr>
+        <w:t xml:space="preserve">Test: accuracy = </w:t>
+      </w:r>
+      <w:proofErr w:type="gramStart"/>
+      <w:r>
+        <w:rPr>
+          <w:lang w:val="en-US"/>
+        </w:rPr>
+        <w:t>0.817772  ;</w:t>
+      </w:r>
+      <w:proofErr w:type="gramEnd"/>
+      <w:r>
+        <w:rPr>
+          <w:lang w:val="en-US"/>
+        </w:rPr>
+        <w:t xml:space="preserve">  loss = 0.531489 ;</w:t>
+      </w:r>
+    </w:p>
+    <w:p>
+      <w:pPr>
+        <w:rPr>
+          <w:lang w:val="en-US"/>
+        </w:rPr>
+      </w:pPr>
+      <w:r>
+        <w:rPr>
+          <w:noProof/>
+        </w:rPr>
+        <w:drawing>
+          <wp:inline distT="0" distB="0" distL="0" distR="0" wp14:anchorId="3E4B4785" wp14:editId="071CDB6E">
+            <wp:extent cx="3292650" cy="2438400"/>
+            <wp:effectExtent l="0" t="0" r="3175" b="0"/>
+            <wp:docPr id="22" name="Picture 22"/>
+            <wp:cNvGraphicFramePr>
+              <a:graphicFrameLocks xmlns:a="http://schemas.openxmlformats.org/drawingml/2006/main" noChangeAspect="1"/>
+            </wp:cNvGraphicFramePr>
+            <a:graphic xmlns:a="http://schemas.openxmlformats.org/drawingml/2006/main">
+              <a:graphicData uri="http://schemas.openxmlformats.org/drawingml/2006/picture">
+                <pic:pic xmlns:pic="http://schemas.openxmlformats.org/drawingml/2006/picture">
+                  <pic:nvPicPr>
+                    <pic:cNvPr id="1" name=""/>
+                    <pic:cNvPicPr/>
+                  </pic:nvPicPr>
+                  <pic:blipFill>
+                    <a:blip r:embed="rId43"/>
+                    <a:stretch>
+                      <a:fillRect/>
+                    </a:stretch>
+                  </pic:blipFill>
+                  <pic:spPr>
+                    <a:xfrm>
+                      <a:off x="0" y="0"/>
+                      <a:ext cx="3310986" cy="2451979"/>
+                    </a:xfrm>
+                    <a:prstGeom prst="rect">
+                      <a:avLst/>
+                    </a:prstGeom>
+                  </pic:spPr>
+                </pic:pic>
+              </a:graphicData>
+            </a:graphic>
+          </wp:inline>
+        </w:drawing>
+      </w:r>
+    </w:p>
+    <w:p>
+      <w:pPr>
+        <w:rPr>
+          <w:lang w:val="en-US"/>
+        </w:rPr>
+      </w:pPr>
+      <w:r>
+        <w:rPr>
+          <w:noProof/>
+        </w:rPr>
+        <w:lastRenderedPageBreak/>
+        <w:drawing>
+          <wp:inline distT="0" distB="0" distL="0" distR="0" wp14:anchorId="6F4142B3" wp14:editId="76A78D7E">
+            <wp:extent cx="3752850" cy="2832100"/>
+            <wp:effectExtent l="0" t="0" r="0" b="6350"/>
+            <wp:docPr id="23" name="Picture 23"/>
+            <wp:cNvGraphicFramePr>
+              <a:graphicFrameLocks xmlns:a="http://schemas.openxmlformats.org/drawingml/2006/main" noChangeAspect="1"/>
+            </wp:cNvGraphicFramePr>
+            <a:graphic xmlns:a="http://schemas.openxmlformats.org/drawingml/2006/main">
+              <a:graphicData uri="http://schemas.openxmlformats.org/drawingml/2006/picture">
+                <pic:pic xmlns:pic="http://schemas.openxmlformats.org/drawingml/2006/picture">
+                  <pic:nvPicPr>
+                    <pic:cNvPr id="1" name=""/>
+                    <pic:cNvPicPr/>
+                  </pic:nvPicPr>
+                  <pic:blipFill>
+                    <a:blip r:embed="rId44"/>
+                    <a:stretch>
+                      <a:fillRect/>
+                    </a:stretch>
+                  </pic:blipFill>
+                  <pic:spPr>
+                    <a:xfrm>
+                      <a:off x="0" y="0"/>
+                      <a:ext cx="3759063" cy="2836789"/>
+                    </a:xfrm>
+                    <a:prstGeom prst="rect">
+                      <a:avLst/>
+                    </a:prstGeom>
+                  </pic:spPr>
+                </pic:pic>
+              </a:graphicData>
+            </a:graphic>
+          </wp:inline>
+        </w:drawing>
+      </w:r>
+    </w:p>
+    <w:p>
+      <w:pPr>
+        <w:rPr>
+          <w:lang w:val="en-US"/>
+        </w:rPr>
+      </w:pPr>
+      <w:r>
+        <w:rPr>
+          <w:noProof/>
+        </w:rPr>
+        <w:drawing>
+          <wp:inline distT="0" distB="0" distL="0" distR="0" wp14:anchorId="0AF19BDA" wp14:editId="71F4C366">
+            <wp:extent cx="4457700" cy="3752850"/>
+            <wp:effectExtent l="0" t="0" r="0" b="0"/>
+            <wp:docPr id="24" name="Picture 24"/>
+            <wp:cNvGraphicFramePr>
+              <a:graphicFrameLocks xmlns:a="http://schemas.openxmlformats.org/drawingml/2006/main" noChangeAspect="1"/>
+            </wp:cNvGraphicFramePr>
+            <a:graphic xmlns:a="http://schemas.openxmlformats.org/drawingml/2006/main">
+              <a:graphicData uri="http://schemas.openxmlformats.org/drawingml/2006/picture">
+                <pic:pic xmlns:pic="http://schemas.openxmlformats.org/drawingml/2006/picture">
+                  <pic:nvPicPr>
+                    <pic:cNvPr id="1" name=""/>
+                    <pic:cNvPicPr/>
+                  </pic:nvPicPr>
+                  <pic:blipFill>
+                    <a:blip r:embed="rId45"/>
+                    <a:stretch>
+                      <a:fillRect/>
+                    </a:stretch>
+                  </pic:blipFill>
+                  <pic:spPr>
+                    <a:xfrm>
+                      <a:off x="0" y="0"/>
+                      <a:ext cx="4457700" cy="3752850"/>
+                    </a:xfrm>
+                    <a:prstGeom prst="rect">
+                      <a:avLst/>
+                    </a:prstGeom>
+                  </pic:spPr>
+                </pic:pic>
+              </a:graphicData>
+            </a:graphic>
+          </wp:inline>
+        </w:drawing>
+      </w:r>
+    </w:p>
+    <w:p>
+      <w:pPr>
+        <w:rPr>
+          <w:lang w:val="en-US"/>
+        </w:rPr>
+      </w:pPr>
+    </w:p>
+    <w:p>
+      <w:pPr>
+        <w:rPr>
+          <w:lang w:val="en-US"/>
+        </w:rPr>
+      </w:pPr>
+      <w:r>
+        <w:rPr>
+          <w:lang w:val="en-US"/>
+        </w:rPr>
+        <w:br w:type="page"/>
+      </w:r>
+    </w:p>
+    <w:p>
+      <w:r>
+        <w:lastRenderedPageBreak/>
+        <w:t xml:space="preserve">Модель только с </w:t>
+      </w:r>
+      <w:r>
+        <w:rPr>
+          <w:lang w:val="en-US"/>
+        </w:rPr>
+        <w:t>gray</w:t>
+      </w:r>
+      <w:r>
+        <w:t xml:space="preserve"> </w:t>
+      </w:r>
+      <w:r>
+        <w:rPr>
+          <w:lang w:val="en-US"/>
+        </w:rPr>
+        <w:t>channel</w:t>
+      </w:r>
+      <w:r>
+        <w:t xml:space="preserve"> </w:t>
+      </w:r>
+    </w:p>
+    <w:p>
+      <w:pPr>
+        <w:rPr>
+          <w:lang w:val="en-US"/>
+        </w:rPr>
+      </w:pPr>
+      <w:r>
+        <w:rPr>
+          <w:lang w:val="en-US"/>
+        </w:rPr>
+        <w:t xml:space="preserve">200 </w:t>
+      </w:r>
+      <w:r>
+        <w:t>х</w:t>
+      </w:r>
+      <w:r>
+        <w:rPr>
+          <w:lang w:val="en-US"/>
+        </w:rPr>
+        <w:t xml:space="preserve"> 150 </w:t>
+      </w:r>
+    </w:p>
+    <w:p>
+      <w:r>
+        <w:br w:type="page"/>
+      </w:r>
+    </w:p>
+    <w:p/>
+    <w:p/>
+    <w:p/>
+    <w:p>
+      <w:pPr>
+        <w:ind w:firstLine="708"/>
+        <w:rPr>
+          <w:rFonts w:ascii="Helvetica Neue" w:hAnsi="Helvetica Neue"/>
+          <w:color w:val="000000"/>
+          <w:sz w:val="21"/>
+          <w:szCs w:val="21"/>
+        </w:rPr>
+      </w:pPr>
+      <w:proofErr w:type="spellStart"/>
+      <w:r>
+        <w:rPr>
+          <w:lang w:val="en-US"/>
+        </w:rPr>
+        <w:t>Uhfabe</w:t>
+      </w:r>
+      <w:proofErr w:type="spellEnd"/>
+    </w:p>
+    <w:p>
+      <w:r>
+        <w:t xml:space="preserve">План рассказа про проект </w:t>
+      </w:r>
+    </w:p>
+    <w:p>
+      <w:pPr>
+        <w:pStyle w:val="ListParagraph"/>
+        <w:numPr>
+          <w:ilvl w:val="0"/>
+          <w:numId w:val="18"/>
+        </w:numPr>
+      </w:pPr>
+      <w:r>
+        <w:t xml:space="preserve">Тема моего доклада - </w:t>
+      </w:r>
+    </w:p>
+    <w:p>
+      <w:pPr>
+        <w:pStyle w:val="ListParagraph"/>
+        <w:numPr>
+          <w:ilvl w:val="1"/>
+          <w:numId w:val="18"/>
+        </w:numPr>
+      </w:pPr>
+      <w:r>
+        <w:t>Много классовая классификация пигментных поражений кожи</w:t>
+      </w:r>
+    </w:p>
+    <w:p>
+      <w:pPr>
+        <w:pStyle w:val="ListParagraph"/>
+        <w:numPr>
+          <w:ilvl w:val="1"/>
+          <w:numId w:val="18"/>
+        </w:numPr>
+      </w:pPr>
+      <w:r>
+        <w:t>Распознавание пигментных поражений кожи</w:t>
+      </w:r>
+    </w:p>
+    <w:p>
+      <w:pPr>
+        <w:pStyle w:val="ListParagraph"/>
+        <w:numPr>
+          <w:ilvl w:val="0"/>
+          <w:numId w:val="18"/>
+        </w:numPr>
+      </w:pPr>
+      <w:r>
+        <w:t xml:space="preserve">Рассказать про пигментные поражения кожи. 1- 2 слайда. Показать, что они из себя представляют. В данной задаче мы имеем </w:t>
+      </w:r>
+    </w:p>
+    <w:p>
+      <w:pPr>
+        <w:pStyle w:val="ListParagraph"/>
+        <w:numPr>
+          <w:ilvl w:val="1"/>
+          <w:numId w:val="18"/>
+        </w:numPr>
+      </w:pPr>
+      <w:r>
+        <w:t xml:space="preserve">7 видов поражения кожи на 15 различных участках человеческого тела </w:t>
+      </w:r>
+    </w:p>
+    <w:p>
+      <w:pPr>
+        <w:pStyle w:val="ListParagraph"/>
+        <w:numPr>
+          <w:ilvl w:val="1"/>
+          <w:numId w:val="18"/>
+        </w:numPr>
+      </w:pPr>
+      <w:r>
+        <w:t xml:space="preserve">Изображения 600 Х 450 пикселей </w:t>
+      </w:r>
+    </w:p>
+    <w:p>
+      <w:pPr>
+        <w:pStyle w:val="ListParagraph"/>
+        <w:numPr>
+          <w:ilvl w:val="1"/>
+          <w:numId w:val="18"/>
+        </w:numPr>
+      </w:pPr>
+      <w:r>
+        <w:t xml:space="preserve">Общий объём изображений 10000 образцов </w:t>
+      </w:r>
+    </w:p>
+    <w:p>
+      <w:pPr>
+        <w:pStyle w:val="ListParagraph"/>
+        <w:numPr>
+          <w:ilvl w:val="1"/>
+          <w:numId w:val="18"/>
+        </w:numPr>
+      </w:pPr>
+      <w:r>
+        <w:t xml:space="preserve">Показать </w:t>
+      </w:r>
+      <w:r>
+        <w:rPr>
+          <w:lang w:val="en-US"/>
+        </w:rPr>
+        <w:t>COUNT</w:t>
+      </w:r>
+      <w:r>
+        <w:t xml:space="preserve"> </w:t>
+      </w:r>
+      <w:r>
+        <w:rPr>
+          <w:lang w:val="en-US"/>
+        </w:rPr>
+        <w:t>PLOT</w:t>
+      </w:r>
+      <w:r>
+        <w:t xml:space="preserve"> на каждый из видов поражений кожи </w:t>
+      </w:r>
+    </w:p>
+    <w:p>
+      <w:pPr>
+        <w:pStyle w:val="ListParagraph"/>
+        <w:numPr>
+          <w:ilvl w:val="1"/>
+          <w:numId w:val="18"/>
+        </w:numPr>
+      </w:pPr>
+    </w:p>
+    <w:p>
+      <w:pPr>
+        <w:pStyle w:val="ListParagraph"/>
+        <w:numPr>
+          <w:ilvl w:val="0"/>
+          <w:numId w:val="18"/>
+        </w:numPr>
+      </w:pPr>
+      <w:r>
+        <w:t xml:space="preserve">Мы имеем </w:t>
+      </w:r>
+    </w:p>
+    <w:p>
+      <w:r>
+        <w:br w:type="page"/>
+      </w:r>
+    </w:p>
+    <w:p>
+      <w:pPr>
+        <w:rPr>
+          <w:lang w:val="en-US"/>
+        </w:rPr>
+      </w:pPr>
+      <w:proofErr w:type="spellStart"/>
+      <w:r>
+        <w:rPr>
+          <w:lang w:val="en-US"/>
+        </w:rPr>
+        <w:lastRenderedPageBreak/>
+        <w:t>Statictic</w:t>
+      </w:r>
+      <w:proofErr w:type="spellEnd"/>
+      <w:r>
+        <w:rPr>
+          <w:lang w:val="en-US"/>
+        </w:rPr>
+        <w:t xml:space="preserve"> dataset </w:t>
+      </w:r>
+      <w:proofErr w:type="spellStart"/>
+      <w:r>
+        <w:rPr>
+          <w:lang w:val="en-US"/>
+        </w:rPr>
+        <w:t>Vizualization</w:t>
+      </w:r>
+      <w:proofErr w:type="spellEnd"/>
+      <w:r>
+        <w:rPr>
+          <w:lang w:val="en-US"/>
+        </w:rPr>
+        <w:t xml:space="preserve"> </w:t>
+      </w:r>
+    </w:p>
+    <w:p>
+      <w:pPr>
+        <w:rPr>
+          <w:lang w:val="en-US"/>
+        </w:rPr>
+      </w:pPr>
+      <w:r>
+        <w:rPr>
+          <w:noProof/>
+        </w:rPr>
+        <w:drawing>
+          <wp:inline distT="0" distB="0" distL="0" distR="0" wp14:anchorId="139757DC" wp14:editId="79576713">
+            <wp:extent cx="6391231" cy="4811697"/>
+            <wp:effectExtent l="0" t="0" r="0" b="8255"/>
+            <wp:docPr id="16" name="Picture 16"/>
+            <wp:cNvGraphicFramePr>
+              <a:graphicFrameLocks xmlns:a="http://schemas.openxmlformats.org/drawingml/2006/main" noChangeAspect="1"/>
+            </wp:cNvGraphicFramePr>
+            <a:graphic xmlns:a="http://schemas.openxmlformats.org/drawingml/2006/main">
+              <a:graphicData uri="http://schemas.openxmlformats.org/drawingml/2006/picture">
+                <pic:pic xmlns:pic="http://schemas.openxmlformats.org/drawingml/2006/picture">
+                  <pic:nvPicPr>
+                    <pic:cNvPr id="1" name=""/>
+                    <pic:cNvPicPr/>
+                  </pic:nvPicPr>
+                  <pic:blipFill>
+                    <a:blip r:embed="rId46"/>
+                    <a:stretch>
+                      <a:fillRect/>
+                    </a:stretch>
+                  </pic:blipFill>
+                  <pic:spPr>
+                    <a:xfrm>
+                      <a:off x="0" y="0"/>
+                      <a:ext cx="6414979" cy="4829576"/>
+                    </a:xfrm>
+                    <a:prstGeom prst="rect">
+                      <a:avLst/>
+                    </a:prstGeom>
+                  </pic:spPr>
+                </pic:pic>
+              </a:graphicData>
+            </a:graphic>
+          </wp:inline>
+        </w:drawing>
+      </w:r>
+    </w:p>
+    <w:p>
+      <w:pPr>
+        <w:rPr>
+          <w:lang w:val="en-US"/>
+        </w:rPr>
+      </w:pPr>
+      <w:r>
+        <w:rPr>
+          <w:noProof/>
+        </w:rPr>
+        <w:lastRenderedPageBreak/>
+        <w:drawing>
+          <wp:inline distT="0" distB="0" distL="0" distR="0" wp14:anchorId="1E46D760" wp14:editId="1EC15279">
+            <wp:extent cx="4819650" cy="4391025"/>
+            <wp:effectExtent l="0" t="0" r="0" b="9525"/>
+            <wp:docPr id="17" name="Picture 17"/>
+            <wp:cNvGraphicFramePr>
+              <a:graphicFrameLocks xmlns:a="http://schemas.openxmlformats.org/drawingml/2006/main" noChangeAspect="1"/>
+            </wp:cNvGraphicFramePr>
+            <a:graphic xmlns:a="http://schemas.openxmlformats.org/drawingml/2006/main">
+              <a:graphicData uri="http://schemas.openxmlformats.org/drawingml/2006/picture">
+                <pic:pic xmlns:pic="http://schemas.openxmlformats.org/drawingml/2006/picture">
+                  <pic:nvPicPr>
+                    <pic:cNvPr id="1" name=""/>
+                    <pic:cNvPicPr/>
+                  </pic:nvPicPr>
+                  <pic:blipFill>
+                    <a:blip r:embed="rId47"/>
+                    <a:stretch>
+                      <a:fillRect/>
+                    </a:stretch>
+                  </pic:blipFill>
+                  <pic:spPr>
+                    <a:xfrm>
+                      <a:off x="0" y="0"/>
+                      <a:ext cx="4819650" cy="4391025"/>
+                    </a:xfrm>
+                    <a:prstGeom prst="rect">
+                      <a:avLst/>
+                    </a:prstGeom>
+                  </pic:spPr>
+                </pic:pic>
+              </a:graphicData>
+            </a:graphic>
+          </wp:inline>
+        </w:drawing>
+      </w:r>
+    </w:p>
+    <w:p>
+      <w:pPr>
+        <w:rPr>
+          <w:lang w:val="en-US"/>
+        </w:rPr>
+      </w:pPr>
+      <w:r>
+        <w:rPr>
+          <w:noProof/>
+        </w:rPr>
+        <w:drawing>
+          <wp:inline distT="0" distB="0" distL="0" distR="0" wp14:anchorId="72E4ADBF" wp14:editId="49EA76A4">
+            <wp:extent cx="5000625" cy="3314700"/>
+            <wp:effectExtent l="0" t="0" r="9525" b="0"/>
+            <wp:docPr id="18" name="Picture 18"/>
+            <wp:cNvGraphicFramePr>
+              <a:graphicFrameLocks xmlns:a="http://schemas.openxmlformats.org/drawingml/2006/main" noChangeAspect="1"/>
+            </wp:cNvGraphicFramePr>
+            <a:graphic xmlns:a="http://schemas.openxmlformats.org/drawingml/2006/main">
+              <a:graphicData uri="http://schemas.openxmlformats.org/drawingml/2006/picture">
+                <pic:pic xmlns:pic="http://schemas.openxmlformats.org/drawingml/2006/picture">
+                  <pic:nvPicPr>
+                    <pic:cNvPr id="1" name=""/>
+                    <pic:cNvPicPr/>
+                  </pic:nvPicPr>
+                  <pic:blipFill>
+                    <a:blip r:embed="rId48"/>
+                    <a:stretch>
+                      <a:fillRect/>
+                    </a:stretch>
+                  </pic:blipFill>
+                  <pic:spPr>
+                    <a:xfrm>
+                      <a:off x="0" y="0"/>
                       <a:ext cx="5000625" cy="3314700"/>
                     </a:xfrm>
                     <a:prstGeom prst="rect">
@@ -7067,6 +7610,56 @@
     </w:sectPr>
   </w:body>
 </w:document>
+</file>
+
+<file path=word/endnotes.xml><?xml version="1.0" encoding="utf-8"?>
+<w:endnotes xmlns:wpc="http://schemas.microsoft.com/office/word/2010/wordprocessingCanvas" xmlns:cx="http://schemas.microsoft.com/office/drawing/2014/chartex" xmlns:cx1="http://schemas.microsoft.com/office/drawing/2015/9/8/chartex" xmlns:cx2="http://schemas.microsoft.com/office/drawing/2015/10/21/chartex" xmlns:cx3="http://schemas.microsoft.com/office/drawing/2016/5/9/chartex" xmlns:cx4="http://schemas.microsoft.com/office/drawing/2016/5/10/chartex" xmlns:cx5="http://schemas.microsoft.com/office/drawing/2016/5/11/chartex" xmlns:cx6="http://schemas.microsoft.com/office/drawing/2016/5/12/chartex" xmlns:cx7="http://schemas.microsoft.com/office/drawing/2016/5/13/chartex" xmlns:cx8="http://schemas.microsoft.com/office/drawing/2016/5/14/chartex" xmlns:mc="http://schemas.openxmlformats.org/markup-compatibility/2006" xmlns:aink="http://schemas.microsoft.com/office/drawing/2016/ink" xmlns:am3d="http://schemas.microsoft.com/office/drawing/2017/model3d" xmlns:o="urn:schemas-microsoft-com:office:office" xmlns:r="http://schemas.openxmlformats.org/officeDocument/2006/relationships" xmlns:m="http://schemas.openxmlformats.org/officeDocument/2006/math" xmlns:v="urn:schemas-microsoft-com:vml" xmlns:wp14="http://schemas.microsoft.com/office/word/2010/wordprocessingDrawing" xmlns:wp="http://schemas.openxmlformats.org/drawingml/2006/wordprocessingDrawing" xmlns:w10="urn:schemas-microsoft-com:office:word" xmlns:w="http://schemas.openxmlformats.org/wordprocessingml/2006/main" xmlns:w14="http://schemas.microsoft.com/office/word/2010/wordml" xmlns:w15="http://schemas.microsoft.com/office/word/2012/wordml" xmlns:w16cid="http://schemas.microsoft.com/office/word/2016/wordml/cid" xmlns:w16se="http://schemas.microsoft.com/office/word/2015/wordml/symex" xmlns:wpg="http://schemas.microsoft.com/office/word/2010/wordprocessingGroup" xmlns:wpi="http://schemas.microsoft.com/office/word/2010/wordprocessingInk" xmlns:wne="http://schemas.microsoft.com/office/word/2006/wordml" xmlns:wps="http://schemas.microsoft.com/office/word/2010/wordprocessingShape" mc:Ignorable="w14 w15 w16se w16cid wp14">
+  <w:endnote w:type="separator" w:id="-1">
+    <w:p>
+      <w:pPr>
+        <w:spacing w:after="0" w:line="240" w:lineRule="auto"/>
+      </w:pPr>
+      <w:r>
+        <w:separator/>
+      </w:r>
+    </w:p>
+  </w:endnote>
+  <w:endnote w:type="continuationSeparator" w:id="0">
+    <w:p>
+      <w:pPr>
+        <w:spacing w:after="0" w:line="240" w:lineRule="auto"/>
+      </w:pPr>
+      <w:r>
+        <w:continuationSeparator/>
+      </w:r>
+    </w:p>
+  </w:endnote>
+</w:endnotes>
+</file>
+
+<file path=word/footnotes.xml><?xml version="1.0" encoding="utf-8"?>
+<w:footnotes xmlns:wpc="http://schemas.microsoft.com/office/word/2010/wordprocessingCanvas" xmlns:cx="http://schemas.microsoft.com/office/drawing/2014/chartex" xmlns:cx1="http://schemas.microsoft.com/office/drawing/2015/9/8/chartex" xmlns:cx2="http://schemas.microsoft.com/office/drawing/2015/10/21/chartex" xmlns:cx3="http://schemas.microsoft.com/office/drawing/2016/5/9/chartex" xmlns:cx4="http://schemas.microsoft.com/office/drawing/2016/5/10/chartex" xmlns:cx5="http://schemas.microsoft.com/office/drawing/2016/5/11/chartex" xmlns:cx6="http://schemas.microsoft.com/office/drawing/2016/5/12/chartex" xmlns:cx7="http://schemas.microsoft.com/office/drawing/2016/5/13/chartex" xmlns:cx8="http://schemas.microsoft.com/office/drawing/2016/5/14/chartex" xmlns:mc="http://schemas.openxmlformats.org/markup-compatibility/2006" xmlns:aink="http://schemas.microsoft.com/office/drawing/2016/ink" xmlns:am3d="http://schemas.microsoft.com/office/drawing/2017/model3d" xmlns:o="urn:schemas-microsoft-com:office:office" xmlns:r="http://schemas.openxmlformats.org/officeDocument/2006/relationships" xmlns:m="http://schemas.openxmlformats.org/officeDocument/2006/math" xmlns:v="urn:schemas-microsoft-com:vml" xmlns:wp14="http://schemas.microsoft.com/office/word/2010/wordprocessingDrawing" xmlns:wp="http://schemas.openxmlformats.org/drawingml/2006/wordprocessingDrawing" xmlns:w10="urn:schemas-microsoft-com:office:word" xmlns:w="http://schemas.openxmlformats.org/wordprocessingml/2006/main" xmlns:w14="http://schemas.microsoft.com/office/word/2010/wordml" xmlns:w15="http://schemas.microsoft.com/office/word/2012/wordml" xmlns:w16cid="http://schemas.microsoft.com/office/word/2016/wordml/cid" xmlns:w16se="http://schemas.microsoft.com/office/word/2015/wordml/symex" xmlns:wpg="http://schemas.microsoft.com/office/word/2010/wordprocessingGroup" xmlns:wpi="http://schemas.microsoft.com/office/word/2010/wordprocessingInk" xmlns:wne="http://schemas.microsoft.com/office/word/2006/wordml" xmlns:wps="http://schemas.microsoft.com/office/word/2010/wordprocessingShape" mc:Ignorable="w14 w15 w16se w16cid wp14">
+  <w:footnote w:type="separator" w:id="-1">
+    <w:p>
+      <w:pPr>
+        <w:spacing w:after="0" w:line="240" w:lineRule="auto"/>
+      </w:pPr>
+      <w:r>
+        <w:separator/>
+      </w:r>
+    </w:p>
+  </w:footnote>
+  <w:footnote w:type="continuationSeparator" w:id="0">
+    <w:p>
+      <w:pPr>
+        <w:spacing w:after="0" w:line="240" w:lineRule="auto"/>
+      </w:pPr>
+      <w:r>
+        <w:continuationSeparator/>
+      </w:r>
+    </w:p>
+  </w:footnote>
+</w:footnotes>
 </file>
 
 <file path=word/numbering.xml><?xml version="1.0" encoding="utf-8"?>
@@ -9707,6 +10300,50 @@
       <w:lang w:eastAsia="ru-RU"/>
     </w:rPr>
   </w:style>
+  <w:style w:type="paragraph" w:styleId="Header">
+    <w:name w:val="header"/>
+    <w:basedOn w:val="Normal"/>
+    <w:link w:val="HeaderChar"/>
+    <w:uiPriority w:val="99"/>
+    <w:unhideWhenUsed/>
+    <w:rsid w:val="00461862"/>
+    <w:pPr>
+      <w:tabs>
+        <w:tab w:val="center" w:pos="4677"/>
+        <w:tab w:val="right" w:pos="9355"/>
+      </w:tabs>
+      <w:spacing w:after="0" w:line="240" w:lineRule="auto"/>
+    </w:pPr>
+  </w:style>
+  <w:style w:type="character" w:customStyle="1" w:styleId="HeaderChar">
+    <w:name w:val="Header Char"/>
+    <w:basedOn w:val="DefaultParagraphFont"/>
+    <w:link w:val="Header"/>
+    <w:uiPriority w:val="99"/>
+    <w:rsid w:val="00461862"/>
+  </w:style>
+  <w:style w:type="paragraph" w:styleId="Footer">
+    <w:name w:val="footer"/>
+    <w:basedOn w:val="Normal"/>
+    <w:link w:val="FooterChar"/>
+    <w:uiPriority w:val="99"/>
+    <w:unhideWhenUsed/>
+    <w:rsid w:val="00461862"/>
+    <w:pPr>
+      <w:tabs>
+        <w:tab w:val="center" w:pos="4677"/>
+        <w:tab w:val="right" w:pos="9355"/>
+      </w:tabs>
+      <w:spacing w:after="0" w:line="240" w:lineRule="auto"/>
+    </w:pPr>
+  </w:style>
+  <w:style w:type="character" w:customStyle="1" w:styleId="FooterChar">
+    <w:name w:val="Footer Char"/>
+    <w:basedOn w:val="DefaultParagraphFont"/>
+    <w:link w:val="Footer"/>
+    <w:uiPriority w:val="99"/>
+    <w:rsid w:val="00461862"/>
+  </w:style>
 </w:styles>
 </file>
 
@@ -10000,7 +10637,7 @@
 </file>
 
 <file path=customXml/itemProps1.xml><?xml version="1.0" encoding="utf-8"?>
-<ds:datastoreItem xmlns:ds="http://schemas.openxmlformats.org/officeDocument/2006/customXml" ds:itemID="{F7E15610-C5D0-4C6A-A660-3E72BC4A9F17}">
+<ds:datastoreItem xmlns:ds="http://schemas.openxmlformats.org/officeDocument/2006/customXml" ds:itemID="{1434C2CF-7CE7-47A0-BFB9-7FCC8D8D6729}">
   <ds:schemaRefs>
     <ds:schemaRef ds:uri="http://schemas.openxmlformats.org/officeDocument/2006/bibliography"/>
   </ds:schemaRefs>

</xml_diff>